<commit_message>
Change chatbot's background color. Close #50
</commit_message>
<xml_diff>
--- a/documentation/documentation.docx
+++ b/documentation/documentation.docx
@@ -5544,17 +5544,7 @@
             <w:sz w:val="40"/>
             <w:szCs w:val="40"/>
           </w:rPr>
-          <w:t>1. Our Tea</w:t>
-        </w:r>
-        <w:r>
-          <w:rPr>
-            <w:rStyle w:val="Hyperlink"/>
-            <w:noProof/>
-            <w:color w:val="023160" w:themeColor="hyperlink" w:themeShade="80"/>
-            <w:sz w:val="40"/>
-            <w:szCs w:val="40"/>
-          </w:rPr>
-          <w:t>m</w:t>
+          <w:t>1. Our Team</w:t>
         </w:r>
         <w:r>
           <w:rPr>
@@ -6204,10 +6194,7 @@
       </w:pPr>
       <w:bookmarkStart w:id="0" w:name="_Toc156054884"/>
       <w:r>
-        <w:t>1</w:t>
-      </w:r>
-      <w:r>
-        <w:t>.</w:t>
+        <w:t>1.</w:t>
       </w:r>
       <w:r>
         <w:t xml:space="preserve"> </w:t>
@@ -6512,16 +6499,7 @@
           <w:szCs w:val="26"/>
           <w:lang w:val="en-US"/>
         </w:rPr>
-        <w:t>A digital asset refers to anything in digital form that holds value. It can include various types of digital files such as videos, images, documents, cryptocurrencies, and digital books. Digital assets can have financial, informational, or creative value and are often managed and accessed through digital asset management systems. They are distinct from physical currency and exist in a digital format.</w:t>
-      </w:r>
-      <w:r>
-        <w:rPr>
-          <w:rFonts w:ascii="Aptos Narrow" w:hAnsi="Aptos Narrow"/>
-          <w:sz w:val="26"/>
-          <w:szCs w:val="26"/>
-          <w:lang w:val="en-US"/>
-        </w:rPr>
-        <w:t xml:space="preserve"> </w:t>
+        <w:t xml:space="preserve">A digital asset refers to anything in digital form that holds value. It can include various types of digital files such as videos, images, documents, cryptocurrencies, and digital books. Digital assets can have financial, informational, or creative value and are often managed and accessed through digital asset management systems. They are distinct from physical currency and exist in a digital format. </w:t>
       </w:r>
       <w:r>
         <w:rPr>
@@ -6667,6 +6645,21 @@
     </w:p>
     <w:p>
       <w:pPr>
+        <w:pStyle w:val="ListParagraph"/>
+        <w:ind w:left="1134"/>
+        <w:rPr>
+          <w:lang w:val="en-US"/>
+        </w:rPr>
+      </w:pPr>
+      <w:r>
+        <w:rPr>
+          <w:lang w:val="en-US"/>
+        </w:rPr>
+        <w:t>We used TypeScript to link the database to the application.</w:t>
+      </w:r>
+    </w:p>
+    <w:p>
+      <w:pPr>
         <w:pStyle w:val="Customstyle"/>
         <w:numPr>
           <w:ilvl w:val="0"/>
@@ -6803,16 +6796,7 @@
           <w:szCs w:val="26"/>
           <w:lang w:val="en-US"/>
         </w:rPr>
-        <w:t>Figma is a collaborative web application and design tool that is widely used for interface design and prototyping.</w:t>
-      </w:r>
-      <w:r>
-        <w:rPr>
-          <w:rFonts w:ascii="Aptos Narrow" w:hAnsi="Aptos Narrow"/>
-          <w:sz w:val="26"/>
-          <w:szCs w:val="26"/>
-          <w:lang w:val="en-US"/>
-        </w:rPr>
-        <w:t xml:space="preserve"> We designed our mobile application there</w:t>
+        <w:t>Figma is a collaborative web application and design tool that is widely used for interface design and prototyping. We designed our mobile application there</w:t>
       </w:r>
       <w:r>
         <w:rPr>
@@ -6854,16 +6838,7 @@
           <w:szCs w:val="26"/>
           <w:lang w:val="en-US"/>
         </w:rPr>
-        <w:t>Azure, also known as Microsoft Azure, is a cloud computing platform and service provided by Microsoft. It offers a wide range of cloud-based services and solutions that enable organizations to build, deploy, and manage applications and services through Microsoft-managed data centers</w:t>
-      </w:r>
-      <w:r>
-        <w:rPr>
-          <w:rFonts w:ascii="Aptos Narrow" w:hAnsi="Aptos Narrow"/>
-          <w:sz w:val="26"/>
-          <w:szCs w:val="26"/>
-          <w:lang w:val="en-US"/>
-        </w:rPr>
-        <w:t>.</w:t>
+        <w:t>Azure, also known as Microsoft Azure, is a cloud computing platform and service provided by Microsoft. It offers a wide range of cloud-based services and solutions that enable organizations to build, deploy, and manage applications and services through Microsoft-managed data centers.</w:t>
       </w:r>
     </w:p>
     <w:p>
@@ -6915,7 +6890,7 @@
     <w:p>
       <w:pPr>
         <w:pStyle w:val="ListParagraph"/>
-        <w:ind w:left="1416"/>
+        <w:ind w:left="1134"/>
         <w:rPr>
           <w:rFonts w:ascii="Aptos Narrow" w:hAnsi="Aptos Narrow"/>
           <w:sz w:val="24"/>
@@ -6957,7 +6932,7 @@
     <w:p>
       <w:pPr>
         <w:pStyle w:val="ListParagraph"/>
-        <w:ind w:left="1416"/>
+        <w:ind w:left="1134"/>
         <w:rPr>
           <w:rFonts w:ascii="Aptos Narrow" w:hAnsi="Aptos Narrow"/>
           <w:sz w:val="26"/>
@@ -6999,7 +6974,7 @@
     <w:p>
       <w:pPr>
         <w:pStyle w:val="ListParagraph"/>
-        <w:ind w:left="1416"/>
+        <w:ind w:left="1134"/>
         <w:rPr>
           <w:rFonts w:ascii="Aptos Narrow" w:hAnsi="Aptos Narrow"/>
           <w:sz w:val="24"/>
@@ -7065,17 +7040,32 @@
           <w:szCs w:val="26"/>
           <w:lang w:val="en-US"/>
         </w:rPr>
-        <w:t xml:space="preserve"> our team Cryo and we decided to make a mobile application dedicated to making bequeling easier. For programing languages we decided to use React Native, Python and TypeScript. </w:t>
-      </w:r>
-      <w:r>
+        <w:t xml:space="preserve"> our team Cryo and we decided to make a mobile application dedicated to making bequeling easier. For programing languages we decided to use React Native, Python and TypeScript. More features of our app are: money transfers, adding people to your digital will, keeping track of your money balance, customer services and other.</w:t>
+      </w:r>
+    </w:p>
+    <w:p>
+      <w:pPr>
+        <w:pStyle w:val="Headings"/>
+      </w:pPr>
+      <w:bookmarkStart w:id="12" w:name="_Toc156054888"/>
+      <w:r>
+        <w:t>5</w:t>
+      </w:r>
+      <w:r>
+        <w:t>. Idea</w:t>
+      </w:r>
+      <w:bookmarkEnd w:id="12"/>
+    </w:p>
+    <w:p>
+      <w:pPr>
+        <w:ind w:left="708"/>
         <w:rPr>
           <w:rFonts w:ascii="Aptos Narrow" w:hAnsi="Aptos Narrow"/>
           <w:sz w:val="26"/>
           <w:szCs w:val="26"/>
           <w:lang w:val="en-US"/>
         </w:rPr>
-        <w:t>More features of our app are: money transfers, adding people to your digital will, keeping track of your money balance, customer services and other</w:t>
-      </w:r>
+      </w:pPr>
       <w:r>
         <w:rPr>
           <w:rFonts w:ascii="Aptos Narrow" w:hAnsi="Aptos Narrow"/>
@@ -7083,32 +7073,17 @@
           <w:szCs w:val="26"/>
           <w:lang w:val="en-US"/>
         </w:rPr>
-        <w:t>.</w:t>
-      </w:r>
-    </w:p>
-    <w:p>
-      <w:pPr>
-        <w:pStyle w:val="Headings"/>
-      </w:pPr>
-      <w:bookmarkStart w:id="12" w:name="_Toc156054888"/>
-      <w:r>
-        <w:t>5</w:t>
-      </w:r>
-      <w:r>
-        <w:t>. Idea</w:t>
-      </w:r>
-      <w:bookmarkEnd w:id="12"/>
-    </w:p>
-    <w:p>
-      <w:pPr>
-        <w:ind w:left="708"/>
+        <w:t>When the team gathered for the first time, we started thinking about what we had to do. After lots of ideas and proposals we chose to do a mobile application</w:t>
+      </w:r>
+      <w:r>
         <w:rPr>
           <w:rFonts w:ascii="Aptos Narrow" w:hAnsi="Aptos Narrow"/>
           <w:sz w:val="26"/>
           <w:szCs w:val="26"/>
           <w:lang w:val="en-US"/>
         </w:rPr>
-      </w:pPr>
+        <w:t xml:space="preserve">. With </w:t>
+      </w:r>
       <w:r>
         <w:rPr>
           <w:rFonts w:ascii="Aptos Narrow" w:hAnsi="Aptos Narrow"/>
@@ -7116,7 +7091,7 @@
           <w:szCs w:val="26"/>
           <w:lang w:val="en-US"/>
         </w:rPr>
-        <w:t>When the team gathered for the first time, we started thinking about what we had to do. After lots of ideas and proposals we chose to do a mobile application</w:t>
+        <w:t xml:space="preserve">our application </w:t>
       </w:r>
       <w:r>
         <w:rPr>
@@ -7125,7 +7100,7 @@
           <w:szCs w:val="26"/>
           <w:lang w:val="en-US"/>
         </w:rPr>
-        <w:t xml:space="preserve">. With </w:t>
+        <w:t>is easier</w:t>
       </w:r>
       <w:r>
         <w:rPr>
@@ -7134,17 +7109,40 @@
           <w:szCs w:val="26"/>
           <w:lang w:val="en-US"/>
         </w:rPr>
-        <w:t xml:space="preserve">our application </w:t>
-      </w:r>
-      <w:r>
+        <w:t xml:space="preserve"> to bequel your belongings to the people you chose.</w:t>
+      </w:r>
+    </w:p>
+    <w:p>
+      <w:pPr>
+        <w:pStyle w:val="Headings"/>
+      </w:pPr>
+      <w:bookmarkStart w:id="13" w:name="_Toc156054889"/>
+    </w:p>
+    <w:p>
+      <w:pPr>
+        <w:pStyle w:val="Headings"/>
+      </w:pPr>
+    </w:p>
+    <w:p>
+      <w:pPr>
+        <w:pStyle w:val="Headings"/>
+      </w:pPr>
+      <w:r>
+        <w:lastRenderedPageBreak/>
+        <w:t>6. Workflow</w:t>
+      </w:r>
+      <w:bookmarkEnd w:id="13"/>
+    </w:p>
+    <w:p>
+      <w:pPr>
+        <w:ind w:left="708"/>
         <w:rPr>
           <w:rFonts w:ascii="Aptos Narrow" w:hAnsi="Aptos Narrow"/>
           <w:sz w:val="26"/>
           <w:szCs w:val="26"/>
           <w:lang w:val="en-US"/>
         </w:rPr>
-        <w:t>is easier</w:t>
-      </w:r>
+      </w:pPr>
       <w:r>
         <w:rPr>
           <w:rFonts w:ascii="Aptos Narrow" w:hAnsi="Aptos Narrow"/>
@@ -7152,147 +7150,34 @@
           <w:szCs w:val="26"/>
           <w:lang w:val="en-US"/>
         </w:rPr>
-        <w:t xml:space="preserve"> to bequel your belongings to the people you chose.</w:t>
+        <w:t>As for the working progress - It went smoothly, without major problems. Even though we had some disagreements during our work regarding the idea for the app, we knew that we had to do it so we made a compromise with each other and then we cleared out what we had to do, to accomplish it.</w:t>
       </w:r>
     </w:p>
     <w:p>
       <w:pPr>
         <w:pStyle w:val="Headings"/>
       </w:pPr>
-      <w:bookmarkStart w:id="13" w:name="_Toc156054889"/>
+      <w:bookmarkStart w:id="14" w:name="_Toc156054890"/>
+      <w:r>
+        <w:t>7. Conclusion</w:t>
+      </w:r>
+      <w:bookmarkEnd w:id="14"/>
     </w:p>
     <w:p>
       <w:pPr>
-        <w:pStyle w:val="Headings"/>
-      </w:pPr>
-    </w:p>
-    <w:p>
-      <w:pPr>
-        <w:pStyle w:val="Headings"/>
-      </w:pPr>
-      <w:r>
-        <w:lastRenderedPageBreak/>
-        <w:t>6. Workflow</w:t>
-      </w:r>
-      <w:bookmarkEnd w:id="13"/>
-    </w:p>
-    <w:p>
-      <w:pPr>
         <w:ind w:left="708"/>
+        <w:rPr>
+          <w:lang w:val="en-US"/>
+        </w:rPr>
+      </w:pPr>
+      <w:r>
         <w:rPr>
           <w:rFonts w:ascii="Aptos Narrow" w:hAnsi="Aptos Narrow"/>
           <w:sz w:val="26"/>
           <w:szCs w:val="26"/>
           <w:lang w:val="en-US"/>
         </w:rPr>
-      </w:pPr>
-      <w:r>
-        <w:rPr>
-          <w:rFonts w:ascii="Aptos Narrow" w:hAnsi="Aptos Narrow"/>
-          <w:sz w:val="26"/>
-          <w:szCs w:val="26"/>
-          <w:lang w:val="en-US"/>
-        </w:rPr>
-        <w:t>As for the working progress</w:t>
-      </w:r>
-      <w:r>
-        <w:rPr>
-          <w:rFonts w:ascii="Aptos Narrow" w:hAnsi="Aptos Narrow"/>
-          <w:sz w:val="26"/>
-          <w:szCs w:val="26"/>
-          <w:lang w:val="en-US"/>
-        </w:rPr>
-        <w:t xml:space="preserve"> </w:t>
-      </w:r>
-      <w:r>
-        <w:rPr>
-          <w:rFonts w:ascii="Aptos Narrow" w:hAnsi="Aptos Narrow"/>
-          <w:sz w:val="26"/>
-          <w:szCs w:val="26"/>
-          <w:lang w:val="en-US"/>
-        </w:rPr>
-        <w:t xml:space="preserve">- It went smoothly, without major problems. Even though we had some disagreements during our work regarding the idea for the </w:t>
-      </w:r>
-      <w:r>
-        <w:rPr>
-          <w:rFonts w:ascii="Aptos Narrow" w:hAnsi="Aptos Narrow"/>
-          <w:sz w:val="26"/>
-          <w:szCs w:val="26"/>
-          <w:lang w:val="en-US"/>
-        </w:rPr>
-        <w:t>app</w:t>
-      </w:r>
-      <w:r>
-        <w:rPr>
-          <w:rFonts w:ascii="Aptos Narrow" w:hAnsi="Aptos Narrow"/>
-          <w:sz w:val="26"/>
-          <w:szCs w:val="26"/>
-          <w:lang w:val="en-US"/>
-        </w:rPr>
-        <w:t>, we knew that we had to do it so we made a compromise with each other and then we cleared out what we had to do, to accomplish it</w:t>
-      </w:r>
-      <w:r>
-        <w:rPr>
-          <w:rFonts w:ascii="Aptos Narrow" w:hAnsi="Aptos Narrow"/>
-          <w:sz w:val="26"/>
-          <w:szCs w:val="26"/>
-          <w:lang w:val="en-US"/>
-        </w:rPr>
-        <w:t>.</w:t>
-      </w:r>
-    </w:p>
-    <w:p>
-      <w:pPr>
-        <w:pStyle w:val="Headings"/>
-      </w:pPr>
-      <w:bookmarkStart w:id="14" w:name="_Toc156054890"/>
-      <w:r>
-        <w:t>7. Conclusion</w:t>
-      </w:r>
-      <w:bookmarkEnd w:id="14"/>
-    </w:p>
-    <w:p>
-      <w:pPr>
-        <w:ind w:left="708"/>
-        <w:rPr>
-          <w:lang w:val="en-US"/>
-        </w:rPr>
-      </w:pPr>
-      <w:r>
-        <w:rPr>
-          <w:rFonts w:ascii="Aptos Narrow" w:hAnsi="Aptos Narrow"/>
-          <w:sz w:val="26"/>
-          <w:szCs w:val="26"/>
-          <w:lang w:val="en-US"/>
-        </w:rPr>
-        <w:t>In the end, after lots of late hours work, we finished the</w:t>
-      </w:r>
-      <w:r>
-        <w:rPr>
-          <w:rFonts w:ascii="Aptos Narrow" w:hAnsi="Aptos Narrow"/>
-          <w:sz w:val="26"/>
-          <w:szCs w:val="26"/>
-          <w:lang w:val="en-US"/>
-        </w:rPr>
-        <w:t xml:space="preserve"> mobile app</w:t>
-      </w:r>
-      <w:r>
-        <w:rPr>
-          <w:rFonts w:ascii="Aptos Narrow" w:hAnsi="Aptos Narrow"/>
-          <w:sz w:val="26"/>
-          <w:szCs w:val="26"/>
-          <w:lang w:val="en-US"/>
-        </w:rPr>
-        <w:t>. The work journey was quite enjoyable, yet under pressure, and we learned a lot about teamwork, time, and repository management</w:t>
-      </w:r>
-      <w:r>
-        <w:rPr>
-          <w:rFonts w:ascii="Aptos Narrow" w:hAnsi="Aptos Narrow"/>
-          <w:sz w:val="26"/>
-          <w:szCs w:val="26"/>
-          <w:lang w:val="en-US"/>
-        </w:rPr>
-        <w:t>.</w:t>
+        <w:t>In the end, after lots of late hours work, we finished the mobile app. The work journey was quite enjoyable, yet under pressure, and we learned a lot about teamwork, time, and repository management.</w:t>
       </w:r>
       <w:r>
         <w:rPr>

</xml_diff>

<commit_message>
Fix documentation. Close #57
</commit_message>
<xml_diff>
--- a/documentation/documentation.docx
+++ b/documentation/documentation.docx
@@ -5521,28 +5521,44 @@
         <w:rPr>
           <w:rFonts w:eastAsiaTheme="minorEastAsia"/>
           <w:noProof/>
-          <w:sz w:val="40"/>
-          <w:szCs w:val="40"/>
+          <w:color w:val="002060"/>
+          <w:sz w:val="36"/>
+          <w:szCs w:val="36"/>
           <w:lang w:eastAsia="bg-BG"/>
         </w:rPr>
       </w:pPr>
       <w:r>
+        <w:rPr>
+          <w:color w:val="002060"/>
+          <w:sz w:val="36"/>
+          <w:szCs w:val="36"/>
+        </w:rPr>
         <w:fldChar w:fldCharType="begin"/>
       </w:r>
       <w:r>
+        <w:rPr>
+          <w:color w:val="002060"/>
+          <w:sz w:val="36"/>
+          <w:szCs w:val="36"/>
+        </w:rPr>
         <w:instrText xml:space="preserve"> TOC \h \z \t "Headings;1" </w:instrText>
       </w:r>
       <w:r>
+        <w:rPr>
+          <w:color w:val="002060"/>
+          <w:sz w:val="36"/>
+          <w:szCs w:val="36"/>
+        </w:rPr>
         <w:fldChar w:fldCharType="separate"/>
       </w:r>
-      <w:hyperlink w:anchor="_Toc156054884" w:history="1">
+      <w:hyperlink w:anchor="_Toc156736708" w:history="1">
         <w:r>
           <w:rPr>
             <w:rStyle w:val="Hyperlink"/>
             <w:noProof/>
-            <w:color w:val="023160" w:themeColor="hyperlink" w:themeShade="80"/>
-            <w:sz w:val="40"/>
-            <w:szCs w:val="40"/>
+            <w:color w:val="002060"/>
+            <w:sz w:val="36"/>
+            <w:szCs w:val="36"/>
           </w:rPr>
           <w:t>1. Our Team</w:t>
         </w:r>
@@ -5550,8 +5566,9 @@
           <w:rPr>
             <w:noProof/>
             <w:webHidden/>
-            <w:sz w:val="40"/>
-            <w:szCs w:val="40"/>
+            <w:color w:val="002060"/>
+            <w:sz w:val="36"/>
+            <w:szCs w:val="36"/>
           </w:rPr>
           <w:tab/>
         </w:r>
@@ -5559,8 +5576,9 @@
           <w:rPr>
             <w:noProof/>
             <w:webHidden/>
-            <w:sz w:val="40"/>
-            <w:szCs w:val="40"/>
+            <w:color w:val="002060"/>
+            <w:sz w:val="36"/>
+            <w:szCs w:val="36"/>
           </w:rPr>
           <w:fldChar w:fldCharType="begin"/>
         </w:r>
@@ -5568,25 +5586,28 @@
           <w:rPr>
             <w:noProof/>
             <w:webHidden/>
-            <w:sz w:val="40"/>
-            <w:szCs w:val="40"/>
+            <w:color w:val="002060"/>
+            <w:sz w:val="36"/>
+            <w:szCs w:val="36"/>
           </w:rPr>
-          <w:instrText xml:space="preserve"> PAGEREF _Toc156054884 \h </w:instrText>
+          <w:instrText xml:space="preserve"> PAGEREF _Toc156736708 \h </w:instrText>
         </w:r>
         <w:r>
           <w:rPr>
             <w:noProof/>
             <w:webHidden/>
-            <w:sz w:val="40"/>
-            <w:szCs w:val="40"/>
+            <w:color w:val="002060"/>
+            <w:sz w:val="36"/>
+            <w:szCs w:val="36"/>
           </w:rPr>
         </w:r>
         <w:r>
           <w:rPr>
             <w:noProof/>
             <w:webHidden/>
-            <w:sz w:val="40"/>
-            <w:szCs w:val="40"/>
+            <w:color w:val="002060"/>
+            <w:sz w:val="36"/>
+            <w:szCs w:val="36"/>
           </w:rPr>
           <w:fldChar w:fldCharType="separate"/>
         </w:r>
@@ -5594,8 +5615,106 @@
           <w:rPr>
             <w:noProof/>
             <w:webHidden/>
-            <w:sz w:val="40"/>
-            <w:szCs w:val="40"/>
+            <w:color w:val="002060"/>
+            <w:sz w:val="36"/>
+            <w:szCs w:val="36"/>
+          </w:rPr>
+          <w:t>2</w:t>
+        </w:r>
+        <w:r>
+          <w:rPr>
+            <w:noProof/>
+            <w:webHidden/>
+            <w:color w:val="002060"/>
+            <w:sz w:val="36"/>
+            <w:szCs w:val="36"/>
+          </w:rPr>
+          <w:fldChar w:fldCharType="end"/>
+        </w:r>
+      </w:hyperlink>
+    </w:p>
+    <w:p>
+      <w:pPr>
+        <w:pStyle w:val="TOC1"/>
+        <w:tabs>
+          <w:tab w:val="right" w:leader="dot" w:pos="9062"/>
+        </w:tabs>
+        <w:rPr>
+          <w:rFonts w:eastAsiaTheme="minorEastAsia"/>
+          <w:noProof/>
+          <w:color w:val="002060"/>
+          <w:sz w:val="36"/>
+          <w:szCs w:val="36"/>
+          <w:lang w:eastAsia="bg-BG"/>
+        </w:rPr>
+      </w:pPr>
+      <w:hyperlink w:anchor="_Toc156736709" w:history="1">
+        <w:r>
+          <w:rPr>
+            <w:rStyle w:val="Hyperlink"/>
+            <w:noProof/>
+            <w:color w:val="002060"/>
+            <w:sz w:val="36"/>
+            <w:szCs w:val="36"/>
+          </w:rPr>
+          <w:t>2. Used programs and languages</w:t>
+        </w:r>
+        <w:r>
+          <w:rPr>
+            <w:noProof/>
+            <w:webHidden/>
+            <w:color w:val="002060"/>
+            <w:sz w:val="36"/>
+            <w:szCs w:val="36"/>
+          </w:rPr>
+          <w:tab/>
+        </w:r>
+        <w:r>
+          <w:rPr>
+            <w:noProof/>
+            <w:webHidden/>
+            <w:color w:val="002060"/>
+            <w:sz w:val="36"/>
+            <w:szCs w:val="36"/>
+          </w:rPr>
+          <w:fldChar w:fldCharType="begin"/>
+        </w:r>
+        <w:r>
+          <w:rPr>
+            <w:noProof/>
+            <w:webHidden/>
+            <w:color w:val="002060"/>
+            <w:sz w:val="36"/>
+            <w:szCs w:val="36"/>
+          </w:rPr>
+          <w:instrText xml:space="preserve"> PAGEREF _Toc156736709 \h </w:instrText>
+        </w:r>
+        <w:r>
+          <w:rPr>
+            <w:noProof/>
+            <w:webHidden/>
+            <w:color w:val="002060"/>
+            <w:sz w:val="36"/>
+            <w:szCs w:val="36"/>
+          </w:rPr>
+        </w:r>
+        <w:r>
+          <w:rPr>
+            <w:noProof/>
+            <w:webHidden/>
+            <w:color w:val="002060"/>
+            <w:sz w:val="36"/>
+            <w:szCs w:val="36"/>
+          </w:rPr>
+          <w:fldChar w:fldCharType="separate"/>
+        </w:r>
+        <w:r>
+          <w:rPr>
+            <w:noProof/>
+            <w:webHidden/>
+            <w:color w:val="002060"/>
+            <w:sz w:val="36"/>
+            <w:szCs w:val="36"/>
           </w:rPr>
           <w:t>3</w:t>
         </w:r>
@@ -5603,8 +5722,9 @@
           <w:rPr>
             <w:noProof/>
             <w:webHidden/>
-            <w:sz w:val="40"/>
-            <w:szCs w:val="40"/>
+            <w:color w:val="002060"/>
+            <w:sz w:val="36"/>
+            <w:szCs w:val="36"/>
           </w:rPr>
           <w:fldChar w:fldCharType="end"/>
         </w:r>
@@ -5617,89 +5737,91 @@
           <w:tab w:val="right" w:leader="dot" w:pos="9062"/>
         </w:tabs>
         <w:rPr>
-          <w:rStyle w:val="Hyperlink"/>
-          <w:color w:val="023160" w:themeColor="hyperlink" w:themeShade="80"/>
-          <w:sz w:val="40"/>
-          <w:szCs w:val="40"/>
-        </w:rPr>
-      </w:pPr>
-      <w:hyperlink w:anchor="_Toc156054885" w:history="1">
+          <w:rFonts w:eastAsiaTheme="minorEastAsia"/>
+          <w:noProof/>
+          <w:color w:val="002060"/>
+          <w:sz w:val="36"/>
+          <w:szCs w:val="36"/>
+          <w:lang w:eastAsia="bg-BG"/>
+        </w:rPr>
+      </w:pPr>
+      <w:hyperlink w:anchor="_Toc156736710" w:history="1">
         <w:r>
           <w:rPr>
             <w:rStyle w:val="Hyperlink"/>
             <w:noProof/>
-            <w:color w:val="023160" w:themeColor="hyperlink" w:themeShade="80"/>
-            <w:sz w:val="40"/>
-            <w:szCs w:val="40"/>
+            <w:color w:val="002060"/>
+            <w:sz w:val="36"/>
+            <w:szCs w:val="36"/>
           </w:rPr>
-          <w:t>2. What is digital asset?</w:t>
+          <w:t>3. Resume</w:t>
         </w:r>
         <w:r>
           <w:rPr>
-            <w:rStyle w:val="Hyperlink"/>
+            <w:noProof/>
             <w:webHidden/>
-            <w:color w:val="023160" w:themeColor="hyperlink" w:themeShade="80"/>
-            <w:sz w:val="40"/>
-            <w:szCs w:val="40"/>
+            <w:color w:val="002060"/>
+            <w:sz w:val="36"/>
+            <w:szCs w:val="36"/>
           </w:rPr>
           <w:tab/>
         </w:r>
         <w:r>
           <w:rPr>
-            <w:rStyle w:val="Hyperlink"/>
+            <w:noProof/>
             <w:webHidden/>
-            <w:color w:val="023160" w:themeColor="hyperlink" w:themeShade="80"/>
-            <w:sz w:val="40"/>
-            <w:szCs w:val="40"/>
+            <w:color w:val="002060"/>
+            <w:sz w:val="36"/>
+            <w:szCs w:val="36"/>
           </w:rPr>
           <w:fldChar w:fldCharType="begin"/>
         </w:r>
         <w:r>
           <w:rPr>
-            <w:rStyle w:val="Hyperlink"/>
+            <w:noProof/>
             <w:webHidden/>
-            <w:color w:val="023160" w:themeColor="hyperlink" w:themeShade="80"/>
-            <w:sz w:val="40"/>
-            <w:szCs w:val="40"/>
+            <w:color w:val="002060"/>
+            <w:sz w:val="36"/>
+            <w:szCs w:val="36"/>
           </w:rPr>
-          <w:instrText xml:space="preserve"> PAGEREF _Toc156054885 \h </w:instrText>
+          <w:instrText xml:space="preserve"> PAGEREF _Toc156736710 \h </w:instrText>
         </w:r>
         <w:r>
           <w:rPr>
-            <w:rStyle w:val="Hyperlink"/>
+            <w:noProof/>
             <w:webHidden/>
-            <w:color w:val="023160" w:themeColor="hyperlink" w:themeShade="80"/>
-            <w:sz w:val="40"/>
-            <w:szCs w:val="40"/>
+            <w:color w:val="002060"/>
+            <w:sz w:val="36"/>
+            <w:szCs w:val="36"/>
           </w:rPr>
         </w:r>
         <w:r>
           <w:rPr>
-            <w:rStyle w:val="Hyperlink"/>
+            <w:noProof/>
             <w:webHidden/>
-            <w:color w:val="023160" w:themeColor="hyperlink" w:themeShade="80"/>
-            <w:sz w:val="40"/>
-            <w:szCs w:val="40"/>
+            <w:color w:val="002060"/>
+            <w:sz w:val="36"/>
+            <w:szCs w:val="36"/>
           </w:rPr>
           <w:fldChar w:fldCharType="separate"/>
         </w:r>
         <w:r>
           <w:rPr>
-            <w:rStyle w:val="Hyperlink"/>
+            <w:noProof/>
             <w:webHidden/>
-            <w:color w:val="023160" w:themeColor="hyperlink" w:themeShade="80"/>
-            <w:sz w:val="40"/>
-            <w:szCs w:val="40"/>
+            <w:color w:val="002060"/>
+            <w:sz w:val="36"/>
+            <w:szCs w:val="36"/>
           </w:rPr>
-          <w:t>3</w:t>
+          <w:t>4</w:t>
         </w:r>
         <w:r>
           <w:rPr>
-            <w:rStyle w:val="Hyperlink"/>
+            <w:noProof/>
             <w:webHidden/>
-            <w:color w:val="023160" w:themeColor="hyperlink" w:themeShade="80"/>
-            <w:sz w:val="40"/>
-            <w:szCs w:val="40"/>
+            <w:color w:val="002060"/>
+            <w:sz w:val="36"/>
+            <w:szCs w:val="36"/>
           </w:rPr>
           <w:fldChar w:fldCharType="end"/>
         </w:r>
@@ -5712,89 +5834,91 @@
           <w:tab w:val="right" w:leader="dot" w:pos="9062"/>
         </w:tabs>
         <w:rPr>
-          <w:rStyle w:val="Hyperlink"/>
-          <w:color w:val="023160" w:themeColor="hyperlink" w:themeShade="80"/>
-          <w:sz w:val="40"/>
-          <w:szCs w:val="40"/>
-        </w:rPr>
-      </w:pPr>
-      <w:hyperlink w:anchor="_Toc156054886" w:history="1">
+          <w:rFonts w:eastAsiaTheme="minorEastAsia"/>
+          <w:noProof/>
+          <w:color w:val="002060"/>
+          <w:sz w:val="36"/>
+          <w:szCs w:val="36"/>
+          <w:lang w:eastAsia="bg-BG"/>
+        </w:rPr>
+      </w:pPr>
+      <w:hyperlink w:anchor="_Toc156736711" w:history="1">
         <w:r>
           <w:rPr>
             <w:rStyle w:val="Hyperlink"/>
             <w:noProof/>
-            <w:color w:val="023160" w:themeColor="hyperlink" w:themeShade="80"/>
-            <w:sz w:val="40"/>
-            <w:szCs w:val="40"/>
+            <w:color w:val="002060"/>
+            <w:sz w:val="36"/>
+            <w:szCs w:val="36"/>
           </w:rPr>
-          <w:t>3. Used programs and languages</w:t>
+          <w:t>4. Idea</w:t>
         </w:r>
         <w:r>
           <w:rPr>
-            <w:rStyle w:val="Hyperlink"/>
+            <w:noProof/>
             <w:webHidden/>
-            <w:color w:val="023160" w:themeColor="hyperlink" w:themeShade="80"/>
-            <w:sz w:val="40"/>
-            <w:szCs w:val="40"/>
+            <w:color w:val="002060"/>
+            <w:sz w:val="36"/>
+            <w:szCs w:val="36"/>
           </w:rPr>
           <w:tab/>
         </w:r>
         <w:r>
           <w:rPr>
-            <w:rStyle w:val="Hyperlink"/>
+            <w:noProof/>
             <w:webHidden/>
-            <w:color w:val="023160" w:themeColor="hyperlink" w:themeShade="80"/>
-            <w:sz w:val="40"/>
-            <w:szCs w:val="40"/>
+            <w:color w:val="002060"/>
+            <w:sz w:val="36"/>
+            <w:szCs w:val="36"/>
           </w:rPr>
           <w:fldChar w:fldCharType="begin"/>
         </w:r>
         <w:r>
           <w:rPr>
-            <w:rStyle w:val="Hyperlink"/>
+            <w:noProof/>
             <w:webHidden/>
-            <w:color w:val="023160" w:themeColor="hyperlink" w:themeShade="80"/>
-            <w:sz w:val="40"/>
-            <w:szCs w:val="40"/>
+            <w:color w:val="002060"/>
+            <w:sz w:val="36"/>
+            <w:szCs w:val="36"/>
           </w:rPr>
-          <w:instrText xml:space="preserve"> PAGEREF _Toc156054886 \h </w:instrText>
+          <w:instrText xml:space="preserve"> PAGEREF _Toc156736711 \h </w:instrText>
         </w:r>
         <w:r>
           <w:rPr>
-            <w:rStyle w:val="Hyperlink"/>
+            <w:noProof/>
             <w:webHidden/>
-            <w:color w:val="023160" w:themeColor="hyperlink" w:themeShade="80"/>
-            <w:sz w:val="40"/>
-            <w:szCs w:val="40"/>
+            <w:color w:val="002060"/>
+            <w:sz w:val="36"/>
+            <w:szCs w:val="36"/>
           </w:rPr>
         </w:r>
         <w:r>
           <w:rPr>
-            <w:rStyle w:val="Hyperlink"/>
+            <w:noProof/>
             <w:webHidden/>
-            <w:color w:val="023160" w:themeColor="hyperlink" w:themeShade="80"/>
-            <w:sz w:val="40"/>
-            <w:szCs w:val="40"/>
+            <w:color w:val="002060"/>
+            <w:sz w:val="36"/>
+            <w:szCs w:val="36"/>
           </w:rPr>
           <w:fldChar w:fldCharType="separate"/>
         </w:r>
         <w:r>
           <w:rPr>
-            <w:rStyle w:val="Hyperlink"/>
+            <w:noProof/>
             <w:webHidden/>
-            <w:color w:val="023160" w:themeColor="hyperlink" w:themeShade="80"/>
-            <w:sz w:val="40"/>
-            <w:szCs w:val="40"/>
+            <w:color w:val="002060"/>
+            <w:sz w:val="36"/>
+            <w:szCs w:val="36"/>
           </w:rPr>
           <w:t>4</w:t>
         </w:r>
         <w:r>
           <w:rPr>
-            <w:rStyle w:val="Hyperlink"/>
+            <w:noProof/>
             <w:webHidden/>
-            <w:color w:val="023160" w:themeColor="hyperlink" w:themeShade="80"/>
-            <w:sz w:val="40"/>
-            <w:szCs w:val="40"/>
+            <w:color w:val="002060"/>
+            <w:sz w:val="36"/>
+            <w:szCs w:val="36"/>
           </w:rPr>
           <w:fldChar w:fldCharType="end"/>
         </w:r>
@@ -5807,89 +5931,91 @@
           <w:tab w:val="right" w:leader="dot" w:pos="9062"/>
         </w:tabs>
         <w:rPr>
-          <w:rStyle w:val="Hyperlink"/>
-          <w:color w:val="023160" w:themeColor="hyperlink" w:themeShade="80"/>
-          <w:sz w:val="40"/>
-          <w:szCs w:val="40"/>
-        </w:rPr>
-      </w:pPr>
-      <w:hyperlink w:anchor="_Toc156054887" w:history="1">
+          <w:rFonts w:eastAsiaTheme="minorEastAsia"/>
+          <w:noProof/>
+          <w:color w:val="002060"/>
+          <w:sz w:val="36"/>
+          <w:szCs w:val="36"/>
+          <w:lang w:eastAsia="bg-BG"/>
+        </w:rPr>
+      </w:pPr>
+      <w:hyperlink w:anchor="_Toc156736712" w:history="1">
         <w:r>
           <w:rPr>
             <w:rStyle w:val="Hyperlink"/>
             <w:noProof/>
-            <w:color w:val="023160" w:themeColor="hyperlink" w:themeShade="80"/>
-            <w:sz w:val="40"/>
-            <w:szCs w:val="40"/>
+            <w:color w:val="002060"/>
+            <w:sz w:val="36"/>
+            <w:szCs w:val="36"/>
           </w:rPr>
-          <w:t>4. Resume</w:t>
+          <w:t>5. Workflow</w:t>
         </w:r>
         <w:r>
           <w:rPr>
-            <w:rStyle w:val="Hyperlink"/>
+            <w:noProof/>
             <w:webHidden/>
-            <w:color w:val="023160" w:themeColor="hyperlink" w:themeShade="80"/>
-            <w:sz w:val="40"/>
-            <w:szCs w:val="40"/>
+            <w:color w:val="002060"/>
+            <w:sz w:val="36"/>
+            <w:szCs w:val="36"/>
           </w:rPr>
           <w:tab/>
         </w:r>
         <w:r>
           <w:rPr>
-            <w:rStyle w:val="Hyperlink"/>
+            <w:noProof/>
             <w:webHidden/>
-            <w:color w:val="023160" w:themeColor="hyperlink" w:themeShade="80"/>
-            <w:sz w:val="40"/>
-            <w:szCs w:val="40"/>
+            <w:color w:val="002060"/>
+            <w:sz w:val="36"/>
+            <w:szCs w:val="36"/>
           </w:rPr>
           <w:fldChar w:fldCharType="begin"/>
         </w:r>
         <w:r>
           <w:rPr>
-            <w:rStyle w:val="Hyperlink"/>
+            <w:noProof/>
             <w:webHidden/>
-            <w:color w:val="023160" w:themeColor="hyperlink" w:themeShade="80"/>
-            <w:sz w:val="40"/>
-            <w:szCs w:val="40"/>
+            <w:color w:val="002060"/>
+            <w:sz w:val="36"/>
+            <w:szCs w:val="36"/>
           </w:rPr>
-          <w:instrText xml:space="preserve"> PAGEREF _Toc156054887 \h </w:instrText>
+          <w:instrText xml:space="preserve"> PAGEREF _Toc156736712 \h </w:instrText>
         </w:r>
         <w:r>
           <w:rPr>
-            <w:rStyle w:val="Hyperlink"/>
+            <w:noProof/>
             <w:webHidden/>
-            <w:color w:val="023160" w:themeColor="hyperlink" w:themeShade="80"/>
-            <w:sz w:val="40"/>
-            <w:szCs w:val="40"/>
+            <w:color w:val="002060"/>
+            <w:sz w:val="36"/>
+            <w:szCs w:val="36"/>
           </w:rPr>
         </w:r>
         <w:r>
           <w:rPr>
-            <w:rStyle w:val="Hyperlink"/>
+            <w:noProof/>
             <w:webHidden/>
-            <w:color w:val="023160" w:themeColor="hyperlink" w:themeShade="80"/>
-            <w:sz w:val="40"/>
-            <w:szCs w:val="40"/>
+            <w:color w:val="002060"/>
+            <w:sz w:val="36"/>
+            <w:szCs w:val="36"/>
           </w:rPr>
           <w:fldChar w:fldCharType="separate"/>
         </w:r>
         <w:r>
           <w:rPr>
-            <w:rStyle w:val="Hyperlink"/>
+            <w:noProof/>
             <w:webHidden/>
-            <w:color w:val="023160" w:themeColor="hyperlink" w:themeShade="80"/>
-            <w:sz w:val="40"/>
-            <w:szCs w:val="40"/>
+            <w:color w:val="002060"/>
+            <w:sz w:val="36"/>
+            <w:szCs w:val="36"/>
           </w:rPr>
-          <w:t>5</w:t>
+          <w:t>4</w:t>
         </w:r>
         <w:r>
           <w:rPr>
-            <w:rStyle w:val="Hyperlink"/>
+            <w:noProof/>
             <w:webHidden/>
-            <w:color w:val="023160" w:themeColor="hyperlink" w:themeShade="80"/>
-            <w:sz w:val="40"/>
-            <w:szCs w:val="40"/>
+            <w:color w:val="002060"/>
+            <w:sz w:val="36"/>
+            <w:szCs w:val="36"/>
           </w:rPr>
           <w:fldChar w:fldCharType="end"/>
         </w:r>
@@ -5902,89 +6028,91 @@
           <w:tab w:val="right" w:leader="dot" w:pos="9062"/>
         </w:tabs>
         <w:rPr>
-          <w:rStyle w:val="Hyperlink"/>
-          <w:color w:val="023160" w:themeColor="hyperlink" w:themeShade="80"/>
-          <w:sz w:val="40"/>
-          <w:szCs w:val="40"/>
-        </w:rPr>
-      </w:pPr>
-      <w:hyperlink w:anchor="_Toc156054888" w:history="1">
+          <w:rFonts w:eastAsiaTheme="minorEastAsia"/>
+          <w:noProof/>
+          <w:color w:val="002060"/>
+          <w:sz w:val="36"/>
+          <w:szCs w:val="36"/>
+          <w:lang w:eastAsia="bg-BG"/>
+        </w:rPr>
+      </w:pPr>
+      <w:hyperlink w:anchor="_Toc156736713" w:history="1">
         <w:r>
           <w:rPr>
             <w:rStyle w:val="Hyperlink"/>
             <w:noProof/>
-            <w:color w:val="023160" w:themeColor="hyperlink" w:themeShade="80"/>
-            <w:sz w:val="40"/>
-            <w:szCs w:val="40"/>
+            <w:color w:val="002060"/>
+            <w:sz w:val="36"/>
+            <w:szCs w:val="36"/>
           </w:rPr>
-          <w:t>5. Idea</w:t>
+          <w:t>6. Conclusion</w:t>
         </w:r>
         <w:r>
           <w:rPr>
-            <w:rStyle w:val="Hyperlink"/>
+            <w:noProof/>
             <w:webHidden/>
-            <w:color w:val="023160" w:themeColor="hyperlink" w:themeShade="80"/>
-            <w:sz w:val="40"/>
-            <w:szCs w:val="40"/>
+            <w:color w:val="002060"/>
+            <w:sz w:val="36"/>
+            <w:szCs w:val="36"/>
           </w:rPr>
           <w:tab/>
         </w:r>
         <w:r>
           <w:rPr>
-            <w:rStyle w:val="Hyperlink"/>
+            <w:noProof/>
             <w:webHidden/>
-            <w:color w:val="023160" w:themeColor="hyperlink" w:themeShade="80"/>
-            <w:sz w:val="40"/>
-            <w:szCs w:val="40"/>
+            <w:color w:val="002060"/>
+            <w:sz w:val="36"/>
+            <w:szCs w:val="36"/>
           </w:rPr>
           <w:fldChar w:fldCharType="begin"/>
         </w:r>
         <w:r>
           <w:rPr>
-            <w:rStyle w:val="Hyperlink"/>
+            <w:noProof/>
             <w:webHidden/>
-            <w:color w:val="023160" w:themeColor="hyperlink" w:themeShade="80"/>
-            <w:sz w:val="40"/>
-            <w:szCs w:val="40"/>
+            <w:color w:val="002060"/>
+            <w:sz w:val="36"/>
+            <w:szCs w:val="36"/>
           </w:rPr>
-          <w:instrText xml:space="preserve"> PAGEREF _Toc156054888 \h </w:instrText>
+          <w:instrText xml:space="preserve"> PAGEREF _Toc156736713 \h </w:instrText>
         </w:r>
         <w:r>
           <w:rPr>
-            <w:rStyle w:val="Hyperlink"/>
+            <w:noProof/>
             <w:webHidden/>
-            <w:color w:val="023160" w:themeColor="hyperlink" w:themeShade="80"/>
-            <w:sz w:val="40"/>
-            <w:szCs w:val="40"/>
+            <w:color w:val="002060"/>
+            <w:sz w:val="36"/>
+            <w:szCs w:val="36"/>
           </w:rPr>
         </w:r>
         <w:r>
           <w:rPr>
-            <w:rStyle w:val="Hyperlink"/>
+            <w:noProof/>
             <w:webHidden/>
-            <w:color w:val="023160" w:themeColor="hyperlink" w:themeShade="80"/>
-            <w:sz w:val="40"/>
-            <w:szCs w:val="40"/>
+            <w:color w:val="002060"/>
+            <w:sz w:val="36"/>
+            <w:szCs w:val="36"/>
           </w:rPr>
           <w:fldChar w:fldCharType="separate"/>
         </w:r>
         <w:r>
           <w:rPr>
-            <w:rStyle w:val="Hyperlink"/>
+            <w:noProof/>
             <w:webHidden/>
-            <w:color w:val="023160" w:themeColor="hyperlink" w:themeShade="80"/>
-            <w:sz w:val="40"/>
-            <w:szCs w:val="40"/>
+            <w:color w:val="002060"/>
+            <w:sz w:val="36"/>
+            <w:szCs w:val="36"/>
           </w:rPr>
-          <w:t>5</w:t>
+          <w:t>4</w:t>
         </w:r>
         <w:r>
           <w:rPr>
-            <w:rStyle w:val="Hyperlink"/>
+            <w:noProof/>
             <w:webHidden/>
-            <w:color w:val="023160" w:themeColor="hyperlink" w:themeShade="80"/>
-            <w:sz w:val="40"/>
-            <w:szCs w:val="40"/>
+            <w:color w:val="002060"/>
+            <w:sz w:val="36"/>
+            <w:szCs w:val="36"/>
           </w:rPr>
           <w:fldChar w:fldCharType="end"/>
         </w:r>
@@ -5997,190 +6125,103 @@
           <w:tab w:val="right" w:leader="dot" w:pos="9062"/>
         </w:tabs>
         <w:rPr>
-          <w:rStyle w:val="Hyperlink"/>
-          <w:color w:val="023160" w:themeColor="hyperlink" w:themeShade="80"/>
-          <w:sz w:val="40"/>
-          <w:szCs w:val="40"/>
-        </w:rPr>
-      </w:pPr>
-      <w:hyperlink w:anchor="_Toc156054889" w:history="1">
+          <w:rFonts w:eastAsiaTheme="minorEastAsia"/>
+          <w:noProof/>
+          <w:color w:val="002060"/>
+          <w:sz w:val="36"/>
+          <w:szCs w:val="36"/>
+          <w:lang w:eastAsia="bg-BG"/>
+        </w:rPr>
+      </w:pPr>
+      <w:hyperlink w:anchor="_Toc156736714" w:history="1">
         <w:r>
           <w:rPr>
             <w:rStyle w:val="Hyperlink"/>
             <w:noProof/>
-            <w:color w:val="023160" w:themeColor="hyperlink" w:themeShade="80"/>
-            <w:sz w:val="40"/>
-            <w:szCs w:val="40"/>
+            <w:color w:val="002060"/>
+            <w:sz w:val="36"/>
+            <w:szCs w:val="36"/>
           </w:rPr>
-          <w:t>6. Workflow</w:t>
+          <w:t>7.Research</w:t>
         </w:r>
         <w:r>
           <w:rPr>
-            <w:rStyle w:val="Hyperlink"/>
+            <w:noProof/>
             <w:webHidden/>
-            <w:color w:val="023160" w:themeColor="hyperlink" w:themeShade="80"/>
-            <w:sz w:val="40"/>
-            <w:szCs w:val="40"/>
+            <w:color w:val="002060"/>
+            <w:sz w:val="36"/>
+            <w:szCs w:val="36"/>
           </w:rPr>
           <w:tab/>
         </w:r>
         <w:r>
           <w:rPr>
-            <w:rStyle w:val="Hyperlink"/>
+            <w:noProof/>
             <w:webHidden/>
-            <w:color w:val="023160" w:themeColor="hyperlink" w:themeShade="80"/>
-            <w:sz w:val="40"/>
-            <w:szCs w:val="40"/>
+            <w:color w:val="002060"/>
+            <w:sz w:val="36"/>
+            <w:szCs w:val="36"/>
           </w:rPr>
           <w:fldChar w:fldCharType="begin"/>
         </w:r>
         <w:r>
           <w:rPr>
-            <w:rStyle w:val="Hyperlink"/>
+            <w:noProof/>
             <w:webHidden/>
-            <w:color w:val="023160" w:themeColor="hyperlink" w:themeShade="80"/>
-            <w:sz w:val="40"/>
-            <w:szCs w:val="40"/>
+            <w:color w:val="002060"/>
+            <w:sz w:val="36"/>
+            <w:szCs w:val="36"/>
           </w:rPr>
-          <w:instrText xml:space="preserve"> PAGEREF _Toc156054889 \h </w:instrText>
+          <w:instrText xml:space="preserve"> PAGEREF _Toc156736714 \h </w:instrText>
         </w:r>
         <w:r>
           <w:rPr>
-            <w:rStyle w:val="Hyperlink"/>
+            <w:noProof/>
             <w:webHidden/>
-            <w:color w:val="023160" w:themeColor="hyperlink" w:themeShade="80"/>
-            <w:sz w:val="40"/>
-            <w:szCs w:val="40"/>
+            <w:color w:val="002060"/>
+            <w:sz w:val="36"/>
+            <w:szCs w:val="36"/>
           </w:rPr>
         </w:r>
         <w:r>
           <w:rPr>
-            <w:rStyle w:val="Hyperlink"/>
+            <w:noProof/>
             <w:webHidden/>
-            <w:color w:val="023160" w:themeColor="hyperlink" w:themeShade="80"/>
-            <w:sz w:val="40"/>
-            <w:szCs w:val="40"/>
+            <w:color w:val="002060"/>
+            <w:sz w:val="36"/>
+            <w:szCs w:val="36"/>
           </w:rPr>
           <w:fldChar w:fldCharType="separate"/>
         </w:r>
         <w:r>
           <w:rPr>
-            <w:rStyle w:val="Hyperlink"/>
+            <w:noProof/>
             <w:webHidden/>
-            <w:color w:val="023160" w:themeColor="hyperlink" w:themeShade="80"/>
-            <w:sz w:val="40"/>
-            <w:szCs w:val="40"/>
+            <w:color w:val="002060"/>
+            <w:sz w:val="36"/>
+            <w:szCs w:val="36"/>
           </w:rPr>
           <w:t>5</w:t>
         </w:r>
         <w:r>
           <w:rPr>
-            <w:rStyle w:val="Hyperlink"/>
+            <w:noProof/>
             <w:webHidden/>
-            <w:color w:val="023160" w:themeColor="hyperlink" w:themeShade="80"/>
-            <w:sz w:val="40"/>
-            <w:szCs w:val="40"/>
+            <w:color w:val="002060"/>
+            <w:sz w:val="36"/>
+            <w:szCs w:val="36"/>
           </w:rPr>
           <w:fldChar w:fldCharType="end"/>
         </w:r>
       </w:hyperlink>
     </w:p>
     <w:p>
-      <w:pPr>
-        <w:pStyle w:val="TOC1"/>
-        <w:tabs>
-          <w:tab w:val="right" w:leader="dot" w:pos="9062"/>
-        </w:tabs>
-        <w:rPr>
-          <w:rFonts w:eastAsiaTheme="minorEastAsia"/>
-          <w:noProof/>
-          <w:lang w:eastAsia="bg-BG"/>
-        </w:rPr>
-      </w:pPr>
-      <w:hyperlink w:anchor="_Toc156054890" w:history="1">
-        <w:r>
-          <w:rPr>
-            <w:rStyle w:val="Hyperlink"/>
-            <w:noProof/>
-            <w:color w:val="023160" w:themeColor="hyperlink" w:themeShade="80"/>
-            <w:sz w:val="40"/>
-            <w:szCs w:val="40"/>
-          </w:rPr>
-          <w:t>7. Conclusion</w:t>
-        </w:r>
-        <w:r>
-          <w:rPr>
-            <w:rStyle w:val="Hyperlink"/>
-            <w:webHidden/>
-            <w:color w:val="023160" w:themeColor="hyperlink" w:themeShade="80"/>
-            <w:sz w:val="40"/>
-            <w:szCs w:val="40"/>
-          </w:rPr>
-          <w:tab/>
-        </w:r>
-        <w:r>
-          <w:rPr>
-            <w:rStyle w:val="Hyperlink"/>
-            <w:webHidden/>
-            <w:color w:val="023160" w:themeColor="hyperlink" w:themeShade="80"/>
-            <w:sz w:val="40"/>
-            <w:szCs w:val="40"/>
-          </w:rPr>
-          <w:fldChar w:fldCharType="begin"/>
-        </w:r>
-        <w:r>
-          <w:rPr>
-            <w:rStyle w:val="Hyperlink"/>
-            <w:webHidden/>
-            <w:color w:val="023160" w:themeColor="hyperlink" w:themeShade="80"/>
-            <w:sz w:val="40"/>
-            <w:szCs w:val="40"/>
-          </w:rPr>
-          <w:instrText xml:space="preserve"> PAGEREF _Toc156054890 \h </w:instrText>
-        </w:r>
-        <w:r>
-          <w:rPr>
-            <w:rStyle w:val="Hyperlink"/>
-            <w:webHidden/>
-            <w:color w:val="023160" w:themeColor="hyperlink" w:themeShade="80"/>
-            <w:sz w:val="40"/>
-            <w:szCs w:val="40"/>
-          </w:rPr>
-        </w:r>
-        <w:r>
-          <w:rPr>
-            <w:rStyle w:val="Hyperlink"/>
-            <w:webHidden/>
-            <w:color w:val="023160" w:themeColor="hyperlink" w:themeShade="80"/>
-            <w:sz w:val="40"/>
-            <w:szCs w:val="40"/>
-          </w:rPr>
-          <w:fldChar w:fldCharType="separate"/>
-        </w:r>
-        <w:r>
-          <w:rPr>
-            <w:rStyle w:val="Hyperlink"/>
-            <w:webHidden/>
-            <w:color w:val="023160" w:themeColor="hyperlink" w:themeShade="80"/>
-            <w:sz w:val="40"/>
-            <w:szCs w:val="40"/>
-          </w:rPr>
-          <w:t>5</w:t>
-        </w:r>
-        <w:r>
-          <w:rPr>
-            <w:rStyle w:val="Hyperlink"/>
-            <w:webHidden/>
-            <w:color w:val="023160" w:themeColor="hyperlink" w:themeShade="80"/>
-            <w:sz w:val="40"/>
-            <w:szCs w:val="40"/>
-          </w:rPr>
-          <w:fldChar w:fldCharType="end"/>
-        </w:r>
-      </w:hyperlink>
-    </w:p>
-    <w:p>
-      <w:r>
+      <w:r>
+        <w:rPr>
+          <w:color w:val="002060"/>
+          <w:sz w:val="36"/>
+          <w:szCs w:val="36"/>
+        </w:rPr>
         <w:fldChar w:fldCharType="end"/>
       </w:r>
       <w:r>
@@ -6192,7 +6233,7 @@
       <w:pPr>
         <w:pStyle w:val="Headings"/>
       </w:pPr>
-      <w:bookmarkStart w:id="0" w:name="_Toc156054884"/>
+      <w:bookmarkStart w:id="0" w:name="_Toc156736708"/>
       <w:r>
         <w:t>1.</w:t>
       </w:r>
@@ -6449,8 +6490,19 @@
     </w:p>
     <w:p>
       <w:pPr>
-        <w:pStyle w:val="Customstyle"/>
-        <w:ind w:left="1416"/>
+        <w:rPr>
+          <w:rStyle w:val="SubtleReference"/>
+          <w:rFonts w:ascii="Bebas Neue" w:eastAsiaTheme="majorEastAsia" w:hAnsi="Bebas Neue" w:cstheme="majorBidi"/>
+          <w:smallCaps w:val="0"/>
+          <w:color w:val="8EAADB" w:themeColor="accent1" w:themeTint="99"/>
+          <w:kern w:val="0"/>
+          <w:sz w:val="30"/>
+          <w:szCs w:val="30"/>
+          <w:lang w:val="en-US"/>
+          <w14:ligatures w14:val="none"/>
+        </w:rPr>
+      </w:pPr>
+      <w:r>
         <w:rPr>
           <w:rStyle w:val="SubtleReference"/>
           <w:smallCaps w:val="0"/>
@@ -6458,7 +6510,8 @@
           <w:sz w:val="30"/>
           <w:szCs w:val="30"/>
         </w:rPr>
-      </w:pPr>
+        <w:br w:type="page"/>
+      </w:r>
     </w:p>
     <w:p>
       <w:pPr>
@@ -6477,57 +6530,20 @@
       <w:pPr>
         <w:pStyle w:val="Headings"/>
       </w:pPr>
-      <w:bookmarkStart w:id="9" w:name="_Toc156054885"/>
-      <w:r>
-        <w:t>2. What is digital asset?</w:t>
+      <w:bookmarkStart w:id="9" w:name="_Toc156736709"/>
+      <w:r>
+        <w:t>2</w:t>
+      </w:r>
+      <w:r>
+        <w:t>.</w:t>
+      </w:r>
+      <w:r>
+        <w:t xml:space="preserve"> </w:t>
+      </w:r>
+      <w:r>
+        <w:t>Used programs and languages</w:t>
       </w:r>
       <w:bookmarkEnd w:id="9"/>
-    </w:p>
-    <w:p>
-      <w:pPr>
-        <w:pStyle w:val="ListParagraph"/>
-        <w:ind w:firstLine="414"/>
-        <w:rPr>
-          <w:sz w:val="26"/>
-          <w:szCs w:val="26"/>
-        </w:rPr>
-      </w:pPr>
-      <w:r>
-        <w:rPr>
-          <w:rFonts w:ascii="Aptos Narrow" w:hAnsi="Aptos Narrow"/>
-          <w:sz w:val="26"/>
-          <w:szCs w:val="26"/>
-          <w:lang w:val="en-US"/>
-        </w:rPr>
-        <w:t xml:space="preserve">A digital asset refers to anything in digital form that holds value. It can include various types of digital files such as videos, images, documents, cryptocurrencies, and digital books. Digital assets can have financial, informational, or creative value and are often managed and accessed through digital asset management systems. They are distinct from physical currency and exist in a digital format. </w:t>
-      </w:r>
-      <w:r>
-        <w:rPr>
-          <w:sz w:val="26"/>
-          <w:szCs w:val="26"/>
-        </w:rPr>
-        <w:br w:type="page"/>
-      </w:r>
-    </w:p>
-    <w:p>
-      <w:pPr>
-        <w:pStyle w:val="Headings"/>
-      </w:pPr>
-      <w:bookmarkStart w:id="10" w:name="_Toc156054886"/>
-      <w:r>
-        <w:lastRenderedPageBreak/>
-        <w:t>3</w:t>
-      </w:r>
-      <w:r>
-        <w:t>.</w:t>
-      </w:r>
-      <w:r>
-        <w:t xml:space="preserve"> </w:t>
-      </w:r>
-      <w:r>
-        <w:t>Used programs and languages</w:t>
-      </w:r>
-      <w:bookmarkEnd w:id="10"/>
     </w:p>
     <w:p>
       <w:pPr>
@@ -6817,7 +6833,7 @@
         </w:numPr>
       </w:pPr>
       <w:r>
-        <w:t>Azure</w:t>
+        <w:t>Supabase</w:t>
       </w:r>
     </w:p>
     <w:p>
@@ -6838,7 +6854,25 @@
           <w:szCs w:val="26"/>
           <w:lang w:val="en-US"/>
         </w:rPr>
-        <w:t>Azure, also known as Microsoft Azure, is a cloud computing platform and service provided by Microsoft. It offers a wide range of cloud-based services and solutions that enable organizations to build, deploy, and manage applications and services through Microsoft-managed data centers.</w:t>
+        <w:t>Supabase is an open-source alternative to Firebase that is gaining popularity in the developer community. It is a tool for building secure and high-performance Postgres backends with minimal configuration. Similar to Firebase, Supabase provides functionalities such as authentication, real-time database, and storage.</w:t>
+      </w:r>
+      <w:r>
+        <w:rPr>
+          <w:rFonts w:ascii="Aptos Narrow" w:hAnsi="Aptos Narrow"/>
+          <w:sz w:val="26"/>
+          <w:szCs w:val="26"/>
+          <w:lang w:val="en-US"/>
+        </w:rPr>
+        <w:t xml:space="preserve"> We used it for building </w:t>
+      </w:r>
+      <w:r>
+        <w:rPr>
+          <w:rFonts w:ascii="Aptos Narrow" w:hAnsi="Aptos Narrow"/>
+          <w:sz w:val="26"/>
+          <w:szCs w:val="26"/>
+          <w:lang w:val="en-US"/>
+        </w:rPr>
+        <w:t>our database.</w:t>
       </w:r>
     </w:p>
     <w:p>
@@ -6851,28 +6885,37 @@
       </w:pPr>
       <w:r>
         <w:lastRenderedPageBreak/>
-        <w:t>Prisma</w:t>
+        <w:t>Word</w:t>
       </w:r>
     </w:p>
     <w:p>
       <w:pPr>
         <w:pStyle w:val="ListParagraph"/>
         <w:ind w:left="1134"/>
+        <w:rPr>
+          <w:rFonts w:ascii="Aptos Narrow" w:hAnsi="Aptos Narrow"/>
+          <w:sz w:val="24"/>
+          <w:szCs w:val="24"/>
+          <w:lang w:val="en-US"/>
+        </w:rPr>
+      </w:pPr>
+      <w:r>
         <w:rPr>
           <w:rFonts w:ascii="Aptos Narrow" w:hAnsi="Aptos Narrow"/>
           <w:sz w:val="26"/>
           <w:szCs w:val="26"/>
           <w:lang w:val="en-US"/>
         </w:rPr>
-      </w:pPr>
+        <w:t>Microsoft Word or MS Word (often called Word) is a graphical word processing program that users can type with. Its purpose is to allow users to type and save documents. We used Word to create this documentation</w:t>
+      </w:r>
       <w:r>
         <w:rPr>
           <w:rFonts w:ascii="Aptos Narrow" w:hAnsi="Aptos Narrow"/>
-          <w:sz w:val="26"/>
-          <w:szCs w:val="26"/>
+          <w:sz w:val="24"/>
+          <w:szCs w:val="24"/>
           <w:lang w:val="en-US"/>
         </w:rPr>
-        <w:t>Prisma is a next-generation Object-Relational Mapping (ORM) tool that provides a modern and intuitive way to work with databases in Node.js and TypeScript applications. It offers several components that enhance the developer experience and streamline database operations.</w:t>
+        <w:t>.</w:t>
       </w:r>
     </w:p>
     <w:p>
@@ -6884,34 +6927,34 @@
         </w:numPr>
       </w:pPr>
       <w:r>
-        <w:t>Word</w:t>
+        <w:t>Excel</w:t>
       </w:r>
     </w:p>
     <w:p>
       <w:pPr>
         <w:pStyle w:val="ListParagraph"/>
         <w:ind w:left="1134"/>
-        <w:rPr>
-          <w:rFonts w:ascii="Aptos Narrow" w:hAnsi="Aptos Narrow"/>
-          <w:sz w:val="24"/>
-          <w:szCs w:val="24"/>
-          <w:lang w:val="en-US"/>
-        </w:rPr>
-      </w:pPr>
-      <w:r>
         <w:rPr>
           <w:rFonts w:ascii="Aptos Narrow" w:hAnsi="Aptos Narrow"/>
           <w:sz w:val="26"/>
           <w:szCs w:val="26"/>
           <w:lang w:val="en-US"/>
         </w:rPr>
-        <w:t>Microsoft Word or MS Word (often called Word) is a graphical word processing program that users can type with. Its purpose is to allow users to type and save documents. We used Word to create this documentation</w:t>
-      </w:r>
+      </w:pPr>
       <w:r>
         <w:rPr>
           <w:rFonts w:ascii="Aptos Narrow" w:hAnsi="Aptos Narrow"/>
-          <w:sz w:val="24"/>
-          <w:szCs w:val="24"/>
+          <w:sz w:val="26"/>
+          <w:szCs w:val="26"/>
+          <w:lang w:val="en-US"/>
+        </w:rPr>
+        <w:t>Excel is a spreadsheet program from Microsoft and a component of its Office product group for business applications. This was the place where we did out QA documentation</w:t>
+      </w:r>
+      <w:r>
+        <w:rPr>
+          <w:rFonts w:ascii="Aptos Narrow" w:hAnsi="Aptos Narrow"/>
+          <w:sz w:val="26"/>
+          <w:szCs w:val="26"/>
           <w:lang w:val="en-US"/>
         </w:rPr>
         <w:t>.</w:t>
@@ -6926,29 +6969,62 @@
         </w:numPr>
       </w:pPr>
       <w:r>
-        <w:t>Excel</w:t>
+        <w:t>Power point</w:t>
       </w:r>
     </w:p>
     <w:p>
       <w:pPr>
         <w:pStyle w:val="ListParagraph"/>
         <w:ind w:left="1134"/>
+        <w:rPr>
+          <w:rFonts w:ascii="Aptos Narrow" w:hAnsi="Aptos Narrow"/>
+          <w:sz w:val="24"/>
+          <w:szCs w:val="24"/>
+          <w:lang w:val="en-US"/>
+        </w:rPr>
+      </w:pPr>
+      <w:r>
         <w:rPr>
           <w:rFonts w:ascii="Aptos Narrow" w:hAnsi="Aptos Narrow"/>
           <w:sz w:val="26"/>
           <w:szCs w:val="26"/>
           <w:lang w:val="en-US"/>
         </w:rPr>
-      </w:pPr>
-      <w:r>
+        <w:t>PowerPoint is a complete presentation graphics package. It gives you everything you need to produce a professional-looking presentation. This was the place where we did our presentation</w:t>
+      </w:r>
+      <w:r>
+        <w:rPr>
+          <w:rFonts w:ascii="Aptos Narrow" w:hAnsi="Aptos Narrow"/>
+          <w:sz w:val="24"/>
+          <w:szCs w:val="24"/>
+          <w:lang w:val="en-US"/>
+        </w:rPr>
+        <w:t>.</w:t>
+      </w:r>
+    </w:p>
+    <w:p>
+      <w:pPr>
+        <w:pStyle w:val="Headings"/>
+      </w:pPr>
+      <w:bookmarkStart w:id="10" w:name="_Toc156736710"/>
+      <w:r>
+        <w:t>3</w:t>
+      </w:r>
+      <w:r>
+        <w:t>. Resume</w:t>
+      </w:r>
+      <w:bookmarkEnd w:id="10"/>
+    </w:p>
+    <w:p>
+      <w:pPr>
+        <w:ind w:left="708"/>
         <w:rPr>
           <w:rFonts w:ascii="Aptos Narrow" w:hAnsi="Aptos Narrow"/>
           <w:sz w:val="26"/>
           <w:szCs w:val="26"/>
           <w:lang w:val="en-US"/>
         </w:rPr>
-        <w:t>Excel is a spreadsheet program from Microsoft and a component of its Office product group for business applications. This was the place where we did out QA documentation</w:t>
-      </w:r>
+      </w:pPr>
       <w:r>
         <w:rPr>
           <w:rFonts w:ascii="Aptos Narrow" w:hAnsi="Aptos Narrow"/>
@@ -6956,8 +7032,198 @@
           <w:szCs w:val="26"/>
           <w:lang w:val="en-US"/>
         </w:rPr>
-        <w:t>.</w:t>
-      </w:r>
+        <w:t>Hello! This is</w:t>
+      </w:r>
+      <w:r>
+        <w:rPr>
+          <w:rFonts w:ascii="Aptos Narrow" w:hAnsi="Aptos Narrow"/>
+          <w:sz w:val="26"/>
+          <w:szCs w:val="26"/>
+          <w:lang w:val="en-US"/>
+        </w:rPr>
+        <w:t xml:space="preserve"> our team Cryo and we decided to make a mobile application dedicated to making bequeling easier. For programing languages we decided to use React Native, Python and TypeScript. More features of our app are: money transfers, adding people to your digital will, keeping track of your money balance, customer services and other.</w:t>
+      </w:r>
+    </w:p>
+    <w:p>
+      <w:pPr>
+        <w:pStyle w:val="Headings"/>
+      </w:pPr>
+      <w:bookmarkStart w:id="11" w:name="_Toc156736711"/>
+      <w:r>
+        <w:t>4</w:t>
+      </w:r>
+      <w:r>
+        <w:t>. Idea</w:t>
+      </w:r>
+      <w:bookmarkEnd w:id="11"/>
+    </w:p>
+    <w:p>
+      <w:pPr>
+        <w:ind w:left="708"/>
+        <w:rPr>
+          <w:rFonts w:ascii="Aptos Narrow" w:hAnsi="Aptos Narrow"/>
+          <w:sz w:val="26"/>
+          <w:szCs w:val="26"/>
+          <w:lang w:val="en-US"/>
+        </w:rPr>
+      </w:pPr>
+      <w:r>
+        <w:rPr>
+          <w:rFonts w:ascii="Aptos Narrow" w:hAnsi="Aptos Narrow"/>
+          <w:sz w:val="26"/>
+          <w:szCs w:val="26"/>
+          <w:lang w:val="en-US"/>
+        </w:rPr>
+        <w:t>When the team gathered for the first time, we started thinking about what we had to do. After lots of ideas and proposals we chose to do a mobile application</w:t>
+      </w:r>
+      <w:r>
+        <w:rPr>
+          <w:rFonts w:ascii="Aptos Narrow" w:hAnsi="Aptos Narrow"/>
+          <w:sz w:val="26"/>
+          <w:szCs w:val="26"/>
+          <w:lang w:val="en-US"/>
+        </w:rPr>
+        <w:t xml:space="preserve">. With </w:t>
+      </w:r>
+      <w:r>
+        <w:rPr>
+          <w:rFonts w:ascii="Aptos Narrow" w:hAnsi="Aptos Narrow"/>
+          <w:sz w:val="26"/>
+          <w:szCs w:val="26"/>
+          <w:lang w:val="en-US"/>
+        </w:rPr>
+        <w:t xml:space="preserve">our application </w:t>
+      </w:r>
+      <w:r>
+        <w:rPr>
+          <w:rFonts w:ascii="Aptos Narrow" w:hAnsi="Aptos Narrow"/>
+          <w:sz w:val="26"/>
+          <w:szCs w:val="26"/>
+          <w:lang w:val="en-US"/>
+        </w:rPr>
+        <w:t>is easier</w:t>
+      </w:r>
+      <w:r>
+        <w:rPr>
+          <w:rFonts w:ascii="Aptos Narrow" w:hAnsi="Aptos Narrow"/>
+          <w:sz w:val="26"/>
+          <w:szCs w:val="26"/>
+          <w:lang w:val="en-US"/>
+        </w:rPr>
+        <w:t xml:space="preserve"> to bequel your belongings to the people you chose.</w:t>
+      </w:r>
+    </w:p>
+    <w:p>
+      <w:pPr>
+        <w:pStyle w:val="Headings"/>
+      </w:pPr>
+      <w:bookmarkStart w:id="12" w:name="_Toc156736712"/>
+      <w:r>
+        <w:t>5</w:t>
+      </w:r>
+      <w:r>
+        <w:t>. Workflow</w:t>
+      </w:r>
+      <w:bookmarkEnd w:id="12"/>
+    </w:p>
+    <w:p>
+      <w:pPr>
+        <w:ind w:left="708"/>
+        <w:rPr>
+          <w:rFonts w:ascii="Aptos Narrow" w:hAnsi="Aptos Narrow"/>
+          <w:sz w:val="26"/>
+          <w:szCs w:val="26"/>
+          <w:lang w:val="en-US"/>
+        </w:rPr>
+      </w:pPr>
+      <w:r>
+        <w:rPr>
+          <w:rFonts w:ascii="Aptos Narrow" w:hAnsi="Aptos Narrow"/>
+          <w:sz w:val="26"/>
+          <w:szCs w:val="26"/>
+          <w:lang w:val="en-US"/>
+        </w:rPr>
+        <w:t>As for the working progress - It went smoothly, without major problems. Even though we had some disagreements during our work regarding the idea for the app, we knew that we had to do it so we made a compromise with each other and then we cleared out what we had to do, to accomplish it.</w:t>
+      </w:r>
+    </w:p>
+    <w:p>
+      <w:pPr>
+        <w:rPr>
+          <w:rFonts w:ascii="Aptos Narrow" w:hAnsi="Aptos Narrow"/>
+          <w:sz w:val="26"/>
+          <w:szCs w:val="26"/>
+          <w:lang w:val="en-US"/>
+        </w:rPr>
+      </w:pPr>
+      <w:r>
+        <w:rPr>
+          <w:rFonts w:ascii="Aptos Narrow" w:hAnsi="Aptos Narrow"/>
+          <w:sz w:val="26"/>
+          <w:szCs w:val="26"/>
+          <w:lang w:val="en-US"/>
+        </w:rPr>
+        <w:br w:type="page"/>
+      </w:r>
+    </w:p>
+    <w:p>
+      <w:pPr>
+        <w:ind w:left="708"/>
+        <w:rPr>
+          <w:rFonts w:ascii="Aptos Narrow" w:hAnsi="Aptos Narrow"/>
+          <w:sz w:val="26"/>
+          <w:szCs w:val="26"/>
+          <w:lang w:val="en-US"/>
+        </w:rPr>
+      </w:pPr>
+    </w:p>
+    <w:p>
+      <w:pPr>
+        <w:pStyle w:val="Headings"/>
+      </w:pPr>
+      <w:bookmarkStart w:id="13" w:name="_Toc156736713"/>
+      <w:r>
+        <w:t>6</w:t>
+      </w:r>
+      <w:r>
+        <w:t>. Conclusion</w:t>
+      </w:r>
+      <w:bookmarkEnd w:id="13"/>
+    </w:p>
+    <w:p>
+      <w:pPr>
+        <w:ind w:left="708"/>
+        <w:rPr>
+          <w:lang w:val="en-US"/>
+        </w:rPr>
+      </w:pPr>
+      <w:r>
+        <w:rPr>
+          <w:rFonts w:ascii="Aptos Narrow" w:hAnsi="Aptos Narrow"/>
+          <w:sz w:val="26"/>
+          <w:szCs w:val="26"/>
+          <w:lang w:val="en-US"/>
+        </w:rPr>
+        <w:t>In the end, after lots of late hours work, we finished the mobile app. The work journey was quite enjoyable, yet under pressure, and we learned a lot about teamwork, time, and repository management.</w:t>
+      </w:r>
+      <w:r>
+        <w:rPr>
+          <w:lang w:val="en-US"/>
+        </w:rPr>
+        <w:tab/>
+      </w:r>
+    </w:p>
+    <w:p>
+      <w:pPr>
+        <w:pStyle w:val="Headings"/>
+      </w:pPr>
+      <w:bookmarkStart w:id="14" w:name="_Toc156736714"/>
+      <w:r>
+        <w:t>7</w:t>
+      </w:r>
+      <w:r>
+        <w:t>.Research</w:t>
+      </w:r>
+      <w:bookmarkEnd w:id="14"/>
     </w:p>
     <w:p>
       <w:pPr>
@@ -6968,71 +7234,61 @@
         </w:numPr>
       </w:pPr>
       <w:r>
-        <w:t>Power point</w:t>
+        <w:t xml:space="preserve">What is </w:t>
+      </w:r>
+      <w:proofErr w:type="gramStart"/>
+      <w:r>
+        <w:t>digital</w:t>
+      </w:r>
+      <w:proofErr w:type="gramEnd"/>
+      <w:r>
+        <w:t xml:space="preserve"> asset?</w:t>
       </w:r>
     </w:p>
     <w:p>
       <w:pPr>
         <w:pStyle w:val="ListParagraph"/>
-        <w:ind w:left="1134"/>
-        <w:rPr>
-          <w:rFonts w:ascii="Aptos Narrow" w:hAnsi="Aptos Narrow"/>
-          <w:sz w:val="24"/>
-          <w:szCs w:val="24"/>
-          <w:lang w:val="en-US"/>
-        </w:rPr>
-      </w:pPr>
-      <w:r>
+        <w:ind w:left="1276"/>
         <w:rPr>
           <w:rFonts w:ascii="Aptos Narrow" w:hAnsi="Aptos Narrow"/>
           <w:sz w:val="26"/>
           <w:szCs w:val="26"/>
           <w:lang w:val="en-US"/>
         </w:rPr>
-        <w:t>PowerPoint is a complete presentation graphics package. It gives you everything you need to produce a professional-looking presentation. This was the place where we did our presentation</w:t>
-      </w:r>
-      <w:r>
-        <w:rPr>
-          <w:rFonts w:ascii="Aptos Narrow" w:hAnsi="Aptos Narrow"/>
-          <w:sz w:val="24"/>
-          <w:szCs w:val="24"/>
-          <w:lang w:val="en-US"/>
-        </w:rPr>
-        <w:t>.</w:t>
-      </w:r>
-    </w:p>
-    <w:p>
-      <w:pPr>
-        <w:pStyle w:val="Headings"/>
-      </w:pPr>
-      <w:bookmarkStart w:id="11" w:name="_Toc156054887"/>
-      <w:r>
-        <w:t>4</w:t>
-      </w:r>
-      <w:r>
-        <w:t>. Resume</w:t>
-      </w:r>
-      <w:bookmarkEnd w:id="11"/>
-    </w:p>
-    <w:p>
-      <w:pPr>
-        <w:ind w:left="708"/>
+      </w:pPr>
+      <w:r>
         <w:rPr>
           <w:rFonts w:ascii="Aptos Narrow" w:hAnsi="Aptos Narrow"/>
           <w:sz w:val="26"/>
           <w:szCs w:val="26"/>
           <w:lang w:val="en-US"/>
         </w:rPr>
-      </w:pPr>
-      <w:r>
+        <w:t>A digital asset refers to anything in digital form that holds value. It can include various types of digital files such as videos, images, documents, cryptocurrencies, and digital books. Digital assets can have financial, informational, or creative value and are often managed and accessed through digital asset management systems. They are distinct from physical currency and exist in a digital format.</w:t>
+      </w:r>
+    </w:p>
+    <w:p>
+      <w:pPr>
+        <w:pStyle w:val="Customstyle"/>
+        <w:numPr>
+          <w:ilvl w:val="0"/>
+          <w:numId w:val="2"/>
+        </w:numPr>
+      </w:pPr>
+      <w:r>
+        <w:t>What is Blockchain?</w:t>
+      </w:r>
+    </w:p>
+    <w:p>
+      <w:pPr>
+        <w:pStyle w:val="ListParagraph"/>
+        <w:ind w:left="1276"/>
         <w:rPr>
           <w:rFonts w:ascii="Aptos Narrow" w:hAnsi="Aptos Narrow"/>
           <w:sz w:val="26"/>
           <w:szCs w:val="26"/>
           <w:lang w:val="en-US"/>
         </w:rPr>
-        <w:t>Hello! This is</w:t>
-      </w:r>
+      </w:pPr>
       <w:r>
         <w:rPr>
           <w:rFonts w:ascii="Aptos Narrow" w:hAnsi="Aptos Narrow"/>
@@ -7040,159 +7296,166 @@
           <w:szCs w:val="26"/>
           <w:lang w:val="en-US"/>
         </w:rPr>
-        <w:t xml:space="preserve"> our team Cryo and we decided to make a mobile application dedicated to making bequeling easier. For programing languages we decided to use React Native, Python and TypeScript. More features of our app are: money transfers, adding people to your digital will, keeping track of your money balance, customer services and other.</w:t>
-      </w:r>
-    </w:p>
-    <w:p>
-      <w:pPr>
-        <w:pStyle w:val="Headings"/>
-      </w:pPr>
-      <w:bookmarkStart w:id="12" w:name="_Toc156054888"/>
-      <w:r>
-        <w:t>5</w:t>
-      </w:r>
-      <w:r>
-        <w:t>. Idea</w:t>
-      </w:r>
-      <w:bookmarkEnd w:id="12"/>
-    </w:p>
-    <w:p>
-      <w:pPr>
-        <w:ind w:left="708"/>
+        <w:t>A blockchain is a distributed database or ledger shared among a computer network's nodes. It is best known for its crucial role in cryptocurrency systems for maintaining a secure and decentralized record of transactions, but it is not limited to cryptocurrency uses. Blockchains can be used to make data in any industry immutable, meaning it cannot be altered</w:t>
+      </w:r>
+      <w:r>
         <w:rPr>
           <w:rFonts w:ascii="Aptos Narrow" w:hAnsi="Aptos Narrow"/>
           <w:sz w:val="26"/>
           <w:szCs w:val="26"/>
           <w:lang w:val="en-US"/>
         </w:rPr>
-      </w:pPr>
-      <w:r>
-        <w:rPr>
-          <w:rFonts w:ascii="Aptos Narrow" w:hAnsi="Aptos Narrow"/>
-          <w:sz w:val="26"/>
-          <w:szCs w:val="26"/>
-          <w:lang w:val="en-US"/>
-        </w:rPr>
-        <w:t>When the team gathered for the first time, we started thinking about what we had to do. After lots of ideas and proposals we chose to do a mobile application</w:t>
-      </w:r>
-      <w:r>
-        <w:rPr>
-          <w:rFonts w:ascii="Aptos Narrow" w:hAnsi="Aptos Narrow"/>
-          <w:sz w:val="26"/>
-          <w:szCs w:val="26"/>
-          <w:lang w:val="en-US"/>
-        </w:rPr>
-        <w:t xml:space="preserve">. With </w:t>
-      </w:r>
-      <w:r>
-        <w:rPr>
-          <w:rFonts w:ascii="Aptos Narrow" w:hAnsi="Aptos Narrow"/>
-          <w:sz w:val="26"/>
-          <w:szCs w:val="26"/>
-          <w:lang w:val="en-US"/>
-        </w:rPr>
-        <w:t xml:space="preserve">our application </w:t>
-      </w:r>
-      <w:r>
-        <w:rPr>
-          <w:rFonts w:ascii="Aptos Narrow" w:hAnsi="Aptos Narrow"/>
-          <w:sz w:val="26"/>
-          <w:szCs w:val="26"/>
-          <w:lang w:val="en-US"/>
-        </w:rPr>
-        <w:t>is easier</w:t>
-      </w:r>
-      <w:r>
-        <w:rPr>
-          <w:rFonts w:ascii="Aptos Narrow" w:hAnsi="Aptos Narrow"/>
-          <w:sz w:val="26"/>
-          <w:szCs w:val="26"/>
-          <w:lang w:val="en-US"/>
-        </w:rPr>
-        <w:t xml:space="preserve"> to bequel your belongings to the people you chose.</w:t>
+        <w:t>.</w:t>
       </w:r>
     </w:p>
     <w:p>
       <w:pPr>
-        <w:pStyle w:val="Headings"/>
-      </w:pPr>
-      <w:bookmarkStart w:id="13" w:name="_Toc156054889"/>
+        <w:pStyle w:val="Customstyle"/>
+        <w:numPr>
+          <w:ilvl w:val="1"/>
+          <w:numId w:val="2"/>
+        </w:numPr>
+      </w:pPr>
+      <w:r>
+        <w:t xml:space="preserve"> </w:t>
+      </w:r>
+      <w:r>
+        <w:t>Strong Sides of Blockchain:</w:t>
+      </w:r>
     </w:p>
     <w:p>
       <w:pPr>
-        <w:pStyle w:val="Headings"/>
-      </w:pPr>
+        <w:pStyle w:val="ListParagraph"/>
+        <w:numPr>
+          <w:ilvl w:val="2"/>
+          <w:numId w:val="2"/>
+        </w:numPr>
+      </w:pPr>
+      <w:r>
+        <w:t>Security: High levels of security through cryptography.</w:t>
+      </w:r>
     </w:p>
     <w:p>
       <w:pPr>
-        <w:pStyle w:val="Headings"/>
-      </w:pPr>
-      <w:r>
-        <w:lastRenderedPageBreak/>
-        <w:t>6. Workflow</w:t>
-      </w:r>
-      <w:bookmarkEnd w:id="13"/>
+        <w:pStyle w:val="ListParagraph"/>
+        <w:numPr>
+          <w:ilvl w:val="2"/>
+          <w:numId w:val="2"/>
+        </w:numPr>
+      </w:pPr>
+      <w:r>
+        <w:t>Transparency: All participants have access to the same information.</w:t>
+      </w:r>
     </w:p>
     <w:p>
       <w:pPr>
-        <w:ind w:left="708"/>
-        <w:rPr>
-          <w:rFonts w:ascii="Aptos Narrow" w:hAnsi="Aptos Narrow"/>
-          <w:sz w:val="26"/>
-          <w:szCs w:val="26"/>
-          <w:lang w:val="en-US"/>
-        </w:rPr>
-      </w:pPr>
-      <w:r>
-        <w:rPr>
-          <w:rFonts w:ascii="Aptos Narrow" w:hAnsi="Aptos Narrow"/>
-          <w:sz w:val="26"/>
-          <w:szCs w:val="26"/>
-          <w:lang w:val="en-US"/>
-        </w:rPr>
-        <w:t>As for the working progress - It went smoothly, without major problems. Even though we had some disagreements during our work regarding the idea for the app, we knew that we had to do it so we made a compromise with each other and then we cleared out what we had to do, to accomplish it.</w:t>
+        <w:pStyle w:val="ListParagraph"/>
+        <w:numPr>
+          <w:ilvl w:val="2"/>
+          <w:numId w:val="2"/>
+        </w:numPr>
+      </w:pPr>
+      <w:r>
+        <w:t>Immutability: Data recorded on the blockchain cannot be altered.</w:t>
       </w:r>
     </w:p>
     <w:p>
       <w:pPr>
-        <w:pStyle w:val="Headings"/>
-      </w:pPr>
-      <w:bookmarkStart w:id="14" w:name="_Toc156054890"/>
-      <w:r>
-        <w:t>7. Conclusion</w:t>
-      </w:r>
-      <w:bookmarkEnd w:id="14"/>
+        <w:pStyle w:val="ListParagraph"/>
+        <w:numPr>
+          <w:ilvl w:val="2"/>
+          <w:numId w:val="2"/>
+        </w:numPr>
+      </w:pPr>
+      <w:r>
+        <w:t>Efficiency: Streamlines processes by eliminating intermediaries.</w:t>
+      </w:r>
     </w:p>
     <w:p>
       <w:pPr>
-        <w:ind w:left="708"/>
-        <w:rPr>
-          <w:lang w:val="en-US"/>
-        </w:rPr>
-      </w:pPr>
-      <w:r>
-        <w:rPr>
-          <w:rFonts w:ascii="Aptos Narrow" w:hAnsi="Aptos Narrow"/>
-          <w:sz w:val="26"/>
-          <w:szCs w:val="26"/>
-          <w:lang w:val="en-US"/>
-        </w:rPr>
-        <w:t>In the end, after lots of late hours work, we finished the mobile app. The work journey was quite enjoyable, yet under pressure, and we learned a lot about teamwork, time, and repository management.</w:t>
-      </w:r>
-      <w:r>
-        <w:rPr>
-          <w:lang w:val="en-US"/>
-        </w:rPr>
-        <w:tab/>
-      </w:r>
+        <w:pStyle w:val="ListParagraph"/>
+        <w:numPr>
+          <w:ilvl w:val="2"/>
+          <w:numId w:val="2"/>
+        </w:numPr>
+      </w:pPr>
+      <w:r>
+        <w:t>Decentralization: No single entity has control over the entire system.</w:t>
+      </w:r>
+    </w:p>
+    <w:p>
+      <w:pPr>
+        <w:pStyle w:val="Customstyle"/>
+        <w:numPr>
+          <w:ilvl w:val="1"/>
+          <w:numId w:val="2"/>
+        </w:numPr>
+      </w:pPr>
+      <w:r>
+        <w:t>Weak Sides of Blockchain:</w:t>
+      </w:r>
+    </w:p>
+    <w:p>
+      <w:pPr>
+        <w:pStyle w:val="ListParagraph"/>
+        <w:numPr>
+          <w:ilvl w:val="2"/>
+          <w:numId w:val="2"/>
+        </w:numPr>
+      </w:pPr>
+      <w:r>
+        <w:t>Scalability: Challenges in handling a large number of transactions.</w:t>
+      </w:r>
+    </w:p>
+    <w:p>
+      <w:pPr>
+        <w:pStyle w:val="ListParagraph"/>
+        <w:numPr>
+          <w:ilvl w:val="2"/>
+          <w:numId w:val="2"/>
+        </w:numPr>
+      </w:pPr>
+      <w:r>
+        <w:t>Energy Consumption: Significant computational power and energy requirements.</w:t>
+      </w:r>
+    </w:p>
+    <w:p>
+      <w:pPr>
+        <w:pStyle w:val="ListParagraph"/>
+        <w:numPr>
+          <w:ilvl w:val="2"/>
+          <w:numId w:val="2"/>
+        </w:numPr>
+      </w:pPr>
+      <w:r>
+        <w:t>Lack of Regulation: Uncertainty due to evolving regulatory landscape.</w:t>
+      </w:r>
+    </w:p>
+    <w:p>
+      <w:pPr>
+        <w:pStyle w:val="ListParagraph"/>
+        <w:numPr>
+          <w:ilvl w:val="2"/>
+          <w:numId w:val="2"/>
+        </w:numPr>
+      </w:pPr>
+      <w:r>
+        <w:t>Customer Protection: Limited recourse in case of fraudulent transactions.</w:t>
+      </w:r>
+    </w:p>
+    <w:p>
+      <w:pPr>
+        <w:pStyle w:val="Headings"/>
+      </w:pPr>
     </w:p>
     <w:sectPr>
       <w:footerReference w:type="even" r:id="rId15"/>
       <w:footerReference w:type="default" r:id="rId16"/>
+      <w:footerReference w:type="first" r:id="rId17"/>
       <w:pgSz w:w="11906" w:h="16838"/>
       <w:pgMar w:top="1417" w:right="1417" w:bottom="1417" w:left="1417" w:header="709" w:footer="709" w:gutter="0"/>
+      <w:pgNumType w:start="0"/>
       <w:cols w:space="708"/>
-      <w:titlePg/>
       <w:docGrid w:linePitch="360"/>
     </w:sectPr>
   </w:body>
@@ -7431,6 +7694,102 @@
                 <w:bCs/>
                 <w:sz w:val="24"/>
                 <w:szCs w:val="24"/>
+                <w:lang w:val="en-US"/>
+              </w:rPr>
+              <w:t>5</w:t>
+            </w:r>
+          </w:p>
+        </w:sdtContent>
+      </w:sdt>
+    </w:sdtContent>
+  </w:sdt>
+  <w:p>
+    <w:pPr>
+      <w:pStyle w:val="Footer"/>
+    </w:pPr>
+  </w:p>
+</w:ftr>
+</file>
+
+<file path=word/footer3.xml><?xml version="1.0" encoding="utf-8"?>
+<w:ftr xmlns:wpc="http://schemas.microsoft.com/office/word/2010/wordprocessingCanvas" xmlns:cx="http://schemas.microsoft.com/office/drawing/2014/chartex" xmlns:cx1="http://schemas.microsoft.com/office/drawing/2015/9/8/chartex" xmlns:cx2="http://schemas.microsoft.com/office/drawing/2015/10/21/chartex" xmlns:cx3="http://schemas.microsoft.com/office/drawing/2016/5/9/chartex" xmlns:cx4="http://schemas.microsoft.com/office/drawing/2016/5/10/chartex" xmlns:cx5="http://schemas.microsoft.com/office/drawing/2016/5/11/chartex" xmlns:cx6="http://schemas.microsoft.com/office/drawing/2016/5/12/chartex" xmlns:cx7="http://schemas.microsoft.com/office/drawing/2016/5/13/chartex" xmlns:cx8="http://schemas.microsoft.com/office/drawing/2016/5/14/chartex" xmlns:mc="http://schemas.openxmlformats.org/markup-compatibility/2006" xmlns:aink="http://schemas.microsoft.com/office/drawing/2016/ink" xmlns:am3d="http://schemas.microsoft.com/office/drawing/2017/model3d" xmlns:o="urn:schemas-microsoft-com:office:office" xmlns:oel="http://schemas.microsoft.com/office/2019/extlst" xmlns:r="http://schemas.openxmlformats.org/officeDocument/2006/relationships" xmlns:m="http://schemas.openxmlformats.org/officeDocument/2006/math" xmlns:v="urn:schemas-microsoft-com:vml" xmlns:wp14="http://schemas.microsoft.com/office/word/2010/wordprocessingDrawing" xmlns:wp="http://schemas.openxmlformats.org/drawingml/2006/wordprocessingDrawing" xmlns:w10="urn:schemas-microsoft-com:office:word" xmlns:w="http://schemas.openxmlformats.org/wordprocessingml/2006/main" xmlns:w14="http://schemas.microsoft.com/office/word/2010/wordml" xmlns:w15="http://schemas.microsoft.com/office/word/2012/wordml" xmlns:w16cex="http://schemas.microsoft.com/office/word/2018/wordml/cex" xmlns:w16cid="http://schemas.microsoft.com/office/word/2016/wordml/cid" xmlns:w16="http://schemas.microsoft.com/office/word/2018/wordml" xmlns:w16sdtdh="http://schemas.microsoft.com/office/word/2020/wordml/sdtdatahash" xmlns:w16se="http://schemas.microsoft.com/office/word/2015/wordml/symex" xmlns:wpg="http://schemas.microsoft.com/office/word/2010/wordprocessingGroup" xmlns:wpi="http://schemas.microsoft.com/office/word/2010/wordprocessingInk" xmlns:wne="http://schemas.microsoft.com/office/word/2006/wordml" xmlns:wps="http://schemas.microsoft.com/office/word/2010/wordprocessingShape" mc:Ignorable="w14 w15 w16se w16cid w16 w16cex w16sdtdh wp14">
+  <w:sdt>
+    <w:sdtPr>
+      <w:id w:val="-1182280471"/>
+      <w:docPartObj>
+        <w:docPartGallery w:val="Page Numbers (Bottom of Page)"/>
+        <w:docPartUnique/>
+      </w:docPartObj>
+    </w:sdtPr>
+    <w:sdtContent>
+      <w:sdt>
+        <w:sdtPr>
+          <w:id w:val="-497653186"/>
+          <w:docPartObj>
+            <w:docPartGallery w:val="Page Numbers (Top of Page)"/>
+            <w:docPartUnique/>
+          </w:docPartObj>
+        </w:sdtPr>
+        <w:sdtContent>
+          <w:p>
+            <w:pPr>
+              <w:pStyle w:val="Footer"/>
+              <w:jc w:val="right"/>
+            </w:pPr>
+            <w:r>
+              <w:t xml:space="preserve">Page </w:t>
+            </w:r>
+            <w:r>
+              <w:rPr>
+                <w:b/>
+                <w:bCs/>
+                <w:sz w:val="24"/>
+                <w:szCs w:val="24"/>
+              </w:rPr>
+              <w:fldChar w:fldCharType="begin"/>
+            </w:r>
+            <w:r>
+              <w:rPr>
+                <w:b/>
+                <w:bCs/>
+              </w:rPr>
+              <w:instrText xml:space="preserve"> PAGE </w:instrText>
+            </w:r>
+            <w:r>
+              <w:rPr>
+                <w:b/>
+                <w:bCs/>
+                <w:sz w:val="24"/>
+                <w:szCs w:val="24"/>
+              </w:rPr>
+              <w:fldChar w:fldCharType="separate"/>
+            </w:r>
+            <w:r>
+              <w:rPr>
+                <w:b/>
+                <w:bCs/>
+                <w:noProof/>
+              </w:rPr>
+              <w:t>2</w:t>
+            </w:r>
+            <w:r>
+              <w:rPr>
+                <w:b/>
+                <w:bCs/>
+                <w:sz w:val="24"/>
+                <w:szCs w:val="24"/>
+              </w:rPr>
+              <w:fldChar w:fldCharType="end"/>
+            </w:r>
+            <w:r>
+              <w:t xml:space="preserve"> of </w:t>
+            </w:r>
+            <w:r>
+              <w:rPr>
+                <w:b/>
+                <w:bCs/>
+                <w:sz w:val="24"/>
+                <w:szCs w:val="24"/>
               </w:rPr>
               <w:fldChar w:fldCharType="begin"/>
             </w:r>
@@ -7709,7 +8068,7 @@
   <w:abstractNum w:abstractNumId="2" w15:restartNumberingAfterBreak="0">
     <w:nsid w:val="5AB47516"/>
     <w:multiLevelType w:val="hybridMultilevel"/>
-    <w:tmpl w:val="03263F96"/>
+    <w:tmpl w:val="18141052"/>
     <w:lvl w:ilvl="0" w:tplc="04020001">
       <w:start w:val="1"/>
       <w:numFmt w:val="bullet"/>
@@ -7734,7 +8093,7 @@
         <w:rFonts w:ascii="Courier New" w:hAnsi="Courier New" w:cs="Courier New" w:hint="default"/>
       </w:rPr>
     </w:lvl>
-    <w:lvl w:ilvl="2" w:tplc="04020005" w:tentative="1">
+    <w:lvl w:ilvl="2" w:tplc="04020005">
       <w:start w:val="1"/>
       <w:numFmt w:val="bullet"/>
       <w:lvlText w:val=""/>

</xml_diff>

<commit_message>
Add block scheme. Close #71
</commit_message>
<xml_diff>
--- a/documentation/documentation.docx
+++ b/documentation/documentation.docx
@@ -6303,7 +6303,23 @@
           <w:rStyle w:val="SubtleReference"/>
           <w:rFonts w:ascii="Bahnschrift Condensed" w:hAnsi="Bahnschrift Condensed"/>
         </w:rPr>
-        <w:t>Valeria Chavdarova - Back-end Developer</w:t>
+        <w:t xml:space="preserve">Valeria </w:t>
+      </w:r>
+      <w:proofErr w:type="spellStart"/>
+      <w:r>
+        <w:rPr>
+          <w:rStyle w:val="SubtleReference"/>
+          <w:rFonts w:ascii="Bahnschrift Condensed" w:hAnsi="Bahnschrift Condensed"/>
+        </w:rPr>
+        <w:t>Chavdarova</w:t>
+      </w:r>
+      <w:proofErr w:type="spellEnd"/>
+      <w:r>
+        <w:rPr>
+          <w:rStyle w:val="SubtleReference"/>
+          <w:rFonts w:ascii="Bahnschrift Condensed" w:hAnsi="Bahnschrift Condensed"/>
+        </w:rPr>
+        <w:t xml:space="preserve"> - Back-end Developer</w:t>
       </w:r>
       <w:bookmarkEnd w:id="3"/>
     </w:p>
@@ -6396,7 +6412,23 @@
           <w:rStyle w:val="SubtleReference"/>
           <w:rFonts w:ascii="Bahnschrift Condensed" w:hAnsi="Bahnschrift Condensed"/>
         </w:rPr>
-        <w:t xml:space="preserve">Viktoria Kupenova - </w:t>
+        <w:t xml:space="preserve">Viktoria </w:t>
+      </w:r>
+      <w:proofErr w:type="spellStart"/>
+      <w:r>
+        <w:rPr>
+          <w:rStyle w:val="SubtleReference"/>
+          <w:rFonts w:ascii="Bahnschrift Condensed" w:hAnsi="Bahnschrift Condensed"/>
+        </w:rPr>
+        <w:t>Kupenova</w:t>
+      </w:r>
+      <w:proofErr w:type="spellEnd"/>
+      <w:r>
+        <w:rPr>
+          <w:rStyle w:val="SubtleReference"/>
+          <w:rFonts w:ascii="Bahnschrift Condensed" w:hAnsi="Bahnschrift Condensed"/>
+        </w:rPr>
+        <w:t xml:space="preserve"> - </w:t>
       </w:r>
       <w:bookmarkEnd w:id="7"/>
       <w:r>
@@ -6554,8 +6586,13 @@
         </w:numPr>
       </w:pPr>
       <w:r>
-        <w:t>React native</w:t>
-      </w:r>
+        <w:t xml:space="preserve">React </w:t>
+      </w:r>
+      <w:proofErr w:type="gramStart"/>
+      <w:r>
+        <w:t>native</w:t>
+      </w:r>
+      <w:proofErr w:type="gramEnd"/>
     </w:p>
     <w:p>
       <w:pPr>
@@ -6748,9 +6785,11 @@
           <w:numId w:val="2"/>
         </w:numPr>
       </w:pPr>
+      <w:proofErr w:type="spellStart"/>
       <w:r>
         <w:t>Pycharm</w:t>
       </w:r>
+      <w:proofErr w:type="spellEnd"/>
     </w:p>
     <w:p>
       <w:pPr>
@@ -6832,9 +6871,11 @@
           <w:numId w:val="2"/>
         </w:numPr>
       </w:pPr>
+      <w:proofErr w:type="spellStart"/>
       <w:r>
         <w:t>Supabase</w:t>
       </w:r>
+      <w:proofErr w:type="spellEnd"/>
     </w:p>
     <w:p>
       <w:pPr>
@@ -6847,6 +6888,7 @@
           <w:lang w:val="en-US"/>
         </w:rPr>
       </w:pPr>
+      <w:proofErr w:type="spellStart"/>
       <w:r>
         <w:rPr>
           <w:rFonts w:ascii="Aptos Narrow" w:hAnsi="Aptos Narrow"/>
@@ -6854,7 +6896,57 @@
           <w:szCs w:val="26"/>
           <w:lang w:val="en-US"/>
         </w:rPr>
-        <w:t>Supabase is an open-source alternative to Firebase that is gaining popularity in the developer community. It is a tool for building secure and high-performance Postgres backends with minimal configuration. Similar to Firebase, Supabase provides functionalities such as authentication, real-time database, and storage.</w:t>
+        <w:t>Supabase</w:t>
+      </w:r>
+      <w:proofErr w:type="spellEnd"/>
+      <w:r>
+        <w:rPr>
+          <w:rFonts w:ascii="Aptos Narrow" w:hAnsi="Aptos Narrow"/>
+          <w:sz w:val="26"/>
+          <w:szCs w:val="26"/>
+          <w:lang w:val="en-US"/>
+        </w:rPr>
+        <w:t xml:space="preserve"> is an open-source alternative to Firebase that is gaining popularity in the developer community. It is a tool for building secure and high-performance Postgres backends with minimal configuration. </w:t>
+      </w:r>
+      <w:proofErr w:type="gramStart"/>
+      <w:r>
+        <w:rPr>
+          <w:rFonts w:ascii="Aptos Narrow" w:hAnsi="Aptos Narrow"/>
+          <w:sz w:val="26"/>
+          <w:szCs w:val="26"/>
+          <w:lang w:val="en-US"/>
+        </w:rPr>
+        <w:t>Similar to</w:t>
+      </w:r>
+      <w:proofErr w:type="gramEnd"/>
+      <w:r>
+        <w:rPr>
+          <w:rFonts w:ascii="Aptos Narrow" w:hAnsi="Aptos Narrow"/>
+          <w:sz w:val="26"/>
+          <w:szCs w:val="26"/>
+          <w:lang w:val="en-US"/>
+        </w:rPr>
+        <w:t xml:space="preserve"> Firebase, </w:t>
+      </w:r>
+      <w:proofErr w:type="spellStart"/>
+      <w:r>
+        <w:rPr>
+          <w:rFonts w:ascii="Aptos Narrow" w:hAnsi="Aptos Narrow"/>
+          <w:sz w:val="26"/>
+          <w:szCs w:val="26"/>
+          <w:lang w:val="en-US"/>
+        </w:rPr>
+        <w:t>Supabase</w:t>
+      </w:r>
+      <w:proofErr w:type="spellEnd"/>
+      <w:r>
+        <w:rPr>
+          <w:rFonts w:ascii="Aptos Narrow" w:hAnsi="Aptos Narrow"/>
+          <w:sz w:val="26"/>
+          <w:szCs w:val="26"/>
+          <w:lang w:val="en-US"/>
+        </w:rPr>
+        <w:t xml:space="preserve"> provides functionalities such as authentication, real-time database, and storage.</w:t>
       </w:r>
       <w:r>
         <w:rPr>
@@ -7041,7 +7133,87 @@
           <w:szCs w:val="26"/>
           <w:lang w:val="en-US"/>
         </w:rPr>
-        <w:t xml:space="preserve"> our team Cryo and we decided to make a mobile application dedicated to making bequeling easier. For programing languages we decided to use React Native, Python and TypeScript. More features of our app are: money transfers, adding people to your digital will, keeping track of your money balance, customer services and other.</w:t>
+        <w:t xml:space="preserve"> our team </w:t>
+      </w:r>
+      <w:proofErr w:type="spellStart"/>
+      <w:r>
+        <w:rPr>
+          <w:rFonts w:ascii="Aptos Narrow" w:hAnsi="Aptos Narrow"/>
+          <w:sz w:val="26"/>
+          <w:szCs w:val="26"/>
+          <w:lang w:val="en-US"/>
+        </w:rPr>
+        <w:t>Cryo</w:t>
+      </w:r>
+      <w:proofErr w:type="spellEnd"/>
+      <w:r>
+        <w:rPr>
+          <w:rFonts w:ascii="Aptos Narrow" w:hAnsi="Aptos Narrow"/>
+          <w:sz w:val="26"/>
+          <w:szCs w:val="26"/>
+          <w:lang w:val="en-US"/>
+        </w:rPr>
+        <w:t xml:space="preserve"> and we decided to make a mobile application dedicated to making </w:t>
+      </w:r>
+      <w:proofErr w:type="spellStart"/>
+      <w:r>
+        <w:rPr>
+          <w:rFonts w:ascii="Aptos Narrow" w:hAnsi="Aptos Narrow"/>
+          <w:sz w:val="26"/>
+          <w:szCs w:val="26"/>
+          <w:lang w:val="en-US"/>
+        </w:rPr>
+        <w:t>bequeling</w:t>
+      </w:r>
+      <w:proofErr w:type="spellEnd"/>
+      <w:r>
+        <w:rPr>
+          <w:rFonts w:ascii="Aptos Narrow" w:hAnsi="Aptos Narrow"/>
+          <w:sz w:val="26"/>
+          <w:szCs w:val="26"/>
+          <w:lang w:val="en-US"/>
+        </w:rPr>
+        <w:t xml:space="preserve"> easier. For programing </w:t>
+      </w:r>
+      <w:proofErr w:type="gramStart"/>
+      <w:r>
+        <w:rPr>
+          <w:rFonts w:ascii="Aptos Narrow" w:hAnsi="Aptos Narrow"/>
+          <w:sz w:val="26"/>
+          <w:szCs w:val="26"/>
+          <w:lang w:val="en-US"/>
+        </w:rPr>
+        <w:t>languages</w:t>
+      </w:r>
+      <w:proofErr w:type="gramEnd"/>
+      <w:r>
+        <w:rPr>
+          <w:rFonts w:ascii="Aptos Narrow" w:hAnsi="Aptos Narrow"/>
+          <w:sz w:val="26"/>
+          <w:szCs w:val="26"/>
+          <w:lang w:val="en-US"/>
+        </w:rPr>
+        <w:t xml:space="preserve"> we decided to use React Native, Python and TypeScript. More features of our app </w:t>
+      </w:r>
+      <w:proofErr w:type="gramStart"/>
+      <w:r>
+        <w:rPr>
+          <w:rFonts w:ascii="Aptos Narrow" w:hAnsi="Aptos Narrow"/>
+          <w:sz w:val="26"/>
+          <w:szCs w:val="26"/>
+          <w:lang w:val="en-US"/>
+        </w:rPr>
+        <w:t>are:</w:t>
+      </w:r>
+      <w:proofErr w:type="gramEnd"/>
+      <w:r>
+        <w:rPr>
+          <w:rFonts w:ascii="Aptos Narrow" w:hAnsi="Aptos Narrow"/>
+          <w:sz w:val="26"/>
+          <w:szCs w:val="26"/>
+          <w:lang w:val="en-US"/>
+        </w:rPr>
+        <w:t xml:space="preserve"> money transfers, adding people to your digital will, keeping track of your money balance, customer services and other.</w:t>
       </w:r>
     </w:p>
     <w:p>
@@ -7110,7 +7282,27 @@
           <w:szCs w:val="26"/>
           <w:lang w:val="en-US"/>
         </w:rPr>
-        <w:t xml:space="preserve"> to bequel your belongings to the people you chose.</w:t>
+        <w:t xml:space="preserve"> to </w:t>
+      </w:r>
+      <w:proofErr w:type="spellStart"/>
+      <w:r>
+        <w:rPr>
+          <w:rFonts w:ascii="Aptos Narrow" w:hAnsi="Aptos Narrow"/>
+          <w:sz w:val="26"/>
+          <w:szCs w:val="26"/>
+          <w:lang w:val="en-US"/>
+        </w:rPr>
+        <w:t>bequel</w:t>
+      </w:r>
+      <w:proofErr w:type="spellEnd"/>
+      <w:r>
+        <w:rPr>
+          <w:rFonts w:ascii="Aptos Narrow" w:hAnsi="Aptos Narrow"/>
+          <w:sz w:val="26"/>
+          <w:szCs w:val="26"/>
+          <w:lang w:val="en-US"/>
+        </w:rPr>
+        <w:t xml:space="preserve"> your belongings to the people you chose.</w:t>
       </w:r>
     </w:p>
     <w:p>
@@ -7143,7 +7335,27 @@
           <w:szCs w:val="26"/>
           <w:lang w:val="en-US"/>
         </w:rPr>
-        <w:t>As for the working progress - It went smoothly, without major problems. Even though we had some disagreements during our work regarding the idea for the app, we knew that we had to do it so we made a compromise with each other and then we cleared out what we had to do, to accomplish it.</w:t>
+        <w:t xml:space="preserve">As for the working progress - It went smoothly, without major problems. Even though we had some disagreements during our work regarding the idea for the app, we knew that we had to do </w:t>
+      </w:r>
+      <w:proofErr w:type="gramStart"/>
+      <w:r>
+        <w:rPr>
+          <w:rFonts w:ascii="Aptos Narrow" w:hAnsi="Aptos Narrow"/>
+          <w:sz w:val="26"/>
+          <w:szCs w:val="26"/>
+          <w:lang w:val="en-US"/>
+        </w:rPr>
+        <w:t>it</w:t>
+      </w:r>
+      <w:proofErr w:type="gramEnd"/>
+      <w:r>
+        <w:rPr>
+          <w:rFonts w:ascii="Aptos Narrow" w:hAnsi="Aptos Narrow"/>
+          <w:sz w:val="26"/>
+          <w:szCs w:val="26"/>
+          <w:lang w:val="en-US"/>
+        </w:rPr>
+        <w:t xml:space="preserve"> so we made a compromise with each other and then we cleared out what we had to do, to accomplish it.</w:t>
       </w:r>
     </w:p>
     <w:p>
@@ -7203,7 +7415,27 @@
           <w:szCs w:val="26"/>
           <w:lang w:val="en-US"/>
         </w:rPr>
-        <w:t>In the end, after lots of late hours work, we finished the mobile app. The work journey was quite enjoyable, yet under pressure, and we learned a lot about teamwork, time, and repository management.</w:t>
+        <w:t xml:space="preserve">In the end, after lots of late </w:t>
+      </w:r>
+      <w:proofErr w:type="gramStart"/>
+      <w:r>
+        <w:rPr>
+          <w:rFonts w:ascii="Aptos Narrow" w:hAnsi="Aptos Narrow"/>
+          <w:sz w:val="26"/>
+          <w:szCs w:val="26"/>
+          <w:lang w:val="en-US"/>
+        </w:rPr>
+        <w:t>hours</w:t>
+      </w:r>
+      <w:proofErr w:type="gramEnd"/>
+      <w:r>
+        <w:rPr>
+          <w:rFonts w:ascii="Aptos Narrow" w:hAnsi="Aptos Narrow"/>
+          <w:sz w:val="26"/>
+          <w:szCs w:val="26"/>
+          <w:lang w:val="en-US"/>
+        </w:rPr>
+        <w:t xml:space="preserve"> work, we finished the mobile app. The work journey was quite enjoyable, yet under pressure, and we learned a lot about teamwork, time, and repository management.</w:t>
       </w:r>
       <w:r>
         <w:rPr>
@@ -7331,8 +7563,61 @@
           <w:numId w:val="2"/>
         </w:numPr>
       </w:pPr>
-      <w:r>
-        <w:t>Security: High levels of security through cryptography.</w:t>
+      <w:proofErr w:type="spellStart"/>
+      <w:r>
+        <w:t>Security</w:t>
+      </w:r>
+      <w:proofErr w:type="spellEnd"/>
+      <w:r>
+        <w:t xml:space="preserve">: </w:t>
+      </w:r>
+      <w:proofErr w:type="spellStart"/>
+      <w:r>
+        <w:t>High</w:t>
+      </w:r>
+      <w:proofErr w:type="spellEnd"/>
+      <w:r>
+        <w:t xml:space="preserve"> </w:t>
+      </w:r>
+      <w:proofErr w:type="spellStart"/>
+      <w:r>
+        <w:t>levels</w:t>
+      </w:r>
+      <w:proofErr w:type="spellEnd"/>
+      <w:r>
+        <w:t xml:space="preserve"> </w:t>
+      </w:r>
+      <w:proofErr w:type="spellStart"/>
+      <w:r>
+        <w:t>of</w:t>
+      </w:r>
+      <w:proofErr w:type="spellEnd"/>
+      <w:r>
+        <w:t xml:space="preserve"> </w:t>
+      </w:r>
+      <w:proofErr w:type="spellStart"/>
+      <w:r>
+        <w:t>security</w:t>
+      </w:r>
+      <w:proofErr w:type="spellEnd"/>
+      <w:r>
+        <w:t xml:space="preserve"> </w:t>
+      </w:r>
+      <w:proofErr w:type="spellStart"/>
+      <w:r>
+        <w:t>through</w:t>
+      </w:r>
+      <w:proofErr w:type="spellEnd"/>
+      <w:r>
+        <w:t xml:space="preserve"> </w:t>
+      </w:r>
+      <w:proofErr w:type="spellStart"/>
+      <w:r>
+        <w:t>cryptography</w:t>
+      </w:r>
+      <w:proofErr w:type="spellEnd"/>
+      <w:r>
+        <w:t>.</w:t>
       </w:r>
     </w:p>
     <w:p>
@@ -7343,8 +7628,77 @@
           <w:numId w:val="2"/>
         </w:numPr>
       </w:pPr>
-      <w:r>
-        <w:t>Transparency: All participants have access to the same information.</w:t>
+      <w:proofErr w:type="spellStart"/>
+      <w:r>
+        <w:t>Transparency</w:t>
+      </w:r>
+      <w:proofErr w:type="spellEnd"/>
+      <w:r>
+        <w:t xml:space="preserve">: </w:t>
+      </w:r>
+      <w:proofErr w:type="spellStart"/>
+      <w:r>
+        <w:t>All</w:t>
+      </w:r>
+      <w:proofErr w:type="spellEnd"/>
+      <w:r>
+        <w:t xml:space="preserve"> </w:t>
+      </w:r>
+      <w:proofErr w:type="spellStart"/>
+      <w:r>
+        <w:t>participants</w:t>
+      </w:r>
+      <w:proofErr w:type="spellEnd"/>
+      <w:r>
+        <w:t xml:space="preserve"> </w:t>
+      </w:r>
+      <w:proofErr w:type="spellStart"/>
+      <w:r>
+        <w:t>have</w:t>
+      </w:r>
+      <w:proofErr w:type="spellEnd"/>
+      <w:r>
+        <w:t xml:space="preserve"> </w:t>
+      </w:r>
+      <w:proofErr w:type="spellStart"/>
+      <w:r>
+        <w:t>access</w:t>
+      </w:r>
+      <w:proofErr w:type="spellEnd"/>
+      <w:r>
+        <w:t xml:space="preserve"> </w:t>
+      </w:r>
+      <w:proofErr w:type="spellStart"/>
+      <w:r>
+        <w:t>to</w:t>
+      </w:r>
+      <w:proofErr w:type="spellEnd"/>
+      <w:r>
+        <w:t xml:space="preserve"> </w:t>
+      </w:r>
+      <w:proofErr w:type="spellStart"/>
+      <w:r>
+        <w:t>the</w:t>
+      </w:r>
+      <w:proofErr w:type="spellEnd"/>
+      <w:r>
+        <w:t xml:space="preserve"> </w:t>
+      </w:r>
+      <w:proofErr w:type="spellStart"/>
+      <w:r>
+        <w:t>same</w:t>
+      </w:r>
+      <w:proofErr w:type="spellEnd"/>
+      <w:r>
+        <w:t xml:space="preserve"> </w:t>
+      </w:r>
+      <w:proofErr w:type="spellStart"/>
+      <w:r>
+        <w:t>information</w:t>
+      </w:r>
+      <w:proofErr w:type="spellEnd"/>
+      <w:r>
+        <w:t>.</w:t>
       </w:r>
     </w:p>
     <w:p>
@@ -7355,8 +7709,69 @@
           <w:numId w:val="2"/>
         </w:numPr>
       </w:pPr>
-      <w:r>
-        <w:t>Immutability: Data recorded on the blockchain cannot be altered.</w:t>
+      <w:proofErr w:type="spellStart"/>
+      <w:r>
+        <w:t>Immutability</w:t>
+      </w:r>
+      <w:proofErr w:type="spellEnd"/>
+      <w:r>
+        <w:t xml:space="preserve">: Data </w:t>
+      </w:r>
+      <w:proofErr w:type="spellStart"/>
+      <w:r>
+        <w:t>recorded</w:t>
+      </w:r>
+      <w:proofErr w:type="spellEnd"/>
+      <w:r>
+        <w:t xml:space="preserve"> </w:t>
+      </w:r>
+      <w:proofErr w:type="spellStart"/>
+      <w:r>
+        <w:t>on</w:t>
+      </w:r>
+      <w:proofErr w:type="spellEnd"/>
+      <w:r>
+        <w:t xml:space="preserve"> </w:t>
+      </w:r>
+      <w:proofErr w:type="spellStart"/>
+      <w:r>
+        <w:t>the</w:t>
+      </w:r>
+      <w:proofErr w:type="spellEnd"/>
+      <w:r>
+        <w:t xml:space="preserve"> </w:t>
+      </w:r>
+      <w:proofErr w:type="spellStart"/>
+      <w:r>
+        <w:t>blockchain</w:t>
+      </w:r>
+      <w:proofErr w:type="spellEnd"/>
+      <w:r>
+        <w:t xml:space="preserve"> </w:t>
+      </w:r>
+      <w:proofErr w:type="spellStart"/>
+      <w:r>
+        <w:t>cannot</w:t>
+      </w:r>
+      <w:proofErr w:type="spellEnd"/>
+      <w:r>
+        <w:t xml:space="preserve"> </w:t>
+      </w:r>
+      <w:proofErr w:type="spellStart"/>
+      <w:r>
+        <w:t>be</w:t>
+      </w:r>
+      <w:proofErr w:type="spellEnd"/>
+      <w:r>
+        <w:t xml:space="preserve"> </w:t>
+      </w:r>
+      <w:proofErr w:type="spellStart"/>
+      <w:r>
+        <w:t>altered</w:t>
+      </w:r>
+      <w:proofErr w:type="spellEnd"/>
+      <w:r>
+        <w:t>.</w:t>
       </w:r>
     </w:p>
     <w:p>
@@ -7367,8 +7782,53 @@
           <w:numId w:val="2"/>
         </w:numPr>
       </w:pPr>
-      <w:r>
-        <w:t>Efficiency: Streamlines processes by eliminating intermediaries.</w:t>
+      <w:proofErr w:type="spellStart"/>
+      <w:r>
+        <w:t>Efficiency</w:t>
+      </w:r>
+      <w:proofErr w:type="spellEnd"/>
+      <w:r>
+        <w:t xml:space="preserve">: </w:t>
+      </w:r>
+      <w:proofErr w:type="spellStart"/>
+      <w:r>
+        <w:t>Streamlines</w:t>
+      </w:r>
+      <w:proofErr w:type="spellEnd"/>
+      <w:r>
+        <w:t xml:space="preserve"> </w:t>
+      </w:r>
+      <w:proofErr w:type="spellStart"/>
+      <w:r>
+        <w:t>processes</w:t>
+      </w:r>
+      <w:proofErr w:type="spellEnd"/>
+      <w:r>
+        <w:t xml:space="preserve"> </w:t>
+      </w:r>
+      <w:proofErr w:type="spellStart"/>
+      <w:r>
+        <w:t>by</w:t>
+      </w:r>
+      <w:proofErr w:type="spellEnd"/>
+      <w:r>
+        <w:t xml:space="preserve"> </w:t>
+      </w:r>
+      <w:proofErr w:type="spellStart"/>
+      <w:r>
+        <w:t>eliminating</w:t>
+      </w:r>
+      <w:proofErr w:type="spellEnd"/>
+      <w:r>
+        <w:t xml:space="preserve"> </w:t>
+      </w:r>
+      <w:proofErr w:type="spellStart"/>
+      <w:r>
+        <w:t>intermediaries</w:t>
+      </w:r>
+      <w:proofErr w:type="spellEnd"/>
+      <w:r>
+        <w:t>.</w:t>
       </w:r>
     </w:p>
     <w:p>
@@ -7379,8 +7839,85 @@
           <w:numId w:val="2"/>
         </w:numPr>
       </w:pPr>
-      <w:r>
-        <w:t>Decentralization: No single entity has control over the entire system.</w:t>
+      <w:proofErr w:type="spellStart"/>
+      <w:r>
+        <w:t>Decentralization</w:t>
+      </w:r>
+      <w:proofErr w:type="spellEnd"/>
+      <w:r>
+        <w:t xml:space="preserve">: </w:t>
+      </w:r>
+      <w:proofErr w:type="spellStart"/>
+      <w:r>
+        <w:t>No</w:t>
+      </w:r>
+      <w:proofErr w:type="spellEnd"/>
+      <w:r>
+        <w:t xml:space="preserve"> </w:t>
+      </w:r>
+      <w:proofErr w:type="spellStart"/>
+      <w:r>
+        <w:t>single</w:t>
+      </w:r>
+      <w:proofErr w:type="spellEnd"/>
+      <w:r>
+        <w:t xml:space="preserve"> </w:t>
+      </w:r>
+      <w:proofErr w:type="spellStart"/>
+      <w:r>
+        <w:t>entity</w:t>
+      </w:r>
+      <w:proofErr w:type="spellEnd"/>
+      <w:r>
+        <w:t xml:space="preserve"> </w:t>
+      </w:r>
+      <w:proofErr w:type="spellStart"/>
+      <w:r>
+        <w:t>has</w:t>
+      </w:r>
+      <w:proofErr w:type="spellEnd"/>
+      <w:r>
+        <w:t xml:space="preserve"> </w:t>
+      </w:r>
+      <w:proofErr w:type="spellStart"/>
+      <w:r>
+        <w:t>control</w:t>
+      </w:r>
+      <w:proofErr w:type="spellEnd"/>
+      <w:r>
+        <w:t xml:space="preserve"> </w:t>
+      </w:r>
+      <w:proofErr w:type="spellStart"/>
+      <w:r>
+        <w:t>over</w:t>
+      </w:r>
+      <w:proofErr w:type="spellEnd"/>
+      <w:r>
+        <w:t xml:space="preserve"> </w:t>
+      </w:r>
+      <w:proofErr w:type="spellStart"/>
+      <w:r>
+        <w:t>the</w:t>
+      </w:r>
+      <w:proofErr w:type="spellEnd"/>
+      <w:r>
+        <w:t xml:space="preserve"> </w:t>
+      </w:r>
+      <w:proofErr w:type="spellStart"/>
+      <w:r>
+        <w:t>entire</w:t>
+      </w:r>
+      <w:proofErr w:type="spellEnd"/>
+      <w:r>
+        <w:t xml:space="preserve"> </w:t>
+      </w:r>
+      <w:proofErr w:type="spellStart"/>
+      <w:r>
+        <w:t>system</w:t>
+      </w:r>
+      <w:proofErr w:type="spellEnd"/>
+      <w:r>
+        <w:t>.</w:t>
       </w:r>
     </w:p>
     <w:p>
@@ -7403,8 +7940,69 @@
           <w:numId w:val="2"/>
         </w:numPr>
       </w:pPr>
-      <w:r>
-        <w:t>Scalability: Challenges in handling a large number of transactions.</w:t>
+      <w:proofErr w:type="spellStart"/>
+      <w:r>
+        <w:t>Scalability</w:t>
+      </w:r>
+      <w:proofErr w:type="spellEnd"/>
+      <w:r>
+        <w:t xml:space="preserve">: </w:t>
+      </w:r>
+      <w:proofErr w:type="spellStart"/>
+      <w:r>
+        <w:t>Challenges</w:t>
+      </w:r>
+      <w:proofErr w:type="spellEnd"/>
+      <w:r>
+        <w:t xml:space="preserve"> </w:t>
+      </w:r>
+      <w:proofErr w:type="spellStart"/>
+      <w:r>
+        <w:t>in</w:t>
+      </w:r>
+      <w:proofErr w:type="spellEnd"/>
+      <w:r>
+        <w:t xml:space="preserve"> </w:t>
+      </w:r>
+      <w:proofErr w:type="spellStart"/>
+      <w:r>
+        <w:t>handling</w:t>
+      </w:r>
+      <w:proofErr w:type="spellEnd"/>
+      <w:r>
+        <w:t xml:space="preserve"> a </w:t>
+      </w:r>
+      <w:proofErr w:type="spellStart"/>
+      <w:r>
+        <w:t>large</w:t>
+      </w:r>
+      <w:proofErr w:type="spellEnd"/>
+      <w:r>
+        <w:t xml:space="preserve"> </w:t>
+      </w:r>
+      <w:proofErr w:type="spellStart"/>
+      <w:r>
+        <w:t>number</w:t>
+      </w:r>
+      <w:proofErr w:type="spellEnd"/>
+      <w:r>
+        <w:t xml:space="preserve"> </w:t>
+      </w:r>
+      <w:proofErr w:type="spellStart"/>
+      <w:r>
+        <w:t>of</w:t>
+      </w:r>
+      <w:proofErr w:type="spellEnd"/>
+      <w:r>
+        <w:t xml:space="preserve"> </w:t>
+      </w:r>
+      <w:proofErr w:type="spellStart"/>
+      <w:r>
+        <w:t>transactions</w:t>
+      </w:r>
+      <w:proofErr w:type="spellEnd"/>
+      <w:r>
+        <w:t>.</w:t>
       </w:r>
     </w:p>
     <w:p>
@@ -7416,7 +8014,63 @@
         </w:numPr>
       </w:pPr>
       <w:r>
-        <w:t>Energy Consumption: Significant computational power and energy requirements.</w:t>
+        <w:t xml:space="preserve">Energy </w:t>
+      </w:r>
+      <w:proofErr w:type="spellStart"/>
+      <w:r>
+        <w:t>Consumption</w:t>
+      </w:r>
+      <w:proofErr w:type="spellEnd"/>
+      <w:r>
+        <w:t xml:space="preserve">: </w:t>
+      </w:r>
+      <w:proofErr w:type="spellStart"/>
+      <w:r>
+        <w:t>Significant</w:t>
+      </w:r>
+      <w:proofErr w:type="spellEnd"/>
+      <w:r>
+        <w:t xml:space="preserve"> </w:t>
+      </w:r>
+      <w:proofErr w:type="spellStart"/>
+      <w:r>
+        <w:t>computational</w:t>
+      </w:r>
+      <w:proofErr w:type="spellEnd"/>
+      <w:r>
+        <w:t xml:space="preserve"> </w:t>
+      </w:r>
+      <w:proofErr w:type="spellStart"/>
+      <w:r>
+        <w:t>power</w:t>
+      </w:r>
+      <w:proofErr w:type="spellEnd"/>
+      <w:r>
+        <w:t xml:space="preserve"> </w:t>
+      </w:r>
+      <w:proofErr w:type="spellStart"/>
+      <w:r>
+        <w:t>and</w:t>
+      </w:r>
+      <w:proofErr w:type="spellEnd"/>
+      <w:r>
+        <w:t xml:space="preserve"> </w:t>
+      </w:r>
+      <w:proofErr w:type="spellStart"/>
+      <w:r>
+        <w:t>energy</w:t>
+      </w:r>
+      <w:proofErr w:type="spellEnd"/>
+      <w:r>
+        <w:t xml:space="preserve"> </w:t>
+      </w:r>
+      <w:proofErr w:type="spellStart"/>
+      <w:r>
+        <w:t>requirements</w:t>
+      </w:r>
+      <w:proofErr w:type="spellEnd"/>
+      <w:r>
+        <w:t>.</w:t>
       </w:r>
     </w:p>
     <w:p>
@@ -7427,8 +8081,77 @@
           <w:numId w:val="2"/>
         </w:numPr>
       </w:pPr>
-      <w:r>
-        <w:t>Lack of Regulation: Uncertainty due to evolving regulatory landscape.</w:t>
+      <w:proofErr w:type="spellStart"/>
+      <w:r>
+        <w:t>Lack</w:t>
+      </w:r>
+      <w:proofErr w:type="spellEnd"/>
+      <w:r>
+        <w:t xml:space="preserve"> </w:t>
+      </w:r>
+      <w:proofErr w:type="spellStart"/>
+      <w:r>
+        <w:t>of</w:t>
+      </w:r>
+      <w:proofErr w:type="spellEnd"/>
+      <w:r>
+        <w:t xml:space="preserve"> </w:t>
+      </w:r>
+      <w:proofErr w:type="spellStart"/>
+      <w:r>
+        <w:t>Regulation</w:t>
+      </w:r>
+      <w:proofErr w:type="spellEnd"/>
+      <w:r>
+        <w:t xml:space="preserve">: </w:t>
+      </w:r>
+      <w:proofErr w:type="spellStart"/>
+      <w:r>
+        <w:t>Uncertainty</w:t>
+      </w:r>
+      <w:proofErr w:type="spellEnd"/>
+      <w:r>
+        <w:t xml:space="preserve"> </w:t>
+      </w:r>
+      <w:proofErr w:type="spellStart"/>
+      <w:r>
+        <w:t>due</w:t>
+      </w:r>
+      <w:proofErr w:type="spellEnd"/>
+      <w:r>
+        <w:t xml:space="preserve"> </w:t>
+      </w:r>
+      <w:proofErr w:type="spellStart"/>
+      <w:r>
+        <w:t>to</w:t>
+      </w:r>
+      <w:proofErr w:type="spellEnd"/>
+      <w:r>
+        <w:t xml:space="preserve"> </w:t>
+      </w:r>
+      <w:proofErr w:type="spellStart"/>
+      <w:r>
+        <w:t>evolving</w:t>
+      </w:r>
+      <w:proofErr w:type="spellEnd"/>
+      <w:r>
+        <w:t xml:space="preserve"> </w:t>
+      </w:r>
+      <w:proofErr w:type="spellStart"/>
+      <w:r>
+        <w:t>regulatory</w:t>
+      </w:r>
+      <w:proofErr w:type="spellEnd"/>
+      <w:r>
+        <w:t xml:space="preserve"> </w:t>
+      </w:r>
+      <w:proofErr w:type="spellStart"/>
+      <w:r>
+        <w:t>landscape</w:t>
+      </w:r>
+      <w:proofErr w:type="spellEnd"/>
+      <w:r>
+        <w:t>.</w:t>
       </w:r>
     </w:p>
     <w:p>
@@ -7439,14 +8162,2924 @@
           <w:numId w:val="2"/>
         </w:numPr>
       </w:pPr>
-      <w:r>
-        <w:t>Customer Protection: Limited recourse in case of fraudulent transactions.</w:t>
+      <w:proofErr w:type="spellStart"/>
+      <w:r>
+        <w:t>Customer</w:t>
+      </w:r>
+      <w:proofErr w:type="spellEnd"/>
+      <w:r>
+        <w:t xml:space="preserve"> </w:t>
+      </w:r>
+      <w:proofErr w:type="spellStart"/>
+      <w:r>
+        <w:t>Protection</w:t>
+      </w:r>
+      <w:proofErr w:type="spellEnd"/>
+      <w:r>
+        <w:t xml:space="preserve">: Limited </w:t>
+      </w:r>
+      <w:proofErr w:type="spellStart"/>
+      <w:r>
+        <w:t>recourse</w:t>
+      </w:r>
+      <w:proofErr w:type="spellEnd"/>
+      <w:r>
+        <w:t xml:space="preserve"> </w:t>
+      </w:r>
+      <w:proofErr w:type="spellStart"/>
+      <w:r>
+        <w:t>in</w:t>
+      </w:r>
+      <w:proofErr w:type="spellEnd"/>
+      <w:r>
+        <w:t xml:space="preserve"> </w:t>
+      </w:r>
+      <w:proofErr w:type="spellStart"/>
+      <w:r>
+        <w:t>case</w:t>
+      </w:r>
+      <w:proofErr w:type="spellEnd"/>
+      <w:r>
+        <w:t xml:space="preserve"> </w:t>
+      </w:r>
+      <w:proofErr w:type="spellStart"/>
+      <w:r>
+        <w:t>of</w:t>
+      </w:r>
+      <w:proofErr w:type="spellEnd"/>
+      <w:r>
+        <w:t xml:space="preserve"> </w:t>
+      </w:r>
+      <w:proofErr w:type="spellStart"/>
+      <w:r>
+        <w:t>fraudulent</w:t>
+      </w:r>
+      <w:proofErr w:type="spellEnd"/>
+      <w:r>
+        <w:t xml:space="preserve"> </w:t>
+      </w:r>
+      <w:proofErr w:type="spellStart"/>
+      <w:r>
+        <w:t>transactions</w:t>
+      </w:r>
+      <w:proofErr w:type="spellEnd"/>
+      <w:r>
+        <w:t>.</w:t>
       </w:r>
     </w:p>
     <w:p>
       <w:pPr>
         <w:pStyle w:val="Headings"/>
       </w:pPr>
+    </w:p>
+    <w:p>
+      <w:pPr>
+        <w:pStyle w:val="Headings"/>
+      </w:pPr>
+      <w:r>
+        <w:lastRenderedPageBreak/>
+        <w:t>8. Block Scheme</w:t>
+      </w:r>
+    </w:p>
+    <w:p>
+      <w:pPr>
+        <w:pStyle w:val="Headings"/>
+      </w:pPr>
+      <w:r>
+        <w:rPr>
+          <w:noProof/>
+          <w14:ligatures w14:val="standardContextual"/>
+        </w:rPr>
+        <mc:AlternateContent>
+          <mc:Choice Requires="wps">
+            <w:drawing>
+              <wp:anchor distT="0" distB="0" distL="114300" distR="114300" simplePos="0" relativeHeight="252000256" behindDoc="0" locked="0" layoutInCell="1" allowOverlap="1" wp14:anchorId="22CE68FE" wp14:editId="4F396EAF">
+                <wp:simplePos x="0" y="0"/>
+                <wp:positionH relativeFrom="column">
+                  <wp:posOffset>4735046</wp:posOffset>
+                </wp:positionH>
+                <wp:positionV relativeFrom="paragraph">
+                  <wp:posOffset>3959407</wp:posOffset>
+                </wp:positionV>
+                <wp:extent cx="439164" cy="498764"/>
+                <wp:effectExtent l="38100" t="0" r="18415" b="53975"/>
+                <wp:wrapNone/>
+                <wp:docPr id="685879804" name="Straight Arrow Connector 55"/>
+                <wp:cNvGraphicFramePr/>
+                <a:graphic xmlns:a="http://schemas.openxmlformats.org/drawingml/2006/main">
+                  <a:graphicData uri="http://schemas.microsoft.com/office/word/2010/wordprocessingShape">
+                    <wps:wsp>
+                      <wps:cNvCnPr/>
+                      <wps:spPr>
+                        <a:xfrm flipH="1">
+                          <a:off x="0" y="0"/>
+                          <a:ext cx="439164" cy="498764"/>
+                        </a:xfrm>
+                        <a:prstGeom prst="straightConnector1">
+                          <a:avLst/>
+                        </a:prstGeom>
+                        <a:ln>
+                          <a:tailEnd type="triangle"/>
+                        </a:ln>
+                      </wps:spPr>
+                      <wps:style>
+                        <a:lnRef idx="1">
+                          <a:schemeClr val="dk1"/>
+                        </a:lnRef>
+                        <a:fillRef idx="0">
+                          <a:schemeClr val="dk1"/>
+                        </a:fillRef>
+                        <a:effectRef idx="0">
+                          <a:schemeClr val="dk1"/>
+                        </a:effectRef>
+                        <a:fontRef idx="minor">
+                          <a:schemeClr val="tx1"/>
+                        </a:fontRef>
+                      </wps:style>
+                      <wps:bodyPr/>
+                    </wps:wsp>
+                  </a:graphicData>
+                </a:graphic>
+                <wp14:sizeRelH relativeFrom="margin">
+                  <wp14:pctWidth>0</wp14:pctWidth>
+                </wp14:sizeRelH>
+                <wp14:sizeRelV relativeFrom="margin">
+                  <wp14:pctHeight>0</wp14:pctHeight>
+                </wp14:sizeRelV>
+              </wp:anchor>
+            </w:drawing>
+          </mc:Choice>
+          <mc:Fallback>
+            <w:pict>
+              <v:shapetype w14:anchorId="174C2DA0" id="_x0000_t32" coordsize="21600,21600" o:spt="32" o:oned="t" path="m,l21600,21600e" filled="f">
+                <v:path arrowok="t" fillok="f" o:connecttype="none"/>
+                <o:lock v:ext="edit" shapetype="t"/>
+              </v:shapetype>
+              <v:shape id="Straight Arrow Connector 55" o:spid="_x0000_s1026" type="#_x0000_t32" style="position:absolute;margin-left:372.85pt;margin-top:311.75pt;width:34.6pt;height:39.25pt;flip:x;z-index:252000256;visibility:visible;mso-wrap-style:square;mso-width-percent:0;mso-height-percent:0;mso-wrap-distance-left:9pt;mso-wrap-distance-top:0;mso-wrap-distance-right:9pt;mso-wrap-distance-bottom:0;mso-position-horizontal:absolute;mso-position-horizontal-relative:text;mso-position-vertical:absolute;mso-position-vertical-relative:text;mso-width-percent:0;mso-height-percent:0;mso-width-relative:margin;mso-height-relative:margin" o:gfxdata="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" strokecolor="black [3200]" strokeweight=".5pt">
+                <v:stroke endarrow="block" joinstyle="miter"/>
+              </v:shape>
+            </w:pict>
+          </mc:Fallback>
+        </mc:AlternateContent>
+      </w:r>
+      <w:r>
+        <w:rPr>
+          <w:noProof/>
+          <w14:ligatures w14:val="standardContextual"/>
+        </w:rPr>
+        <mc:AlternateContent>
+          <mc:Choice Requires="wps">
+            <w:drawing>
+              <wp:anchor distT="0" distB="0" distL="114300" distR="114300" simplePos="0" relativeHeight="251986944" behindDoc="0" locked="0" layoutInCell="1" allowOverlap="1" wp14:anchorId="173D2C15" wp14:editId="67DD8B2D">
+                <wp:simplePos x="0" y="0"/>
+                <wp:positionH relativeFrom="column">
+                  <wp:posOffset>3782398</wp:posOffset>
+                </wp:positionH>
+                <wp:positionV relativeFrom="paragraph">
+                  <wp:posOffset>4488147</wp:posOffset>
+                </wp:positionV>
+                <wp:extent cx="1302957" cy="303292"/>
+                <wp:effectExtent l="0" t="0" r="0" b="1905"/>
+                <wp:wrapNone/>
+                <wp:docPr id="417315848" name="Rectangle: Rounded Corners 42"/>
+                <wp:cNvGraphicFramePr/>
+                <a:graphic xmlns:a="http://schemas.openxmlformats.org/drawingml/2006/main">
+                  <a:graphicData uri="http://schemas.microsoft.com/office/word/2010/wordprocessingShape">
+                    <wps:wsp>
+                      <wps:cNvSpPr/>
+                      <wps:spPr>
+                        <a:xfrm>
+                          <a:off x="0" y="0"/>
+                          <a:ext cx="1302957" cy="303292"/>
+                        </a:xfrm>
+                        <a:prstGeom prst="roundRect">
+                          <a:avLst/>
+                        </a:prstGeom>
+                        <a:solidFill>
+                          <a:srgbClr val="BFE4FF"/>
+                        </a:solidFill>
+                        <a:ln>
+                          <a:noFill/>
+                        </a:ln>
+                      </wps:spPr>
+                      <wps:style>
+                        <a:lnRef idx="2">
+                          <a:schemeClr val="accent1">
+                            <a:shade val="15000"/>
+                          </a:schemeClr>
+                        </a:lnRef>
+                        <a:fillRef idx="1">
+                          <a:schemeClr val="accent1"/>
+                        </a:fillRef>
+                        <a:effectRef idx="0">
+                          <a:schemeClr val="accent1"/>
+                        </a:effectRef>
+                        <a:fontRef idx="minor">
+                          <a:schemeClr val="lt1"/>
+                        </a:fontRef>
+                      </wps:style>
+                      <wps:txbx>
+                        <w:txbxContent>
+                          <w:p>
+                            <w:pPr>
+                              <w:jc w:val="center"/>
+                              <w:rPr>
+                                <w:color w:val="5A92AF"/>
+                                <w:lang w:val="en-GB"/>
+                              </w:rPr>
+                            </w:pPr>
+                            <w:r>
+                              <w:rPr>
+                                <w:color w:val="5A92AF"/>
+                                <w:lang w:val="en-GB"/>
+                              </w:rPr>
+                              <w:t>BequeathMoney.js</w:t>
+                            </w:r>
+                          </w:p>
+                        </w:txbxContent>
+                      </wps:txbx>
+                      <wps:bodyPr rot="0" spcFirstLastPara="0" vertOverflow="overflow" horzOverflow="overflow" vert="horz" wrap="square" lIns="91440" tIns="45720" rIns="91440" bIns="45720" numCol="1" spcCol="0" rtlCol="0" fromWordArt="0" anchor="ctr" anchorCtr="0" forceAA="0" compatLnSpc="1">
+                        <a:prstTxWarp prst="textNoShape">
+                          <a:avLst/>
+                        </a:prstTxWarp>
+                        <a:noAutofit/>
+                      </wps:bodyPr>
+                    </wps:wsp>
+                  </a:graphicData>
+                </a:graphic>
+                <wp14:sizeRelH relativeFrom="margin">
+                  <wp14:pctWidth>0</wp14:pctWidth>
+                </wp14:sizeRelH>
+              </wp:anchor>
+            </w:drawing>
+          </mc:Choice>
+          <mc:Fallback>
+            <w:pict>
+              <v:roundrect w14:anchorId="173D2C15" id="Rectangle: Rounded Corners 42" o:spid="_x0000_s1029" style="position:absolute;margin-left:297.85pt;margin-top:353.4pt;width:102.6pt;height:23.9pt;z-index:251986944;visibility:visible;mso-wrap-style:square;mso-width-percent:0;mso-wrap-distance-left:9pt;mso-wrap-distance-top:0;mso-wrap-distance-right:9pt;mso-wrap-distance-bottom:0;mso-position-horizontal:absolute;mso-position-horizontal-relative:text;mso-position-vertical:absolute;mso-position-vertical-relative:text;mso-width-percent:0;mso-width-relative:margin;v-text-anchor:middle" arcsize="10923f" o:gfxdata="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" fillcolor="#bfe4ff" stroked="f" strokeweight="1pt">
+                <v:stroke joinstyle="miter"/>
+                <v:textbox>
+                  <w:txbxContent>
+                    <w:p>
+                      <w:pPr>
+                        <w:jc w:val="center"/>
+                        <w:rPr>
+                          <w:color w:val="5A92AF"/>
+                          <w:lang w:val="en-GB"/>
+                        </w:rPr>
+                      </w:pPr>
+                      <w:r>
+                        <w:rPr>
+                          <w:color w:val="5A92AF"/>
+                          <w:lang w:val="en-GB"/>
+                        </w:rPr>
+                        <w:t>BequeathMoney.js</w:t>
+                      </w:r>
+                    </w:p>
+                  </w:txbxContent>
+                </v:textbox>
+              </v:roundrect>
+            </w:pict>
+          </mc:Fallback>
+        </mc:AlternateContent>
+      </w:r>
+      <w:r>
+        <w:rPr>
+          <w:noProof/>
+          <w14:ligatures w14:val="standardContextual"/>
+        </w:rPr>
+        <mc:AlternateContent>
+          <mc:Choice Requires="wps">
+            <w:drawing>
+              <wp:anchor distT="0" distB="0" distL="114300" distR="114300" simplePos="0" relativeHeight="251981824" behindDoc="0" locked="0" layoutInCell="1" allowOverlap="1" wp14:anchorId="4078D617" wp14:editId="396CD529">
+                <wp:simplePos x="0" y="0"/>
+                <wp:positionH relativeFrom="column">
+                  <wp:posOffset>2995311</wp:posOffset>
+                </wp:positionH>
+                <wp:positionV relativeFrom="paragraph">
+                  <wp:posOffset>4066284</wp:posOffset>
+                </wp:positionV>
+                <wp:extent cx="1361440" cy="352425"/>
+                <wp:effectExtent l="0" t="0" r="0" b="9525"/>
+                <wp:wrapNone/>
+                <wp:docPr id="1212919213" name="Rectangle: Rounded Corners 37"/>
+                <wp:cNvGraphicFramePr/>
+                <a:graphic xmlns:a="http://schemas.openxmlformats.org/drawingml/2006/main">
+                  <a:graphicData uri="http://schemas.microsoft.com/office/word/2010/wordprocessingShape">
+                    <wps:wsp>
+                      <wps:cNvSpPr/>
+                      <wps:spPr>
+                        <a:xfrm>
+                          <a:off x="0" y="0"/>
+                          <a:ext cx="1361440" cy="352425"/>
+                        </a:xfrm>
+                        <a:prstGeom prst="roundRect">
+                          <a:avLst/>
+                        </a:prstGeom>
+                        <a:solidFill>
+                          <a:srgbClr val="BFE4FF"/>
+                        </a:solidFill>
+                        <a:ln>
+                          <a:noFill/>
+                        </a:ln>
+                      </wps:spPr>
+                      <wps:style>
+                        <a:lnRef idx="2">
+                          <a:schemeClr val="accent1">
+                            <a:shade val="15000"/>
+                          </a:schemeClr>
+                        </a:lnRef>
+                        <a:fillRef idx="1">
+                          <a:schemeClr val="accent1"/>
+                        </a:fillRef>
+                        <a:effectRef idx="0">
+                          <a:schemeClr val="accent1"/>
+                        </a:effectRef>
+                        <a:fontRef idx="minor">
+                          <a:schemeClr val="lt1"/>
+                        </a:fontRef>
+                      </wps:style>
+                      <wps:txbx>
+                        <w:txbxContent>
+                          <w:p>
+                            <w:pPr>
+                              <w:jc w:val="center"/>
+                              <w:rPr>
+                                <w:color w:val="5A92AF"/>
+                                <w:lang w:val="en-GB"/>
+                              </w:rPr>
+                            </w:pPr>
+                            <w:r>
+                              <w:rPr>
+                                <w:color w:val="5A92AF"/>
+                                <w:lang w:val="en-GB"/>
+                              </w:rPr>
+                              <w:t>AddVehicleToWill.js</w:t>
+                            </w:r>
+                          </w:p>
+                        </w:txbxContent>
+                      </wps:txbx>
+                      <wps:bodyPr rot="0" spcFirstLastPara="0" vertOverflow="overflow" horzOverflow="overflow" vert="horz" wrap="square" lIns="91440" tIns="45720" rIns="91440" bIns="45720" numCol="1" spcCol="0" rtlCol="0" fromWordArt="0" anchor="ctr" anchorCtr="0" forceAA="0" compatLnSpc="1">
+                        <a:prstTxWarp prst="textNoShape">
+                          <a:avLst/>
+                        </a:prstTxWarp>
+                        <a:noAutofit/>
+                      </wps:bodyPr>
+                    </wps:wsp>
+                  </a:graphicData>
+                </a:graphic>
+                <wp14:sizeRelH relativeFrom="margin">
+                  <wp14:pctWidth>0</wp14:pctWidth>
+                </wp14:sizeRelH>
+              </wp:anchor>
+            </w:drawing>
+          </mc:Choice>
+          <mc:Fallback>
+            <w:pict>
+              <v:roundrect w14:anchorId="4078D617" id="Rectangle: Rounded Corners 37" o:spid="_x0000_s1030" style="position:absolute;margin-left:235.85pt;margin-top:320.2pt;width:107.2pt;height:27.75pt;z-index:251981824;visibility:visible;mso-wrap-style:square;mso-width-percent:0;mso-wrap-distance-left:9pt;mso-wrap-distance-top:0;mso-wrap-distance-right:9pt;mso-wrap-distance-bottom:0;mso-position-horizontal:absolute;mso-position-horizontal-relative:text;mso-position-vertical:absolute;mso-position-vertical-relative:text;mso-width-percent:0;mso-width-relative:margin;v-text-anchor:middle" arcsize="10923f" o:gfxdata="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" fillcolor="#bfe4ff" stroked="f" strokeweight="1pt">
+                <v:stroke joinstyle="miter"/>
+                <v:textbox>
+                  <w:txbxContent>
+                    <w:p>
+                      <w:pPr>
+                        <w:jc w:val="center"/>
+                        <w:rPr>
+                          <w:color w:val="5A92AF"/>
+                          <w:lang w:val="en-GB"/>
+                        </w:rPr>
+                      </w:pPr>
+                      <w:r>
+                        <w:rPr>
+                          <w:color w:val="5A92AF"/>
+                          <w:lang w:val="en-GB"/>
+                        </w:rPr>
+                        <w:t>AddVehicleToWill.js</w:t>
+                      </w:r>
+                    </w:p>
+                  </w:txbxContent>
+                </v:textbox>
+              </v:roundrect>
+            </w:pict>
+          </mc:Fallback>
+        </mc:AlternateContent>
+      </w:r>
+      <w:r>
+        <w:rPr>
+          <w:noProof/>
+          <w14:ligatures w14:val="standardContextual"/>
+        </w:rPr>
+        <mc:AlternateContent>
+          <mc:Choice Requires="wps">
+            <w:drawing>
+              <wp:anchor distT="0" distB="0" distL="114300" distR="114300" simplePos="0" relativeHeight="251999232" behindDoc="0" locked="0" layoutInCell="1" allowOverlap="1" wp14:anchorId="0CAD8054" wp14:editId="1F3A535F">
+                <wp:simplePos x="0" y="0"/>
+                <wp:positionH relativeFrom="column">
+                  <wp:posOffset>4345634</wp:posOffset>
+                </wp:positionH>
+                <wp:positionV relativeFrom="paragraph">
+                  <wp:posOffset>3965344</wp:posOffset>
+                </wp:positionV>
+                <wp:extent cx="650669" cy="266205"/>
+                <wp:effectExtent l="38100" t="0" r="16510" b="57785"/>
+                <wp:wrapNone/>
+                <wp:docPr id="1012816578" name="Straight Arrow Connector 53"/>
+                <wp:cNvGraphicFramePr/>
+                <a:graphic xmlns:a="http://schemas.openxmlformats.org/drawingml/2006/main">
+                  <a:graphicData uri="http://schemas.microsoft.com/office/word/2010/wordprocessingShape">
+                    <wps:wsp>
+                      <wps:cNvCnPr/>
+                      <wps:spPr>
+                        <a:xfrm flipH="1">
+                          <a:off x="0" y="0"/>
+                          <a:ext cx="650669" cy="266205"/>
+                        </a:xfrm>
+                        <a:prstGeom prst="straightConnector1">
+                          <a:avLst/>
+                        </a:prstGeom>
+                        <a:ln>
+                          <a:tailEnd type="triangle"/>
+                        </a:ln>
+                      </wps:spPr>
+                      <wps:style>
+                        <a:lnRef idx="1">
+                          <a:schemeClr val="dk1"/>
+                        </a:lnRef>
+                        <a:fillRef idx="0">
+                          <a:schemeClr val="dk1"/>
+                        </a:fillRef>
+                        <a:effectRef idx="0">
+                          <a:schemeClr val="dk1"/>
+                        </a:effectRef>
+                        <a:fontRef idx="minor">
+                          <a:schemeClr val="tx1"/>
+                        </a:fontRef>
+                      </wps:style>
+                      <wps:bodyPr/>
+                    </wps:wsp>
+                  </a:graphicData>
+                </a:graphic>
+                <wp14:sizeRelH relativeFrom="margin">
+                  <wp14:pctWidth>0</wp14:pctWidth>
+                </wp14:sizeRelH>
+                <wp14:sizeRelV relativeFrom="margin">
+                  <wp14:pctHeight>0</wp14:pctHeight>
+                </wp14:sizeRelV>
+              </wp:anchor>
+            </w:drawing>
+          </mc:Choice>
+          <mc:Fallback>
+            <w:pict>
+              <v:shape w14:anchorId="73E0F5AF" id="Straight Arrow Connector 53" o:spid="_x0000_s1026" type="#_x0000_t32" style="position:absolute;margin-left:342.2pt;margin-top:312.25pt;width:51.25pt;height:20.95pt;flip:x;z-index:251999232;visibility:visible;mso-wrap-style:square;mso-width-percent:0;mso-height-percent:0;mso-wrap-distance-left:9pt;mso-wrap-distance-top:0;mso-wrap-distance-right:9pt;mso-wrap-distance-bottom:0;mso-position-horizontal:absolute;mso-position-horizontal-relative:text;mso-position-vertical:absolute;mso-position-vertical-relative:text;mso-width-percent:0;mso-height-percent:0;mso-width-relative:margin;mso-height-relative:margin" o:gfxdata="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" strokecolor="black [3200]" strokeweight=".5pt">
+                <v:stroke endarrow="block" joinstyle="miter"/>
+              </v:shape>
+            </w:pict>
+          </mc:Fallback>
+        </mc:AlternateContent>
+      </w:r>
+      <w:r>
+        <w:rPr>
+          <w:noProof/>
+          <w14:ligatures w14:val="standardContextual"/>
+        </w:rPr>
+        <mc:AlternateContent>
+          <mc:Choice Requires="wps">
+            <w:drawing>
+              <wp:anchor distT="0" distB="0" distL="114300" distR="114300" simplePos="0" relativeHeight="251987968" behindDoc="0" locked="0" layoutInCell="1" allowOverlap="1" wp14:anchorId="27467884" wp14:editId="633578AD">
+                <wp:simplePos x="0" y="0"/>
+                <wp:positionH relativeFrom="column">
+                  <wp:posOffset>5894070</wp:posOffset>
+                </wp:positionH>
+                <wp:positionV relativeFrom="paragraph">
+                  <wp:posOffset>3964305</wp:posOffset>
+                </wp:positionV>
+                <wp:extent cx="0" cy="354965"/>
+                <wp:effectExtent l="76200" t="0" r="76200" b="64135"/>
+                <wp:wrapNone/>
+                <wp:docPr id="1442090548" name="Straight Arrow Connector 44"/>
+                <wp:cNvGraphicFramePr/>
+                <a:graphic xmlns:a="http://schemas.openxmlformats.org/drawingml/2006/main">
+                  <a:graphicData uri="http://schemas.microsoft.com/office/word/2010/wordprocessingShape">
+                    <wps:wsp>
+                      <wps:cNvCnPr/>
+                      <wps:spPr>
+                        <a:xfrm>
+                          <a:off x="0" y="0"/>
+                          <a:ext cx="0" cy="354965"/>
+                        </a:xfrm>
+                        <a:prstGeom prst="straightConnector1">
+                          <a:avLst/>
+                        </a:prstGeom>
+                        <a:ln>
+                          <a:solidFill>
+                            <a:schemeClr val="tx1"/>
+                          </a:solidFill>
+                          <a:tailEnd type="triangle"/>
+                        </a:ln>
+                      </wps:spPr>
+                      <wps:style>
+                        <a:lnRef idx="1">
+                          <a:schemeClr val="accent1"/>
+                        </a:lnRef>
+                        <a:fillRef idx="0">
+                          <a:schemeClr val="accent1"/>
+                        </a:fillRef>
+                        <a:effectRef idx="0">
+                          <a:schemeClr val="accent1"/>
+                        </a:effectRef>
+                        <a:fontRef idx="minor">
+                          <a:schemeClr val="tx1"/>
+                        </a:fontRef>
+                      </wps:style>
+                      <wps:bodyPr/>
+                    </wps:wsp>
+                  </a:graphicData>
+                </a:graphic>
+                <wp14:sizeRelH relativeFrom="margin">
+                  <wp14:pctWidth>0</wp14:pctWidth>
+                </wp14:sizeRelH>
+                <wp14:sizeRelV relativeFrom="margin">
+                  <wp14:pctHeight>0</wp14:pctHeight>
+                </wp14:sizeRelV>
+              </wp:anchor>
+            </w:drawing>
+          </mc:Choice>
+          <mc:Fallback>
+            <w:pict>
+              <v:shape w14:anchorId="25E5347B" id="Straight Arrow Connector 44" o:spid="_x0000_s1026" type="#_x0000_t32" style="position:absolute;margin-left:464.1pt;margin-top:312.15pt;width:0;height:27.95pt;z-index:251987968;visibility:visible;mso-wrap-style:square;mso-width-percent:0;mso-height-percent:0;mso-wrap-distance-left:9pt;mso-wrap-distance-top:0;mso-wrap-distance-right:9pt;mso-wrap-distance-bottom:0;mso-position-horizontal:absolute;mso-position-horizontal-relative:text;mso-position-vertical:absolute;mso-position-vertical-relative:text;mso-width-percent:0;mso-height-percent:0;mso-width-relative:margin;mso-height-relative:margin" o:gfxdata="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" strokecolor="black [3213]" strokeweight=".5pt">
+                <v:stroke endarrow="block" joinstyle="miter"/>
+              </v:shape>
+            </w:pict>
+          </mc:Fallback>
+        </mc:AlternateContent>
+      </w:r>
+      <w:r>
+        <w:rPr>
+          <w:noProof/>
+          <w14:ligatures w14:val="standardContextual"/>
+        </w:rPr>
+        <mc:AlternateContent>
+          <mc:Choice Requires="wps">
+            <w:drawing>
+              <wp:anchor distT="0" distB="0" distL="114300" distR="114300" simplePos="0" relativeHeight="251984896" behindDoc="0" locked="0" layoutInCell="1" allowOverlap="1" wp14:anchorId="693C23A8" wp14:editId="1563777E">
+                <wp:simplePos x="0" y="0"/>
+                <wp:positionH relativeFrom="column">
+                  <wp:posOffset>5229225</wp:posOffset>
+                </wp:positionH>
+                <wp:positionV relativeFrom="paragraph">
+                  <wp:posOffset>4286951</wp:posOffset>
+                </wp:positionV>
+                <wp:extent cx="1433867" cy="352670"/>
+                <wp:effectExtent l="0" t="0" r="0" b="9525"/>
+                <wp:wrapNone/>
+                <wp:docPr id="1208119923" name="Rectangle: Rounded Corners 37"/>
+                <wp:cNvGraphicFramePr/>
+                <a:graphic xmlns:a="http://schemas.openxmlformats.org/drawingml/2006/main">
+                  <a:graphicData uri="http://schemas.microsoft.com/office/word/2010/wordprocessingShape">
+                    <wps:wsp>
+                      <wps:cNvSpPr/>
+                      <wps:spPr>
+                        <a:xfrm>
+                          <a:off x="0" y="0"/>
+                          <a:ext cx="1433867" cy="352670"/>
+                        </a:xfrm>
+                        <a:prstGeom prst="roundRect">
+                          <a:avLst/>
+                        </a:prstGeom>
+                        <a:solidFill>
+                          <a:srgbClr val="BFE4FF"/>
+                        </a:solidFill>
+                        <a:ln>
+                          <a:noFill/>
+                        </a:ln>
+                      </wps:spPr>
+                      <wps:style>
+                        <a:lnRef idx="2">
+                          <a:schemeClr val="accent1">
+                            <a:shade val="15000"/>
+                          </a:schemeClr>
+                        </a:lnRef>
+                        <a:fillRef idx="1">
+                          <a:schemeClr val="accent1"/>
+                        </a:fillRef>
+                        <a:effectRef idx="0">
+                          <a:schemeClr val="accent1"/>
+                        </a:effectRef>
+                        <a:fontRef idx="minor">
+                          <a:schemeClr val="lt1"/>
+                        </a:fontRef>
+                      </wps:style>
+                      <wps:txbx>
+                        <w:txbxContent>
+                          <w:p>
+                            <w:pPr>
+                              <w:jc w:val="center"/>
+                              <w:rPr>
+                                <w:color w:val="5A92AF"/>
+                                <w:lang w:val="en-GB"/>
+                              </w:rPr>
+                            </w:pPr>
+                            <w:r>
+                              <w:rPr>
+                                <w:color w:val="5A92AF"/>
+                                <w:lang w:val="en-GB"/>
+                              </w:rPr>
+                              <w:t>AddPropertyToWill.js</w:t>
+                            </w:r>
+                          </w:p>
+                        </w:txbxContent>
+                      </wps:txbx>
+                      <wps:bodyPr rot="0" spcFirstLastPara="0" vertOverflow="overflow" horzOverflow="overflow" vert="horz" wrap="square" lIns="91440" tIns="45720" rIns="91440" bIns="45720" numCol="1" spcCol="0" rtlCol="0" fromWordArt="0" anchor="ctr" anchorCtr="0" forceAA="0" compatLnSpc="1">
+                        <a:prstTxWarp prst="textNoShape">
+                          <a:avLst/>
+                        </a:prstTxWarp>
+                        <a:noAutofit/>
+                      </wps:bodyPr>
+                    </wps:wsp>
+                  </a:graphicData>
+                </a:graphic>
+                <wp14:sizeRelH relativeFrom="margin">
+                  <wp14:pctWidth>0</wp14:pctWidth>
+                </wp14:sizeRelH>
+              </wp:anchor>
+            </w:drawing>
+          </mc:Choice>
+          <mc:Fallback>
+            <w:pict>
+              <v:roundrect w14:anchorId="693C23A8" id="_x0000_s1031" style="position:absolute;margin-left:411.75pt;margin-top:337.55pt;width:112.9pt;height:27.75pt;z-index:251984896;visibility:visible;mso-wrap-style:square;mso-width-percent:0;mso-wrap-distance-left:9pt;mso-wrap-distance-top:0;mso-wrap-distance-right:9pt;mso-wrap-distance-bottom:0;mso-position-horizontal:absolute;mso-position-horizontal-relative:text;mso-position-vertical:absolute;mso-position-vertical-relative:text;mso-width-percent:0;mso-width-relative:margin;v-text-anchor:middle" arcsize="10923f" o:gfxdata="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" fillcolor="#bfe4ff" stroked="f" strokeweight="1pt">
+                <v:stroke joinstyle="miter"/>
+                <v:textbox>
+                  <w:txbxContent>
+                    <w:p>
+                      <w:pPr>
+                        <w:jc w:val="center"/>
+                        <w:rPr>
+                          <w:color w:val="5A92AF"/>
+                          <w:lang w:val="en-GB"/>
+                        </w:rPr>
+                      </w:pPr>
+                      <w:r>
+                        <w:rPr>
+                          <w:color w:val="5A92AF"/>
+                          <w:lang w:val="en-GB"/>
+                        </w:rPr>
+                        <w:t>AddPropertyToWill.js</w:t>
+                      </w:r>
+                    </w:p>
+                  </w:txbxContent>
+                </v:textbox>
+              </v:roundrect>
+            </w:pict>
+          </mc:Fallback>
+        </mc:AlternateContent>
+      </w:r>
+      <w:r>
+        <w:rPr>
+          <w:noProof/>
+          <w14:ligatures w14:val="standardContextual"/>
+        </w:rPr>
+        <mc:AlternateContent>
+          <mc:Choice Requires="wps">
+            <w:drawing>
+              <wp:anchor distT="0" distB="0" distL="114300" distR="114300" simplePos="0" relativeHeight="251979776" behindDoc="0" locked="0" layoutInCell="1" allowOverlap="1" wp14:anchorId="20AF8349" wp14:editId="23EBCCCE">
+                <wp:simplePos x="0" y="0"/>
+                <wp:positionH relativeFrom="column">
+                  <wp:posOffset>4978087</wp:posOffset>
+                </wp:positionH>
+                <wp:positionV relativeFrom="paragraph">
+                  <wp:posOffset>3607411</wp:posOffset>
+                </wp:positionV>
+                <wp:extent cx="1531917" cy="339505"/>
+                <wp:effectExtent l="0" t="0" r="0" b="3810"/>
+                <wp:wrapNone/>
+                <wp:docPr id="1874041561" name="Rectangle: Rounded Corners 34"/>
+                <wp:cNvGraphicFramePr/>
+                <a:graphic xmlns:a="http://schemas.openxmlformats.org/drawingml/2006/main">
+                  <a:graphicData uri="http://schemas.microsoft.com/office/word/2010/wordprocessingShape">
+                    <wps:wsp>
+                      <wps:cNvSpPr/>
+                      <wps:spPr>
+                        <a:xfrm>
+                          <a:off x="0" y="0"/>
+                          <a:ext cx="1531917" cy="339505"/>
+                        </a:xfrm>
+                        <a:prstGeom prst="roundRect">
+                          <a:avLst/>
+                        </a:prstGeom>
+                        <a:solidFill>
+                          <a:srgbClr val="86C1D4"/>
+                        </a:solidFill>
+                        <a:ln>
+                          <a:noFill/>
+                        </a:ln>
+                      </wps:spPr>
+                      <wps:style>
+                        <a:lnRef idx="2">
+                          <a:schemeClr val="accent1">
+                            <a:shade val="15000"/>
+                          </a:schemeClr>
+                        </a:lnRef>
+                        <a:fillRef idx="1">
+                          <a:schemeClr val="accent1"/>
+                        </a:fillRef>
+                        <a:effectRef idx="0">
+                          <a:schemeClr val="accent1"/>
+                        </a:effectRef>
+                        <a:fontRef idx="minor">
+                          <a:schemeClr val="lt1"/>
+                        </a:fontRef>
+                      </wps:style>
+                      <wps:txbx>
+                        <w:txbxContent>
+                          <w:p>
+                            <w:pPr>
+                              <w:jc w:val="center"/>
+                              <w:rPr>
+                                <w:lang w:val="en-GB"/>
+                              </w:rPr>
+                            </w:pPr>
+                            <w:r>
+                              <w:rPr>
+                                <w:lang w:val="en-GB"/>
+                              </w:rPr>
+                              <w:t>DigitalWillCategories.js</w:t>
+                            </w:r>
+                          </w:p>
+                        </w:txbxContent>
+                      </wps:txbx>
+                      <wps:bodyPr rot="0" spcFirstLastPara="0" vertOverflow="overflow" horzOverflow="overflow" vert="horz" wrap="square" lIns="91440" tIns="45720" rIns="91440" bIns="45720" numCol="1" spcCol="0" rtlCol="0" fromWordArt="0" anchor="ctr" anchorCtr="0" forceAA="0" compatLnSpc="1">
+                        <a:prstTxWarp prst="textNoShape">
+                          <a:avLst/>
+                        </a:prstTxWarp>
+                        <a:noAutofit/>
+                      </wps:bodyPr>
+                    </wps:wsp>
+                  </a:graphicData>
+                </a:graphic>
+                <wp14:sizeRelH relativeFrom="margin">
+                  <wp14:pctWidth>0</wp14:pctWidth>
+                </wp14:sizeRelH>
+                <wp14:sizeRelV relativeFrom="margin">
+                  <wp14:pctHeight>0</wp14:pctHeight>
+                </wp14:sizeRelV>
+              </wp:anchor>
+            </w:drawing>
+          </mc:Choice>
+          <mc:Fallback>
+            <w:pict>
+              <v:roundrect w14:anchorId="20AF8349" id="Rectangle: Rounded Corners 34" o:spid="_x0000_s1032" style="position:absolute;margin-left:392pt;margin-top:284.05pt;width:120.6pt;height:26.75pt;z-index:251979776;visibility:visible;mso-wrap-style:square;mso-width-percent:0;mso-height-percent:0;mso-wrap-distance-left:9pt;mso-wrap-distance-top:0;mso-wrap-distance-right:9pt;mso-wrap-distance-bottom:0;mso-position-horizontal:absolute;mso-position-horizontal-relative:text;mso-position-vertical:absolute;mso-position-vertical-relative:text;mso-width-percent:0;mso-height-percent:0;mso-width-relative:margin;mso-height-relative:margin;v-text-anchor:middle" arcsize="10923f" o:gfxdata="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" fillcolor="#86c1d4" stroked="f" strokeweight="1pt">
+                <v:stroke joinstyle="miter"/>
+                <v:textbox>
+                  <w:txbxContent>
+                    <w:p>
+                      <w:pPr>
+                        <w:jc w:val="center"/>
+                        <w:rPr>
+                          <w:lang w:val="en-GB"/>
+                        </w:rPr>
+                      </w:pPr>
+                      <w:r>
+                        <w:rPr>
+                          <w:lang w:val="en-GB"/>
+                        </w:rPr>
+                        <w:t>DigitalWillCategories.js</w:t>
+                      </w:r>
+                    </w:p>
+                  </w:txbxContent>
+                </v:textbox>
+              </v:roundrect>
+            </w:pict>
+          </mc:Fallback>
+        </mc:AlternateContent>
+      </w:r>
+      <w:r>
+        <w:rPr>
+          <w:noProof/>
+          <w14:ligatures w14:val="standardContextual"/>
+        </w:rPr>
+        <mc:AlternateContent>
+          <mc:Choice Requires="wps">
+            <w:drawing>
+              <wp:anchor distT="0" distB="0" distL="114300" distR="114300" simplePos="0" relativeHeight="252002304" behindDoc="0" locked="0" layoutInCell="1" allowOverlap="1" wp14:anchorId="1CA7853F" wp14:editId="281CBEDF">
+                <wp:simplePos x="0" y="0"/>
+                <wp:positionH relativeFrom="column">
+                  <wp:posOffset>5679135</wp:posOffset>
+                </wp:positionH>
+                <wp:positionV relativeFrom="paragraph">
+                  <wp:posOffset>3252825</wp:posOffset>
+                </wp:positionV>
+                <wp:extent cx="0" cy="344384"/>
+                <wp:effectExtent l="76200" t="0" r="76200" b="55880"/>
+                <wp:wrapNone/>
+                <wp:docPr id="1497568061" name="Straight Arrow Connector 57"/>
+                <wp:cNvGraphicFramePr/>
+                <a:graphic xmlns:a="http://schemas.openxmlformats.org/drawingml/2006/main">
+                  <a:graphicData uri="http://schemas.microsoft.com/office/word/2010/wordprocessingShape">
+                    <wps:wsp>
+                      <wps:cNvCnPr/>
+                      <wps:spPr>
+                        <a:xfrm>
+                          <a:off x="0" y="0"/>
+                          <a:ext cx="0" cy="344384"/>
+                        </a:xfrm>
+                        <a:prstGeom prst="straightConnector1">
+                          <a:avLst/>
+                        </a:prstGeom>
+                        <a:ln>
+                          <a:tailEnd type="triangle"/>
+                        </a:ln>
+                      </wps:spPr>
+                      <wps:style>
+                        <a:lnRef idx="1">
+                          <a:schemeClr val="dk1"/>
+                        </a:lnRef>
+                        <a:fillRef idx="0">
+                          <a:schemeClr val="dk1"/>
+                        </a:fillRef>
+                        <a:effectRef idx="0">
+                          <a:schemeClr val="dk1"/>
+                        </a:effectRef>
+                        <a:fontRef idx="minor">
+                          <a:schemeClr val="tx1"/>
+                        </a:fontRef>
+                      </wps:style>
+                      <wps:bodyPr/>
+                    </wps:wsp>
+                  </a:graphicData>
+                </a:graphic>
+              </wp:anchor>
+            </w:drawing>
+          </mc:Choice>
+          <mc:Fallback>
+            <w:pict>
+              <v:shape w14:anchorId="287D5219" id="Straight Arrow Connector 57" o:spid="_x0000_s1026" type="#_x0000_t32" style="position:absolute;margin-left:447.2pt;margin-top:256.15pt;width:0;height:27.1pt;z-index:252002304;visibility:visible;mso-wrap-style:square;mso-wrap-distance-left:9pt;mso-wrap-distance-top:0;mso-wrap-distance-right:9pt;mso-wrap-distance-bottom:0;mso-position-horizontal:absolute;mso-position-horizontal-relative:text;mso-position-vertical:absolute;mso-position-vertical-relative:text" o:gfxdata="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" strokecolor="black [3200]" strokeweight=".5pt">
+                <v:stroke endarrow="block" joinstyle="miter"/>
+              </v:shape>
+            </w:pict>
+          </mc:Fallback>
+        </mc:AlternateContent>
+      </w:r>
+      <w:r>
+        <w:rPr>
+          <w:noProof/>
+          <w14:ligatures w14:val="standardContextual"/>
+        </w:rPr>
+        <mc:AlternateContent>
+          <mc:Choice Requires="wps">
+            <w:drawing>
+              <wp:anchor distT="0" distB="0" distL="114300" distR="114300" simplePos="0" relativeHeight="252001280" behindDoc="0" locked="0" layoutInCell="1" allowOverlap="1" wp14:anchorId="1124CEAD" wp14:editId="08E19EF4">
+                <wp:simplePos x="0" y="0"/>
+                <wp:positionH relativeFrom="column">
+                  <wp:posOffset>1463395</wp:posOffset>
+                </wp:positionH>
+                <wp:positionV relativeFrom="paragraph">
+                  <wp:posOffset>1679789</wp:posOffset>
+                </wp:positionV>
+                <wp:extent cx="1252846" cy="355815"/>
+                <wp:effectExtent l="0" t="0" r="62230" b="63500"/>
+                <wp:wrapNone/>
+                <wp:docPr id="115890685" name="Straight Arrow Connector 56"/>
+                <wp:cNvGraphicFramePr/>
+                <a:graphic xmlns:a="http://schemas.openxmlformats.org/drawingml/2006/main">
+                  <a:graphicData uri="http://schemas.microsoft.com/office/word/2010/wordprocessingShape">
+                    <wps:wsp>
+                      <wps:cNvCnPr/>
+                      <wps:spPr>
+                        <a:xfrm>
+                          <a:off x="0" y="0"/>
+                          <a:ext cx="1252846" cy="355815"/>
+                        </a:xfrm>
+                        <a:prstGeom prst="straightConnector1">
+                          <a:avLst/>
+                        </a:prstGeom>
+                        <a:ln>
+                          <a:tailEnd type="triangle"/>
+                        </a:ln>
+                      </wps:spPr>
+                      <wps:style>
+                        <a:lnRef idx="1">
+                          <a:schemeClr val="dk1"/>
+                        </a:lnRef>
+                        <a:fillRef idx="0">
+                          <a:schemeClr val="dk1"/>
+                        </a:fillRef>
+                        <a:effectRef idx="0">
+                          <a:schemeClr val="dk1"/>
+                        </a:effectRef>
+                        <a:fontRef idx="minor">
+                          <a:schemeClr val="tx1"/>
+                        </a:fontRef>
+                      </wps:style>
+                      <wps:bodyPr/>
+                    </wps:wsp>
+                  </a:graphicData>
+                </a:graphic>
+              </wp:anchor>
+            </w:drawing>
+          </mc:Choice>
+          <mc:Fallback>
+            <w:pict>
+              <v:shape w14:anchorId="65D0747D" id="Straight Arrow Connector 56" o:spid="_x0000_s1026" type="#_x0000_t32" style="position:absolute;margin-left:115.25pt;margin-top:132.25pt;width:98.65pt;height:28pt;z-index:252001280;visibility:visible;mso-wrap-style:square;mso-wrap-distance-left:9pt;mso-wrap-distance-top:0;mso-wrap-distance-right:9pt;mso-wrap-distance-bottom:0;mso-position-horizontal:absolute;mso-position-horizontal-relative:text;mso-position-vertical:absolute;mso-position-vertical-relative:text" o:gfxdata="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" strokecolor="black [3200]" strokeweight=".5pt">
+                <v:stroke endarrow="block" joinstyle="miter"/>
+              </v:shape>
+            </w:pict>
+          </mc:Fallback>
+        </mc:AlternateContent>
+      </w:r>
+      <w:r>
+        <w:rPr>
+          <w:noProof/>
+          <w14:ligatures w14:val="standardContextual"/>
+        </w:rPr>
+        <mc:AlternateContent>
+          <mc:Choice Requires="wps">
+            <w:drawing>
+              <wp:anchor distT="0" distB="0" distL="114300" distR="114300" simplePos="0" relativeHeight="251998208" behindDoc="0" locked="0" layoutInCell="1" allowOverlap="1" wp14:anchorId="02A2D56F" wp14:editId="4BBC6020">
+                <wp:simplePos x="0" y="0"/>
+                <wp:positionH relativeFrom="column">
+                  <wp:posOffset>2805513</wp:posOffset>
+                </wp:positionH>
+                <wp:positionV relativeFrom="paragraph">
+                  <wp:posOffset>3100098</wp:posOffset>
+                </wp:positionV>
+                <wp:extent cx="600323" cy="0"/>
+                <wp:effectExtent l="38100" t="76200" r="0" b="95250"/>
+                <wp:wrapNone/>
+                <wp:docPr id="1754775554" name="Straight Arrow Connector 52"/>
+                <wp:cNvGraphicFramePr/>
+                <a:graphic xmlns:a="http://schemas.openxmlformats.org/drawingml/2006/main">
+                  <a:graphicData uri="http://schemas.microsoft.com/office/word/2010/wordprocessingShape">
+                    <wps:wsp>
+                      <wps:cNvCnPr/>
+                      <wps:spPr>
+                        <a:xfrm flipH="1">
+                          <a:off x="0" y="0"/>
+                          <a:ext cx="600323" cy="0"/>
+                        </a:xfrm>
+                        <a:prstGeom prst="straightConnector1">
+                          <a:avLst/>
+                        </a:prstGeom>
+                        <a:ln>
+                          <a:tailEnd type="triangle"/>
+                        </a:ln>
+                      </wps:spPr>
+                      <wps:style>
+                        <a:lnRef idx="1">
+                          <a:schemeClr val="dk1"/>
+                        </a:lnRef>
+                        <a:fillRef idx="0">
+                          <a:schemeClr val="dk1"/>
+                        </a:fillRef>
+                        <a:effectRef idx="0">
+                          <a:schemeClr val="dk1"/>
+                        </a:effectRef>
+                        <a:fontRef idx="minor">
+                          <a:schemeClr val="tx1"/>
+                        </a:fontRef>
+                      </wps:style>
+                      <wps:bodyPr/>
+                    </wps:wsp>
+                  </a:graphicData>
+                </a:graphic>
+              </wp:anchor>
+            </w:drawing>
+          </mc:Choice>
+          <mc:Fallback>
+            <w:pict>
+              <v:shape w14:anchorId="4A0D465C" id="Straight Arrow Connector 52" o:spid="_x0000_s1026" type="#_x0000_t32" style="position:absolute;margin-left:220.9pt;margin-top:244.1pt;width:47.25pt;height:0;flip:x;z-index:251998208;visibility:visible;mso-wrap-style:square;mso-wrap-distance-left:9pt;mso-wrap-distance-top:0;mso-wrap-distance-right:9pt;mso-wrap-distance-bottom:0;mso-position-horizontal:absolute;mso-position-horizontal-relative:text;mso-position-vertical:absolute;mso-position-vertical-relative:text" o:gfxdata="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" strokecolor="black [3200]" strokeweight=".5pt">
+                <v:stroke endarrow="block" joinstyle="miter"/>
+              </v:shape>
+            </w:pict>
+          </mc:Fallback>
+        </mc:AlternateContent>
+      </w:r>
+      <w:r>
+        <w:rPr>
+          <w:noProof/>
+          <w14:ligatures w14:val="standardContextual"/>
+        </w:rPr>
+        <mc:AlternateContent>
+          <mc:Choice Requires="wps">
+            <w:drawing>
+              <wp:anchor distT="0" distB="0" distL="114300" distR="114300" simplePos="0" relativeHeight="251997184" behindDoc="0" locked="0" layoutInCell="1" allowOverlap="1" wp14:anchorId="57D345CC" wp14:editId="14C07A4D">
+                <wp:simplePos x="0" y="0"/>
+                <wp:positionH relativeFrom="column">
+                  <wp:posOffset>960810</wp:posOffset>
+                </wp:positionH>
+                <wp:positionV relativeFrom="paragraph">
+                  <wp:posOffset>3088171</wp:posOffset>
+                </wp:positionV>
+                <wp:extent cx="636105" cy="0"/>
+                <wp:effectExtent l="0" t="76200" r="12065" b="95250"/>
+                <wp:wrapNone/>
+                <wp:docPr id="1743841033" name="Straight Arrow Connector 51"/>
+                <wp:cNvGraphicFramePr/>
+                <a:graphic xmlns:a="http://schemas.openxmlformats.org/drawingml/2006/main">
+                  <a:graphicData uri="http://schemas.microsoft.com/office/word/2010/wordprocessingShape">
+                    <wps:wsp>
+                      <wps:cNvCnPr/>
+                      <wps:spPr>
+                        <a:xfrm>
+                          <a:off x="0" y="0"/>
+                          <a:ext cx="636105" cy="0"/>
+                        </a:xfrm>
+                        <a:prstGeom prst="straightConnector1">
+                          <a:avLst/>
+                        </a:prstGeom>
+                        <a:ln>
+                          <a:tailEnd type="triangle"/>
+                        </a:ln>
+                      </wps:spPr>
+                      <wps:style>
+                        <a:lnRef idx="1">
+                          <a:schemeClr val="dk1"/>
+                        </a:lnRef>
+                        <a:fillRef idx="0">
+                          <a:schemeClr val="dk1"/>
+                        </a:fillRef>
+                        <a:effectRef idx="0">
+                          <a:schemeClr val="dk1"/>
+                        </a:effectRef>
+                        <a:fontRef idx="minor">
+                          <a:schemeClr val="tx1"/>
+                        </a:fontRef>
+                      </wps:style>
+                      <wps:bodyPr/>
+                    </wps:wsp>
+                  </a:graphicData>
+                </a:graphic>
+              </wp:anchor>
+            </w:drawing>
+          </mc:Choice>
+          <mc:Fallback>
+            <w:pict>
+              <v:shape w14:anchorId="721FBA76" id="Straight Arrow Connector 51" o:spid="_x0000_s1026" type="#_x0000_t32" style="position:absolute;margin-left:75.65pt;margin-top:243.15pt;width:50.1pt;height:0;z-index:251997184;visibility:visible;mso-wrap-style:square;mso-wrap-distance-left:9pt;mso-wrap-distance-top:0;mso-wrap-distance-right:9pt;mso-wrap-distance-bottom:0;mso-position-horizontal:absolute;mso-position-horizontal-relative:text;mso-position-vertical:absolute;mso-position-vertical-relative:text" o:gfxdata="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" strokecolor="black [3200]" strokeweight=".5pt">
+                <v:stroke endarrow="block" joinstyle="miter"/>
+              </v:shape>
+            </w:pict>
+          </mc:Fallback>
+        </mc:AlternateContent>
+      </w:r>
+      <w:r>
+        <w:rPr>
+          <w:noProof/>
+          <w14:ligatures w14:val="standardContextual"/>
+        </w:rPr>
+        <mc:AlternateContent>
+          <mc:Choice Requires="wps">
+            <w:drawing>
+              <wp:anchor distT="0" distB="0" distL="114300" distR="114300" simplePos="0" relativeHeight="251959296" behindDoc="0" locked="0" layoutInCell="1" allowOverlap="1" wp14:anchorId="01BC3716" wp14:editId="3720AB2C">
+                <wp:simplePos x="0" y="0"/>
+                <wp:positionH relativeFrom="column">
+                  <wp:posOffset>187877</wp:posOffset>
+                </wp:positionH>
+                <wp:positionV relativeFrom="paragraph">
+                  <wp:posOffset>2424237</wp:posOffset>
+                </wp:positionV>
+                <wp:extent cx="1814554" cy="509242"/>
+                <wp:effectExtent l="38100" t="0" r="14605" b="81915"/>
+                <wp:wrapNone/>
+                <wp:docPr id="264128065" name="Straight Arrow Connector 11"/>
+                <wp:cNvGraphicFramePr/>
+                <a:graphic xmlns:a="http://schemas.openxmlformats.org/drawingml/2006/main">
+                  <a:graphicData uri="http://schemas.microsoft.com/office/word/2010/wordprocessingShape">
+                    <wps:wsp>
+                      <wps:cNvCnPr/>
+                      <wps:spPr>
+                        <a:xfrm flipH="1">
+                          <a:off x="0" y="0"/>
+                          <a:ext cx="1814554" cy="509242"/>
+                        </a:xfrm>
+                        <a:prstGeom prst="straightConnector1">
+                          <a:avLst/>
+                        </a:prstGeom>
+                        <a:ln>
+                          <a:solidFill>
+                            <a:schemeClr val="tx1"/>
+                          </a:solidFill>
+                          <a:tailEnd type="triangle"/>
+                        </a:ln>
+                      </wps:spPr>
+                      <wps:style>
+                        <a:lnRef idx="1">
+                          <a:schemeClr val="accent1"/>
+                        </a:lnRef>
+                        <a:fillRef idx="0">
+                          <a:schemeClr val="accent1"/>
+                        </a:fillRef>
+                        <a:effectRef idx="0">
+                          <a:schemeClr val="accent1"/>
+                        </a:effectRef>
+                        <a:fontRef idx="minor">
+                          <a:schemeClr val="tx1"/>
+                        </a:fontRef>
+                      </wps:style>
+                      <wps:bodyPr/>
+                    </wps:wsp>
+                  </a:graphicData>
+                </a:graphic>
+                <wp14:sizeRelH relativeFrom="margin">
+                  <wp14:pctWidth>0</wp14:pctWidth>
+                </wp14:sizeRelH>
+                <wp14:sizeRelV relativeFrom="margin">
+                  <wp14:pctHeight>0</wp14:pctHeight>
+                </wp14:sizeRelV>
+              </wp:anchor>
+            </w:drawing>
+          </mc:Choice>
+          <mc:Fallback>
+            <w:pict>
+              <v:shape w14:anchorId="4A1A49FC" id="Straight Arrow Connector 11" o:spid="_x0000_s1026" type="#_x0000_t32" style="position:absolute;margin-left:14.8pt;margin-top:190.9pt;width:142.9pt;height:40.1pt;flip:x;z-index:251959296;visibility:visible;mso-wrap-style:square;mso-width-percent:0;mso-height-percent:0;mso-wrap-distance-left:9pt;mso-wrap-distance-top:0;mso-wrap-distance-right:9pt;mso-wrap-distance-bottom:0;mso-position-horizontal:absolute;mso-position-horizontal-relative:text;mso-position-vertical:absolute;mso-position-vertical-relative:text;mso-width-percent:0;mso-height-percent:0;mso-width-relative:margin;mso-height-relative:margin" o:gfxdata="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" strokecolor="black [3213]" strokeweight=".5pt">
+                <v:stroke endarrow="block" joinstyle="miter"/>
+              </v:shape>
+            </w:pict>
+          </mc:Fallback>
+        </mc:AlternateContent>
+      </w:r>
+      <w:r>
+        <w:rPr>
+          <w:noProof/>
+          <w14:ligatures w14:val="standardContextual"/>
+        </w:rPr>
+        <mc:AlternateContent>
+          <mc:Choice Requires="wps">
+            <w:drawing>
+              <wp:anchor distT="0" distB="0" distL="114300" distR="114300" simplePos="0" relativeHeight="251996160" behindDoc="0" locked="0" layoutInCell="1" allowOverlap="1" wp14:anchorId="16F08F5C" wp14:editId="7B539098">
+                <wp:simplePos x="0" y="0"/>
+                <wp:positionH relativeFrom="column">
+                  <wp:posOffset>2248922</wp:posOffset>
+                </wp:positionH>
+                <wp:positionV relativeFrom="paragraph">
+                  <wp:posOffset>3251172</wp:posOffset>
+                </wp:positionV>
+                <wp:extent cx="0" cy="143124"/>
+                <wp:effectExtent l="76200" t="38100" r="57150" b="9525"/>
+                <wp:wrapNone/>
+                <wp:docPr id="977503364" name="Straight Arrow Connector 50"/>
+                <wp:cNvGraphicFramePr/>
+                <a:graphic xmlns:a="http://schemas.openxmlformats.org/drawingml/2006/main">
+                  <a:graphicData uri="http://schemas.microsoft.com/office/word/2010/wordprocessingShape">
+                    <wps:wsp>
+                      <wps:cNvCnPr/>
+                      <wps:spPr>
+                        <a:xfrm flipV="1">
+                          <a:off x="0" y="0"/>
+                          <a:ext cx="0" cy="143124"/>
+                        </a:xfrm>
+                        <a:prstGeom prst="straightConnector1">
+                          <a:avLst/>
+                        </a:prstGeom>
+                        <a:ln>
+                          <a:tailEnd type="triangle"/>
+                        </a:ln>
+                      </wps:spPr>
+                      <wps:style>
+                        <a:lnRef idx="1">
+                          <a:schemeClr val="dk1"/>
+                        </a:lnRef>
+                        <a:fillRef idx="0">
+                          <a:schemeClr val="dk1"/>
+                        </a:fillRef>
+                        <a:effectRef idx="0">
+                          <a:schemeClr val="dk1"/>
+                        </a:effectRef>
+                        <a:fontRef idx="minor">
+                          <a:schemeClr val="tx1"/>
+                        </a:fontRef>
+                      </wps:style>
+                      <wps:bodyPr/>
+                    </wps:wsp>
+                  </a:graphicData>
+                </a:graphic>
+              </wp:anchor>
+            </w:drawing>
+          </mc:Choice>
+          <mc:Fallback>
+            <w:pict>
+              <v:shape w14:anchorId="0DB4085C" id="Straight Arrow Connector 50" o:spid="_x0000_s1026" type="#_x0000_t32" style="position:absolute;margin-left:177.1pt;margin-top:256pt;width:0;height:11.25pt;flip:y;z-index:251996160;visibility:visible;mso-wrap-style:square;mso-wrap-distance-left:9pt;mso-wrap-distance-top:0;mso-wrap-distance-right:9pt;mso-wrap-distance-bottom:0;mso-position-horizontal:absolute;mso-position-horizontal-relative:text;mso-position-vertical:absolute;mso-position-vertical-relative:text" o:gfxdata="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" strokecolor="black [3200]" strokeweight=".5pt">
+                <v:stroke endarrow="block" joinstyle="miter"/>
+              </v:shape>
+            </w:pict>
+          </mc:Fallback>
+        </mc:AlternateContent>
+      </w:r>
+      <w:r>
+        <w:rPr>
+          <w:noProof/>
+          <w14:ligatures w14:val="standardContextual"/>
+        </w:rPr>
+        <mc:AlternateContent>
+          <mc:Choice Requires="wps">
+            <w:drawing>
+              <wp:anchor distT="0" distB="0" distL="114300" distR="114300" simplePos="0" relativeHeight="251995136" behindDoc="0" locked="0" layoutInCell="1" allowOverlap="1" wp14:anchorId="1186612B" wp14:editId="4FDF20B6">
+                <wp:simplePos x="0" y="0"/>
+                <wp:positionH relativeFrom="column">
+                  <wp:posOffset>2250768</wp:posOffset>
+                </wp:positionH>
+                <wp:positionV relativeFrom="paragraph">
+                  <wp:posOffset>3396651</wp:posOffset>
+                </wp:positionV>
+                <wp:extent cx="3319575" cy="0"/>
+                <wp:effectExtent l="0" t="0" r="0" b="0"/>
+                <wp:wrapNone/>
+                <wp:docPr id="2142626500" name="Straight Connector 49"/>
+                <wp:cNvGraphicFramePr/>
+                <a:graphic xmlns:a="http://schemas.openxmlformats.org/drawingml/2006/main">
+                  <a:graphicData uri="http://schemas.microsoft.com/office/word/2010/wordprocessingShape">
+                    <wps:wsp>
+                      <wps:cNvCnPr/>
+                      <wps:spPr>
+                        <a:xfrm flipH="1">
+                          <a:off x="0" y="0"/>
+                          <a:ext cx="3319575" cy="0"/>
+                        </a:xfrm>
+                        <a:prstGeom prst="line">
+                          <a:avLst/>
+                        </a:prstGeom>
+                      </wps:spPr>
+                      <wps:style>
+                        <a:lnRef idx="1">
+                          <a:schemeClr val="dk1"/>
+                        </a:lnRef>
+                        <a:fillRef idx="0">
+                          <a:schemeClr val="dk1"/>
+                        </a:fillRef>
+                        <a:effectRef idx="0">
+                          <a:schemeClr val="dk1"/>
+                        </a:effectRef>
+                        <a:fontRef idx="minor">
+                          <a:schemeClr val="tx1"/>
+                        </a:fontRef>
+                      </wps:style>
+                      <wps:bodyPr/>
+                    </wps:wsp>
+                  </a:graphicData>
+                </a:graphic>
+              </wp:anchor>
+            </w:drawing>
+          </mc:Choice>
+          <mc:Fallback>
+            <w:pict>
+              <v:line w14:anchorId="6CBEF93D" id="Straight Connector 49" o:spid="_x0000_s1026" style="position:absolute;flip:x;z-index:251995136;visibility:visible;mso-wrap-style:square;mso-wrap-distance-left:9pt;mso-wrap-distance-top:0;mso-wrap-distance-right:9pt;mso-wrap-distance-bottom:0;mso-position-horizontal:absolute;mso-position-horizontal-relative:text;mso-position-vertical:absolute;mso-position-vertical-relative:text" from="177.25pt,267.45pt" to="438.65pt,267.45pt" o:gfxdata="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" strokecolor="black [3200]" strokeweight=".5pt">
+                <v:stroke joinstyle="miter"/>
+              </v:line>
+            </w:pict>
+          </mc:Fallback>
+        </mc:AlternateContent>
+      </w:r>
+      <w:r>
+        <w:rPr>
+          <w:noProof/>
+          <w14:ligatures w14:val="standardContextual"/>
+        </w:rPr>
+        <mc:AlternateContent>
+          <mc:Choice Requires="wps">
+            <w:drawing>
+              <wp:anchor distT="0" distB="0" distL="114300" distR="114300" simplePos="0" relativeHeight="251994112" behindDoc="0" locked="0" layoutInCell="1" allowOverlap="1" wp14:anchorId="230D2A0B" wp14:editId="3DF6CBF2">
+                <wp:simplePos x="0" y="0"/>
+                <wp:positionH relativeFrom="column">
+                  <wp:posOffset>5570343</wp:posOffset>
+                </wp:positionH>
+                <wp:positionV relativeFrom="paragraph">
+                  <wp:posOffset>3245482</wp:posOffset>
+                </wp:positionV>
+                <wp:extent cx="0" cy="146835"/>
+                <wp:effectExtent l="0" t="0" r="38100" b="24765"/>
+                <wp:wrapNone/>
+                <wp:docPr id="678965801" name="Straight Connector 48"/>
+                <wp:cNvGraphicFramePr/>
+                <a:graphic xmlns:a="http://schemas.openxmlformats.org/drawingml/2006/main">
+                  <a:graphicData uri="http://schemas.microsoft.com/office/word/2010/wordprocessingShape">
+                    <wps:wsp>
+                      <wps:cNvCnPr/>
+                      <wps:spPr>
+                        <a:xfrm>
+                          <a:off x="0" y="0"/>
+                          <a:ext cx="0" cy="146835"/>
+                        </a:xfrm>
+                        <a:prstGeom prst="line">
+                          <a:avLst/>
+                        </a:prstGeom>
+                      </wps:spPr>
+                      <wps:style>
+                        <a:lnRef idx="1">
+                          <a:schemeClr val="dk1"/>
+                        </a:lnRef>
+                        <a:fillRef idx="0">
+                          <a:schemeClr val="dk1"/>
+                        </a:fillRef>
+                        <a:effectRef idx="0">
+                          <a:schemeClr val="dk1"/>
+                        </a:effectRef>
+                        <a:fontRef idx="minor">
+                          <a:schemeClr val="tx1"/>
+                        </a:fontRef>
+                      </wps:style>
+                      <wps:bodyPr/>
+                    </wps:wsp>
+                  </a:graphicData>
+                </a:graphic>
+              </wp:anchor>
+            </w:drawing>
+          </mc:Choice>
+          <mc:Fallback>
+            <w:pict>
+              <v:line w14:anchorId="562A11E2" id="Straight Connector 48" o:spid="_x0000_s1026" style="position:absolute;z-index:251994112;visibility:visible;mso-wrap-style:square;mso-wrap-distance-left:9pt;mso-wrap-distance-top:0;mso-wrap-distance-right:9pt;mso-wrap-distance-bottom:0;mso-position-horizontal:absolute;mso-position-horizontal-relative:text;mso-position-vertical:absolute;mso-position-vertical-relative:text" from="438.6pt,255.55pt" to="438.6pt,267.1pt" o:gfxdata="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" strokecolor="black [3200]" strokeweight=".5pt">
+                <v:stroke joinstyle="miter"/>
+              </v:line>
+            </w:pict>
+          </mc:Fallback>
+        </mc:AlternateContent>
+      </w:r>
+      <w:r>
+        <w:rPr>
+          <w:noProof/>
+          <w14:ligatures w14:val="standardContextual"/>
+        </w:rPr>
+        <mc:AlternateContent>
+          <mc:Choice Requires="wps">
+            <w:drawing>
+              <wp:anchor distT="0" distB="0" distL="114300" distR="114300" simplePos="0" relativeHeight="251992064" behindDoc="0" locked="0" layoutInCell="1" allowOverlap="1" wp14:anchorId="753A6ACC" wp14:editId="3FFAD6FC">
+                <wp:simplePos x="0" y="0"/>
+                <wp:positionH relativeFrom="column">
+                  <wp:posOffset>3732875</wp:posOffset>
+                </wp:positionH>
+                <wp:positionV relativeFrom="paragraph">
+                  <wp:posOffset>2408579</wp:posOffset>
+                </wp:positionV>
+                <wp:extent cx="2041149" cy="511371"/>
+                <wp:effectExtent l="0" t="0" r="73660" b="79375"/>
+                <wp:wrapNone/>
+                <wp:docPr id="1338498833" name="Straight Arrow Connector 46"/>
+                <wp:cNvGraphicFramePr/>
+                <a:graphic xmlns:a="http://schemas.openxmlformats.org/drawingml/2006/main">
+                  <a:graphicData uri="http://schemas.microsoft.com/office/word/2010/wordprocessingShape">
+                    <wps:wsp>
+                      <wps:cNvCnPr/>
+                      <wps:spPr>
+                        <a:xfrm>
+                          <a:off x="0" y="0"/>
+                          <a:ext cx="2041149" cy="511371"/>
+                        </a:xfrm>
+                        <a:prstGeom prst="straightConnector1">
+                          <a:avLst/>
+                        </a:prstGeom>
+                        <a:ln>
+                          <a:solidFill>
+                            <a:schemeClr val="tx1"/>
+                          </a:solidFill>
+                          <a:tailEnd type="triangle"/>
+                        </a:ln>
+                      </wps:spPr>
+                      <wps:style>
+                        <a:lnRef idx="1">
+                          <a:schemeClr val="accent1"/>
+                        </a:lnRef>
+                        <a:fillRef idx="0">
+                          <a:schemeClr val="accent1"/>
+                        </a:fillRef>
+                        <a:effectRef idx="0">
+                          <a:schemeClr val="accent1"/>
+                        </a:effectRef>
+                        <a:fontRef idx="minor">
+                          <a:schemeClr val="tx1"/>
+                        </a:fontRef>
+                      </wps:style>
+                      <wps:bodyPr/>
+                    </wps:wsp>
+                  </a:graphicData>
+                </a:graphic>
+              </wp:anchor>
+            </w:drawing>
+          </mc:Choice>
+          <mc:Fallback>
+            <w:pict>
+              <v:shape w14:anchorId="3DFB801C" id="Straight Arrow Connector 46" o:spid="_x0000_s1026" type="#_x0000_t32" style="position:absolute;margin-left:293.95pt;margin-top:189.65pt;width:160.7pt;height:40.25pt;z-index:251992064;visibility:visible;mso-wrap-style:square;mso-wrap-distance-left:9pt;mso-wrap-distance-top:0;mso-wrap-distance-right:9pt;mso-wrap-distance-bottom:0;mso-position-horizontal:absolute;mso-position-horizontal-relative:text;mso-position-vertical:absolute;mso-position-vertical-relative:text" o:gfxdata="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" strokecolor="black [3213]" strokeweight=".5pt">
+                <v:stroke endarrow="block" joinstyle="miter"/>
+              </v:shape>
+            </w:pict>
+          </mc:Fallback>
+        </mc:AlternateContent>
+      </w:r>
+      <w:r>
+        <w:rPr>
+          <w:noProof/>
+          <w14:ligatures w14:val="standardContextual"/>
+        </w:rPr>
+        <mc:AlternateContent>
+          <mc:Choice Requires="wps">
+            <w:drawing>
+              <wp:anchor distT="0" distB="0" distL="114300" distR="114300" simplePos="0" relativeHeight="251991040" behindDoc="0" locked="0" layoutInCell="1" allowOverlap="1" wp14:anchorId="70CBA541" wp14:editId="151653BF">
+                <wp:simplePos x="0" y="0"/>
+                <wp:positionH relativeFrom="column">
+                  <wp:posOffset>3481524</wp:posOffset>
+                </wp:positionH>
+                <wp:positionV relativeFrom="paragraph">
+                  <wp:posOffset>2642597</wp:posOffset>
+                </wp:positionV>
+                <wp:extent cx="576376" cy="303356"/>
+                <wp:effectExtent l="0" t="0" r="71755" b="59055"/>
+                <wp:wrapNone/>
+                <wp:docPr id="1372481623" name="Straight Arrow Connector 45"/>
+                <wp:cNvGraphicFramePr/>
+                <a:graphic xmlns:a="http://schemas.openxmlformats.org/drawingml/2006/main">
+                  <a:graphicData uri="http://schemas.microsoft.com/office/word/2010/wordprocessingShape">
+                    <wps:wsp>
+                      <wps:cNvCnPr/>
+                      <wps:spPr>
+                        <a:xfrm>
+                          <a:off x="0" y="0"/>
+                          <a:ext cx="576376" cy="303356"/>
+                        </a:xfrm>
+                        <a:prstGeom prst="straightConnector1">
+                          <a:avLst/>
+                        </a:prstGeom>
+                        <a:ln>
+                          <a:solidFill>
+                            <a:schemeClr val="tx1"/>
+                          </a:solidFill>
+                          <a:tailEnd type="triangle"/>
+                        </a:ln>
+                      </wps:spPr>
+                      <wps:style>
+                        <a:lnRef idx="1">
+                          <a:schemeClr val="accent1"/>
+                        </a:lnRef>
+                        <a:fillRef idx="0">
+                          <a:schemeClr val="accent1"/>
+                        </a:fillRef>
+                        <a:effectRef idx="0">
+                          <a:schemeClr val="accent1"/>
+                        </a:effectRef>
+                        <a:fontRef idx="minor">
+                          <a:schemeClr val="tx1"/>
+                        </a:fontRef>
+                      </wps:style>
+                      <wps:bodyPr/>
+                    </wps:wsp>
+                  </a:graphicData>
+                </a:graphic>
+                <wp14:sizeRelH relativeFrom="margin">
+                  <wp14:pctWidth>0</wp14:pctWidth>
+                </wp14:sizeRelH>
+                <wp14:sizeRelV relativeFrom="margin">
+                  <wp14:pctHeight>0</wp14:pctHeight>
+                </wp14:sizeRelV>
+              </wp:anchor>
+            </w:drawing>
+          </mc:Choice>
+          <mc:Fallback>
+            <w:pict>
+              <v:shape w14:anchorId="68A122FB" id="Straight Arrow Connector 45" o:spid="_x0000_s1026" type="#_x0000_t32" style="position:absolute;margin-left:274.15pt;margin-top:208.1pt;width:45.4pt;height:23.9pt;z-index:251991040;visibility:visible;mso-wrap-style:square;mso-width-percent:0;mso-height-percent:0;mso-wrap-distance-left:9pt;mso-wrap-distance-top:0;mso-wrap-distance-right:9pt;mso-wrap-distance-bottom:0;mso-position-horizontal:absolute;mso-position-horizontal-relative:text;mso-position-vertical:absolute;mso-position-vertical-relative:text;mso-width-percent:0;mso-height-percent:0;mso-width-relative:margin;mso-height-relative:margin" o:gfxdata="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" strokecolor="black [3213]" strokeweight=".5pt">
+                <v:stroke endarrow="block" joinstyle="miter"/>
+              </v:shape>
+            </w:pict>
+          </mc:Fallback>
+        </mc:AlternateContent>
+      </w:r>
+      <w:r>
+        <w:rPr>
+          <w:noProof/>
+          <w14:ligatures w14:val="standardContextual"/>
+        </w:rPr>
+        <mc:AlternateContent>
+          <mc:Choice Requires="wps">
+            <w:drawing>
+              <wp:anchor distT="0" distB="0" distL="114300" distR="114300" simplePos="0" relativeHeight="251990016" behindDoc="0" locked="0" layoutInCell="1" allowOverlap="1" wp14:anchorId="6EBA4E8C" wp14:editId="149783D5">
+                <wp:simplePos x="0" y="0"/>
+                <wp:positionH relativeFrom="column">
+                  <wp:posOffset>4073925</wp:posOffset>
+                </wp:positionH>
+                <wp:positionV relativeFrom="paragraph">
+                  <wp:posOffset>3254706</wp:posOffset>
+                </wp:positionV>
+                <wp:extent cx="0" cy="355359"/>
+                <wp:effectExtent l="76200" t="0" r="76200" b="64135"/>
+                <wp:wrapNone/>
+                <wp:docPr id="1666589938" name="Straight Arrow Connector 44"/>
+                <wp:cNvGraphicFramePr/>
+                <a:graphic xmlns:a="http://schemas.openxmlformats.org/drawingml/2006/main">
+                  <a:graphicData uri="http://schemas.microsoft.com/office/word/2010/wordprocessingShape">
+                    <wps:wsp>
+                      <wps:cNvCnPr/>
+                      <wps:spPr>
+                        <a:xfrm>
+                          <a:off x="0" y="0"/>
+                          <a:ext cx="0" cy="355359"/>
+                        </a:xfrm>
+                        <a:prstGeom prst="straightConnector1">
+                          <a:avLst/>
+                        </a:prstGeom>
+                        <a:ln>
+                          <a:solidFill>
+                            <a:schemeClr val="tx1"/>
+                          </a:solidFill>
+                          <a:tailEnd type="triangle"/>
+                        </a:ln>
+                      </wps:spPr>
+                      <wps:style>
+                        <a:lnRef idx="1">
+                          <a:schemeClr val="accent1"/>
+                        </a:lnRef>
+                        <a:fillRef idx="0">
+                          <a:schemeClr val="accent1"/>
+                        </a:fillRef>
+                        <a:effectRef idx="0">
+                          <a:schemeClr val="accent1"/>
+                        </a:effectRef>
+                        <a:fontRef idx="minor">
+                          <a:schemeClr val="tx1"/>
+                        </a:fontRef>
+                      </wps:style>
+                      <wps:bodyPr/>
+                    </wps:wsp>
+                  </a:graphicData>
+                </a:graphic>
+                <wp14:sizeRelH relativeFrom="margin">
+                  <wp14:pctWidth>0</wp14:pctWidth>
+                </wp14:sizeRelH>
+                <wp14:sizeRelV relativeFrom="margin">
+                  <wp14:pctHeight>0</wp14:pctHeight>
+                </wp14:sizeRelV>
+              </wp:anchor>
+            </w:drawing>
+          </mc:Choice>
+          <mc:Fallback>
+            <w:pict>
+              <v:shape w14:anchorId="791257F2" id="Straight Arrow Connector 44" o:spid="_x0000_s1026" type="#_x0000_t32" style="position:absolute;margin-left:320.8pt;margin-top:256.3pt;width:0;height:28pt;z-index:251990016;visibility:visible;mso-wrap-style:square;mso-width-percent:0;mso-height-percent:0;mso-wrap-distance-left:9pt;mso-wrap-distance-top:0;mso-wrap-distance-right:9pt;mso-wrap-distance-bottom:0;mso-position-horizontal:absolute;mso-position-horizontal-relative:text;mso-position-vertical:absolute;mso-position-vertical-relative:text;mso-width-percent:0;mso-height-percent:0;mso-width-relative:margin;mso-height-relative:margin" o:gfxdata="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" strokecolor="black [3213]" strokeweight=".5pt">
+                <v:stroke endarrow="block" joinstyle="miter"/>
+              </v:shape>
+            </w:pict>
+          </mc:Fallback>
+        </mc:AlternateContent>
+      </w:r>
+      <w:r>
+        <w:rPr>
+          <w:noProof/>
+          <w14:ligatures w14:val="standardContextual"/>
+        </w:rPr>
+        <mc:AlternateContent>
+          <mc:Choice Requires="wps">
+            <w:drawing>
+              <wp:anchor distT="0" distB="0" distL="114300" distR="114300" simplePos="0" relativeHeight="251966464" behindDoc="0" locked="0" layoutInCell="1" allowOverlap="1" wp14:anchorId="2DAC7AE5" wp14:editId="13A933C2">
+                <wp:simplePos x="0" y="0"/>
+                <wp:positionH relativeFrom="column">
+                  <wp:posOffset>5129530</wp:posOffset>
+                </wp:positionH>
+                <wp:positionV relativeFrom="paragraph">
+                  <wp:posOffset>2927985</wp:posOffset>
+                </wp:positionV>
+                <wp:extent cx="1223010" cy="316865"/>
+                <wp:effectExtent l="0" t="0" r="0" b="6985"/>
+                <wp:wrapNone/>
+                <wp:docPr id="1962176268" name="Rectangle 18"/>
+                <wp:cNvGraphicFramePr/>
+                <a:graphic xmlns:a="http://schemas.openxmlformats.org/drawingml/2006/main">
+                  <a:graphicData uri="http://schemas.microsoft.com/office/word/2010/wordprocessingShape">
+                    <wps:wsp>
+                      <wps:cNvSpPr/>
+                      <wps:spPr>
+                        <a:xfrm>
+                          <a:off x="0" y="0"/>
+                          <a:ext cx="1223010" cy="316865"/>
+                        </a:xfrm>
+                        <a:prstGeom prst="roundRect">
+                          <a:avLst/>
+                        </a:prstGeom>
+                        <a:solidFill>
+                          <a:srgbClr val="5A92AF"/>
+                        </a:solidFill>
+                        <a:ln>
+                          <a:noFill/>
+                        </a:ln>
+                      </wps:spPr>
+                      <wps:style>
+                        <a:lnRef idx="2">
+                          <a:schemeClr val="accent1">
+                            <a:shade val="15000"/>
+                          </a:schemeClr>
+                        </a:lnRef>
+                        <a:fillRef idx="1">
+                          <a:schemeClr val="accent1"/>
+                        </a:fillRef>
+                        <a:effectRef idx="0">
+                          <a:schemeClr val="accent1"/>
+                        </a:effectRef>
+                        <a:fontRef idx="minor">
+                          <a:schemeClr val="lt1"/>
+                        </a:fontRef>
+                      </wps:style>
+                      <wps:txbx>
+                        <w:txbxContent>
+                          <w:p>
+                            <w:pPr>
+                              <w:jc w:val="center"/>
+                              <w:rPr>
+                                <w:lang w:val="en-GB"/>
+                              </w:rPr>
+                            </w:pPr>
+                            <w:r>
+                              <w:rPr>
+                                <w:lang w:val="en-GB"/>
+                              </w:rPr>
+                              <w:t>DigitalWill.js</w:t>
+                            </w:r>
+                          </w:p>
+                        </w:txbxContent>
+                      </wps:txbx>
+                      <wps:bodyPr rot="0" spcFirstLastPara="0" vertOverflow="overflow" horzOverflow="overflow" vert="horz" wrap="square" lIns="91440" tIns="45720" rIns="91440" bIns="45720" numCol="1" spcCol="0" rtlCol="0" fromWordArt="0" anchor="ctr" anchorCtr="0" forceAA="0" compatLnSpc="1">
+                        <a:prstTxWarp prst="textNoShape">
+                          <a:avLst/>
+                        </a:prstTxWarp>
+                        <a:noAutofit/>
+                      </wps:bodyPr>
+                    </wps:wsp>
+                  </a:graphicData>
+                </a:graphic>
+                <wp14:sizeRelV relativeFrom="margin">
+                  <wp14:pctHeight>0</wp14:pctHeight>
+                </wp14:sizeRelV>
+              </wp:anchor>
+            </w:drawing>
+          </mc:Choice>
+          <mc:Fallback>
+            <w:pict>
+              <v:roundrect w14:anchorId="2DAC7AE5" id="Rectangle 18" o:spid="_x0000_s1033" style="position:absolute;margin-left:403.9pt;margin-top:230.55pt;width:96.3pt;height:24.95pt;z-index:251966464;visibility:visible;mso-wrap-style:square;mso-height-percent:0;mso-wrap-distance-left:9pt;mso-wrap-distance-top:0;mso-wrap-distance-right:9pt;mso-wrap-distance-bottom:0;mso-position-horizontal:absolute;mso-position-horizontal-relative:text;mso-position-vertical:absolute;mso-position-vertical-relative:text;mso-height-percent:0;mso-height-relative:margin;v-text-anchor:middle" arcsize="10923f" o:gfxdata="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" fillcolor="#5a92af" stroked="f" strokeweight="1pt">
+                <v:stroke joinstyle="miter"/>
+                <v:textbox>
+                  <w:txbxContent>
+                    <w:p>
+                      <w:pPr>
+                        <w:jc w:val="center"/>
+                        <w:rPr>
+                          <w:lang w:val="en-GB"/>
+                        </w:rPr>
+                      </w:pPr>
+                      <w:r>
+                        <w:rPr>
+                          <w:lang w:val="en-GB"/>
+                        </w:rPr>
+                        <w:t>DigitalWill.js</w:t>
+                      </w:r>
+                    </w:p>
+                  </w:txbxContent>
+                </v:textbox>
+              </v:roundrect>
+            </w:pict>
+          </mc:Fallback>
+        </mc:AlternateContent>
+      </w:r>
+      <w:r>
+        <w:rPr>
+          <w:noProof/>
+          <w14:ligatures w14:val="standardContextual"/>
+        </w:rPr>
+        <mc:AlternateContent>
+          <mc:Choice Requires="wps">
+            <w:drawing>
+              <wp:anchor distT="0" distB="0" distL="114300" distR="114300" simplePos="0" relativeHeight="251964416" behindDoc="0" locked="0" layoutInCell="1" allowOverlap="1" wp14:anchorId="1E119C6F" wp14:editId="5D3367DA">
+                <wp:simplePos x="0" y="0"/>
+                <wp:positionH relativeFrom="column">
+                  <wp:posOffset>3405505</wp:posOffset>
+                </wp:positionH>
+                <wp:positionV relativeFrom="paragraph">
+                  <wp:posOffset>2947035</wp:posOffset>
+                </wp:positionV>
+                <wp:extent cx="1299845" cy="297815"/>
+                <wp:effectExtent l="0" t="0" r="0" b="6985"/>
+                <wp:wrapNone/>
+                <wp:docPr id="1077980902" name="Rectangle 16"/>
+                <wp:cNvGraphicFramePr/>
+                <a:graphic xmlns:a="http://schemas.openxmlformats.org/drawingml/2006/main">
+                  <a:graphicData uri="http://schemas.microsoft.com/office/word/2010/wordprocessingShape">
+                    <wps:wsp>
+                      <wps:cNvSpPr/>
+                      <wps:spPr>
+                        <a:xfrm>
+                          <a:off x="0" y="0"/>
+                          <a:ext cx="1299845" cy="297815"/>
+                        </a:xfrm>
+                        <a:prstGeom prst="roundRect">
+                          <a:avLst/>
+                        </a:prstGeom>
+                        <a:solidFill>
+                          <a:srgbClr val="5A92AF"/>
+                        </a:solidFill>
+                        <a:ln>
+                          <a:noFill/>
+                        </a:ln>
+                      </wps:spPr>
+                      <wps:style>
+                        <a:lnRef idx="2">
+                          <a:schemeClr val="accent1">
+                            <a:shade val="15000"/>
+                          </a:schemeClr>
+                        </a:lnRef>
+                        <a:fillRef idx="1">
+                          <a:schemeClr val="accent1"/>
+                        </a:fillRef>
+                        <a:effectRef idx="0">
+                          <a:schemeClr val="accent1"/>
+                        </a:effectRef>
+                        <a:fontRef idx="minor">
+                          <a:schemeClr val="lt1"/>
+                        </a:fontRef>
+                      </wps:style>
+                      <wps:txbx>
+                        <w:txbxContent>
+                          <w:p>
+                            <w:pPr>
+                              <w:jc w:val="center"/>
+                              <w:rPr>
+                                <w:lang w:val="en-GB"/>
+                              </w:rPr>
+                            </w:pPr>
+                            <w:r>
+                              <w:rPr>
+                                <w:lang w:val="en-GB"/>
+                              </w:rPr>
+                              <w:t>Transactions.js</w:t>
+                            </w:r>
+                          </w:p>
+                        </w:txbxContent>
+                      </wps:txbx>
+                      <wps:bodyPr rot="0" spcFirstLastPara="0" vertOverflow="overflow" horzOverflow="overflow" vert="horz" wrap="square" lIns="91440" tIns="45720" rIns="91440" bIns="45720" numCol="1" spcCol="0" rtlCol="0" fromWordArt="0" anchor="ctr" anchorCtr="0" forceAA="0" compatLnSpc="1">
+                        <a:prstTxWarp prst="textNoShape">
+                          <a:avLst/>
+                        </a:prstTxWarp>
+                        <a:noAutofit/>
+                      </wps:bodyPr>
+                    </wps:wsp>
+                  </a:graphicData>
+                </a:graphic>
+                <wp14:sizeRelV relativeFrom="margin">
+                  <wp14:pctHeight>0</wp14:pctHeight>
+                </wp14:sizeRelV>
+              </wp:anchor>
+            </w:drawing>
+          </mc:Choice>
+          <mc:Fallback>
+            <w:pict>
+              <v:roundrect w14:anchorId="1E119C6F" id="Rectangle 16" o:spid="_x0000_s1034" style="position:absolute;margin-left:268.15pt;margin-top:232.05pt;width:102.35pt;height:23.45pt;z-index:251964416;visibility:visible;mso-wrap-style:square;mso-height-percent:0;mso-wrap-distance-left:9pt;mso-wrap-distance-top:0;mso-wrap-distance-right:9pt;mso-wrap-distance-bottom:0;mso-position-horizontal:absolute;mso-position-horizontal-relative:text;mso-position-vertical:absolute;mso-position-vertical-relative:text;mso-height-percent:0;mso-height-relative:margin;v-text-anchor:middle" arcsize="10923f" o:gfxdata="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" fillcolor="#5a92af" stroked="f" strokeweight="1pt">
+                <v:stroke joinstyle="miter"/>
+                <v:textbox>
+                  <w:txbxContent>
+                    <w:p>
+                      <w:pPr>
+                        <w:jc w:val="center"/>
+                        <w:rPr>
+                          <w:lang w:val="en-GB"/>
+                        </w:rPr>
+                      </w:pPr>
+                      <w:r>
+                        <w:rPr>
+                          <w:lang w:val="en-GB"/>
+                        </w:rPr>
+                        <w:t>Transactions.js</w:t>
+                      </w:r>
+                    </w:p>
+                  </w:txbxContent>
+                </v:textbox>
+              </v:roundrect>
+            </w:pict>
+          </mc:Fallback>
+        </mc:AlternateContent>
+      </w:r>
+      <w:r>
+        <w:rPr>
+          <w:noProof/>
+          <w14:ligatures w14:val="standardContextual"/>
+        </w:rPr>
+        <mc:AlternateContent>
+          <mc:Choice Requires="wps">
+            <w:drawing>
+              <wp:anchor distT="0" distB="0" distL="114300" distR="114300" simplePos="0" relativeHeight="251949056" behindDoc="0" locked="0" layoutInCell="1" allowOverlap="1" wp14:anchorId="552A6AC4" wp14:editId="08462BF1">
+                <wp:simplePos x="0" y="0"/>
+                <wp:positionH relativeFrom="margin">
+                  <wp:posOffset>1395730</wp:posOffset>
+                </wp:positionH>
+                <wp:positionV relativeFrom="paragraph">
+                  <wp:posOffset>165735</wp:posOffset>
+                </wp:positionV>
+                <wp:extent cx="3028950" cy="714375"/>
+                <wp:effectExtent l="0" t="0" r="0" b="9525"/>
+                <wp:wrapNone/>
+                <wp:docPr id="175581182" name="Rectangle 2"/>
+                <wp:cNvGraphicFramePr/>
+                <a:graphic xmlns:a="http://schemas.openxmlformats.org/drawingml/2006/main">
+                  <a:graphicData uri="http://schemas.microsoft.com/office/word/2010/wordprocessingShape">
+                    <wps:wsp>
+                      <wps:cNvSpPr/>
+                      <wps:spPr>
+                        <a:xfrm>
+                          <a:off x="0" y="0"/>
+                          <a:ext cx="3028950" cy="714375"/>
+                        </a:xfrm>
+                        <a:prstGeom prst="ellipse">
+                          <a:avLst/>
+                        </a:prstGeom>
+                        <a:solidFill>
+                          <a:srgbClr val="D9F9F4"/>
+                        </a:solidFill>
+                        <a:ln>
+                          <a:noFill/>
+                        </a:ln>
+                      </wps:spPr>
+                      <wps:style>
+                        <a:lnRef idx="2">
+                          <a:schemeClr val="accent1">
+                            <a:shade val="15000"/>
+                          </a:schemeClr>
+                        </a:lnRef>
+                        <a:fillRef idx="1">
+                          <a:schemeClr val="accent1"/>
+                        </a:fillRef>
+                        <a:effectRef idx="0">
+                          <a:schemeClr val="accent1"/>
+                        </a:effectRef>
+                        <a:fontRef idx="minor">
+                          <a:schemeClr val="lt1"/>
+                        </a:fontRef>
+                      </wps:style>
+                      <wps:txbx>
+                        <w:txbxContent>
+                          <w:p>
+                            <w:pPr>
+                              <w:rPr>
+                                <w:color w:val="88C0D2"/>
+                                <w:sz w:val="36"/>
+                                <w:szCs w:val="36"/>
+                                <w:lang w:val="en-GB"/>
+                              </w:rPr>
+                            </w:pPr>
+                            <w:r>
+                              <w:rPr>
+                                <w:color w:val="88C0D2"/>
+                                <w:sz w:val="36"/>
+                                <w:szCs w:val="36"/>
+                                <w:lang w:val="en-GB"/>
+                              </w:rPr>
+                              <w:t>MainMenuScreen.js</w:t>
+                            </w:r>
+                          </w:p>
+                        </w:txbxContent>
+                      </wps:txbx>
+                      <wps:bodyPr rot="0" spcFirstLastPara="0" vertOverflow="overflow" horzOverflow="overflow" vert="horz" wrap="square" lIns="91440" tIns="45720" rIns="91440" bIns="45720" numCol="1" spcCol="0" rtlCol="0" fromWordArt="0" anchor="ctr" anchorCtr="0" forceAA="0" compatLnSpc="1">
+                        <a:prstTxWarp prst="textNoShape">
+                          <a:avLst/>
+                        </a:prstTxWarp>
+                        <a:noAutofit/>
+                      </wps:bodyPr>
+                    </wps:wsp>
+                  </a:graphicData>
+                </a:graphic>
+                <wp14:sizeRelH relativeFrom="margin">
+                  <wp14:pctWidth>0</wp14:pctWidth>
+                </wp14:sizeRelH>
+                <wp14:sizeRelV relativeFrom="margin">
+                  <wp14:pctHeight>0</wp14:pctHeight>
+                </wp14:sizeRelV>
+              </wp:anchor>
+            </w:drawing>
+          </mc:Choice>
+          <mc:Fallback>
+            <w:pict>
+              <v:oval w14:anchorId="552A6AC4" id="Rectangle 2" o:spid="_x0000_s1035" style="position:absolute;margin-left:109.9pt;margin-top:13.05pt;width:238.5pt;height:56.25pt;z-index:251949056;visibility:visible;mso-wrap-style:square;mso-width-percent:0;mso-height-percent:0;mso-wrap-distance-left:9pt;mso-wrap-distance-top:0;mso-wrap-distance-right:9pt;mso-wrap-distance-bottom:0;mso-position-horizontal:absolute;mso-position-horizontal-relative:margin;mso-position-vertical:absolute;mso-position-vertical-relative:text;mso-width-percent:0;mso-height-percent:0;mso-width-relative:margin;mso-height-relative:margin;v-text-anchor:middle" o:gfxdata="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" fillcolor="#d9f9f4" stroked="f" strokeweight="1pt">
+                <v:stroke joinstyle="miter"/>
+                <v:textbox>
+                  <w:txbxContent>
+                    <w:p>
+                      <w:pPr>
+                        <w:rPr>
+                          <w:color w:val="88C0D2"/>
+                          <w:sz w:val="36"/>
+                          <w:szCs w:val="36"/>
+                          <w:lang w:val="en-GB"/>
+                        </w:rPr>
+                      </w:pPr>
+                      <w:r>
+                        <w:rPr>
+                          <w:color w:val="88C0D2"/>
+                          <w:sz w:val="36"/>
+                          <w:szCs w:val="36"/>
+                          <w:lang w:val="en-GB"/>
+                        </w:rPr>
+                        <w:t>MainMenuScreen.js</w:t>
+                      </w:r>
+                    </w:p>
+                  </w:txbxContent>
+                </v:textbox>
+                <w10:wrap anchorx="margin"/>
+              </v:oval>
+            </w:pict>
+          </mc:Fallback>
+        </mc:AlternateContent>
+      </w:r>
+      <w:r>
+        <w:rPr>
+          <w:noProof/>
+          <w14:ligatures w14:val="standardContextual"/>
+        </w:rPr>
+        <mc:AlternateContent>
+          <mc:Choice Requires="wps">
+            <w:drawing>
+              <wp:anchor distT="0" distB="0" distL="114300" distR="114300" simplePos="0" relativeHeight="251960320" behindDoc="0" locked="0" layoutInCell="1" allowOverlap="1" wp14:anchorId="3DF73532" wp14:editId="2B76FD5D">
+                <wp:simplePos x="0" y="0"/>
+                <wp:positionH relativeFrom="column">
+                  <wp:posOffset>-437923</wp:posOffset>
+                </wp:positionH>
+                <wp:positionV relativeFrom="paragraph">
+                  <wp:posOffset>2931116</wp:posOffset>
+                </wp:positionV>
+                <wp:extent cx="1407160" cy="316872"/>
+                <wp:effectExtent l="0" t="0" r="2540" b="6985"/>
+                <wp:wrapNone/>
+                <wp:docPr id="996989560" name="Rectangle 12"/>
+                <wp:cNvGraphicFramePr/>
+                <a:graphic xmlns:a="http://schemas.openxmlformats.org/drawingml/2006/main">
+                  <a:graphicData uri="http://schemas.microsoft.com/office/word/2010/wordprocessingShape">
+                    <wps:wsp>
+                      <wps:cNvSpPr/>
+                      <wps:spPr>
+                        <a:xfrm>
+                          <a:off x="0" y="0"/>
+                          <a:ext cx="1407160" cy="316872"/>
+                        </a:xfrm>
+                        <a:prstGeom prst="roundRect">
+                          <a:avLst/>
+                        </a:prstGeom>
+                        <a:solidFill>
+                          <a:srgbClr val="5A92AF"/>
+                        </a:solidFill>
+                        <a:ln>
+                          <a:noFill/>
+                        </a:ln>
+                      </wps:spPr>
+                      <wps:style>
+                        <a:lnRef idx="2">
+                          <a:schemeClr val="accent1">
+                            <a:shade val="15000"/>
+                          </a:schemeClr>
+                        </a:lnRef>
+                        <a:fillRef idx="1">
+                          <a:schemeClr val="accent1"/>
+                        </a:fillRef>
+                        <a:effectRef idx="0">
+                          <a:schemeClr val="accent1"/>
+                        </a:effectRef>
+                        <a:fontRef idx="minor">
+                          <a:schemeClr val="lt1"/>
+                        </a:fontRef>
+                      </wps:style>
+                      <wps:txbx>
+                        <w:txbxContent>
+                          <w:p>
+                            <w:pPr>
+                              <w:jc w:val="center"/>
+                              <w:rPr>
+                                <w:lang w:val="en-GB"/>
+                              </w:rPr>
+                            </w:pPr>
+                            <w:r>
+                              <w:rPr>
+                                <w:lang w:val="en-GB"/>
+                              </w:rPr>
+                              <w:t>SendMoney.js</w:t>
+                            </w:r>
+                          </w:p>
+                        </w:txbxContent>
+                      </wps:txbx>
+                      <wps:bodyPr rot="0" spcFirstLastPara="0" vertOverflow="overflow" horzOverflow="overflow" vert="horz" wrap="square" lIns="91440" tIns="45720" rIns="91440" bIns="45720" numCol="1" spcCol="0" rtlCol="0" fromWordArt="0" anchor="ctr" anchorCtr="0" forceAA="0" compatLnSpc="1">
+                        <a:prstTxWarp prst="textNoShape">
+                          <a:avLst/>
+                        </a:prstTxWarp>
+                        <a:noAutofit/>
+                      </wps:bodyPr>
+                    </wps:wsp>
+                  </a:graphicData>
+                </a:graphic>
+                <wp14:sizeRelV relativeFrom="margin">
+                  <wp14:pctHeight>0</wp14:pctHeight>
+                </wp14:sizeRelV>
+              </wp:anchor>
+            </w:drawing>
+          </mc:Choice>
+          <mc:Fallback>
+            <w:pict>
+              <v:roundrect w14:anchorId="3DF73532" id="Rectangle 12" o:spid="_x0000_s1036" style="position:absolute;margin-left:-34.5pt;margin-top:230.8pt;width:110.8pt;height:24.95pt;z-index:251960320;visibility:visible;mso-wrap-style:square;mso-height-percent:0;mso-wrap-distance-left:9pt;mso-wrap-distance-top:0;mso-wrap-distance-right:9pt;mso-wrap-distance-bottom:0;mso-position-horizontal:absolute;mso-position-horizontal-relative:text;mso-position-vertical:absolute;mso-position-vertical-relative:text;mso-height-percent:0;mso-height-relative:margin;v-text-anchor:middle" arcsize="10923f" o:gfxdata="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" fillcolor="#5a92af" stroked="f" strokeweight="1pt">
+                <v:stroke joinstyle="miter"/>
+                <v:textbox>
+                  <w:txbxContent>
+                    <w:p>
+                      <w:pPr>
+                        <w:jc w:val="center"/>
+                        <w:rPr>
+                          <w:lang w:val="en-GB"/>
+                        </w:rPr>
+                      </w:pPr>
+                      <w:r>
+                        <w:rPr>
+                          <w:lang w:val="en-GB"/>
+                        </w:rPr>
+                        <w:t>SendMoney.js</w:t>
+                      </w:r>
+                    </w:p>
+                  </w:txbxContent>
+                </v:textbox>
+              </v:roundrect>
+            </w:pict>
+          </mc:Fallback>
+        </mc:AlternateContent>
+      </w:r>
+      <w:r>
+        <w:rPr>
+          <w:noProof/>
+          <w14:ligatures w14:val="standardContextual"/>
+        </w:rPr>
+        <mc:AlternateContent>
+          <mc:Choice Requires="wps">
+            <w:drawing>
+              <wp:anchor distT="0" distB="0" distL="114300" distR="114300" simplePos="0" relativeHeight="251961344" behindDoc="0" locked="0" layoutInCell="1" allowOverlap="1" wp14:anchorId="5DA18EE5" wp14:editId="0EE29841">
+                <wp:simplePos x="0" y="0"/>
+                <wp:positionH relativeFrom="column">
+                  <wp:posOffset>2270804</wp:posOffset>
+                </wp:positionH>
+                <wp:positionV relativeFrom="paragraph">
+                  <wp:posOffset>2704856</wp:posOffset>
+                </wp:positionV>
+                <wp:extent cx="247084" cy="302832"/>
+                <wp:effectExtent l="38100" t="0" r="19685" b="59690"/>
+                <wp:wrapNone/>
+                <wp:docPr id="1199992897" name="Straight Arrow Connector 13"/>
+                <wp:cNvGraphicFramePr/>
+                <a:graphic xmlns:a="http://schemas.openxmlformats.org/drawingml/2006/main">
+                  <a:graphicData uri="http://schemas.microsoft.com/office/word/2010/wordprocessingShape">
+                    <wps:wsp>
+                      <wps:cNvCnPr/>
+                      <wps:spPr>
+                        <a:xfrm flipH="1">
+                          <a:off x="0" y="0"/>
+                          <a:ext cx="247084" cy="302832"/>
+                        </a:xfrm>
+                        <a:prstGeom prst="straightConnector1">
+                          <a:avLst/>
+                        </a:prstGeom>
+                        <a:ln>
+                          <a:solidFill>
+                            <a:schemeClr val="tx1"/>
+                          </a:solidFill>
+                          <a:tailEnd type="triangle"/>
+                        </a:ln>
+                      </wps:spPr>
+                      <wps:style>
+                        <a:lnRef idx="1">
+                          <a:schemeClr val="accent1"/>
+                        </a:lnRef>
+                        <a:fillRef idx="0">
+                          <a:schemeClr val="accent1"/>
+                        </a:fillRef>
+                        <a:effectRef idx="0">
+                          <a:schemeClr val="accent1"/>
+                        </a:effectRef>
+                        <a:fontRef idx="minor">
+                          <a:schemeClr val="tx1"/>
+                        </a:fontRef>
+                      </wps:style>
+                      <wps:bodyPr/>
+                    </wps:wsp>
+                  </a:graphicData>
+                </a:graphic>
+                <wp14:sizeRelH relativeFrom="margin">
+                  <wp14:pctWidth>0</wp14:pctWidth>
+                </wp14:sizeRelH>
+                <wp14:sizeRelV relativeFrom="margin">
+                  <wp14:pctHeight>0</wp14:pctHeight>
+                </wp14:sizeRelV>
+              </wp:anchor>
+            </w:drawing>
+          </mc:Choice>
+          <mc:Fallback>
+            <w:pict>
+              <v:shape w14:anchorId="7C831B5A" id="Straight Arrow Connector 13" o:spid="_x0000_s1026" type="#_x0000_t32" style="position:absolute;margin-left:178.8pt;margin-top:213pt;width:19.45pt;height:23.85pt;flip:x;z-index:251961344;visibility:visible;mso-wrap-style:square;mso-width-percent:0;mso-height-percent:0;mso-wrap-distance-left:9pt;mso-wrap-distance-top:0;mso-wrap-distance-right:9pt;mso-wrap-distance-bottom:0;mso-position-horizontal:absolute;mso-position-horizontal-relative:text;mso-position-vertical:absolute;mso-position-vertical-relative:text;mso-width-percent:0;mso-height-percent:0;mso-width-relative:margin;mso-height-relative:margin" o:gfxdata="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" strokecolor="black [3213]" strokeweight=".5pt">
+                <v:stroke endarrow="block" joinstyle="miter"/>
+              </v:shape>
+            </w:pict>
+          </mc:Fallback>
+        </mc:AlternateContent>
+      </w:r>
+      <w:r>
+        <w:rPr>
+          <w:noProof/>
+          <w14:ligatures w14:val="standardContextual"/>
+        </w:rPr>
+        <mc:AlternateContent>
+          <mc:Choice Requires="wps">
+            <w:drawing>
+              <wp:anchor distT="0" distB="0" distL="114300" distR="114300" simplePos="0" relativeHeight="251962368" behindDoc="0" locked="0" layoutInCell="1" allowOverlap="1" wp14:anchorId="0A714C4E" wp14:editId="25F7A352">
+                <wp:simplePos x="0" y="0"/>
+                <wp:positionH relativeFrom="column">
+                  <wp:posOffset>1571625</wp:posOffset>
+                </wp:positionH>
+                <wp:positionV relativeFrom="paragraph">
+                  <wp:posOffset>2994251</wp:posOffset>
+                </wp:positionV>
+                <wp:extent cx="1240155" cy="280658"/>
+                <wp:effectExtent l="0" t="0" r="0" b="5715"/>
+                <wp:wrapNone/>
+                <wp:docPr id="1348528298" name="Rectangle 14"/>
+                <wp:cNvGraphicFramePr/>
+                <a:graphic xmlns:a="http://schemas.openxmlformats.org/drawingml/2006/main">
+                  <a:graphicData uri="http://schemas.microsoft.com/office/word/2010/wordprocessingShape">
+                    <wps:wsp>
+                      <wps:cNvSpPr/>
+                      <wps:spPr>
+                        <a:xfrm>
+                          <a:off x="0" y="0"/>
+                          <a:ext cx="1240155" cy="280658"/>
+                        </a:xfrm>
+                        <a:prstGeom prst="roundRect">
+                          <a:avLst/>
+                        </a:prstGeom>
+                        <a:solidFill>
+                          <a:srgbClr val="5A92AF"/>
+                        </a:solidFill>
+                        <a:ln>
+                          <a:noFill/>
+                        </a:ln>
+                      </wps:spPr>
+                      <wps:style>
+                        <a:lnRef idx="2">
+                          <a:schemeClr val="accent1">
+                            <a:shade val="15000"/>
+                          </a:schemeClr>
+                        </a:lnRef>
+                        <a:fillRef idx="1">
+                          <a:schemeClr val="accent1"/>
+                        </a:fillRef>
+                        <a:effectRef idx="0">
+                          <a:schemeClr val="accent1"/>
+                        </a:effectRef>
+                        <a:fontRef idx="minor">
+                          <a:schemeClr val="lt1"/>
+                        </a:fontRef>
+                      </wps:style>
+                      <wps:txbx>
+                        <w:txbxContent>
+                          <w:p>
+                            <w:pPr>
+                              <w:jc w:val="center"/>
+                              <w:rPr>
+                                <w:lang w:val="en-GB"/>
+                              </w:rPr>
+                            </w:pPr>
+                            <w:r>
+                              <w:rPr>
+                                <w:lang w:val="en-GB"/>
+                              </w:rPr>
+                              <w:t>ProfileScreen.js</w:t>
+                            </w:r>
+                          </w:p>
+                        </w:txbxContent>
+                      </wps:txbx>
+                      <wps:bodyPr rot="0" spcFirstLastPara="0" vertOverflow="overflow" horzOverflow="overflow" vert="horz" wrap="square" lIns="91440" tIns="45720" rIns="91440" bIns="45720" numCol="1" spcCol="0" rtlCol="0" fromWordArt="0" anchor="ctr" anchorCtr="0" forceAA="0" compatLnSpc="1">
+                        <a:prstTxWarp prst="textNoShape">
+                          <a:avLst/>
+                        </a:prstTxWarp>
+                        <a:noAutofit/>
+                      </wps:bodyPr>
+                    </wps:wsp>
+                  </a:graphicData>
+                </a:graphic>
+                <wp14:sizeRelV relativeFrom="margin">
+                  <wp14:pctHeight>0</wp14:pctHeight>
+                </wp14:sizeRelV>
+              </wp:anchor>
+            </w:drawing>
+          </mc:Choice>
+          <mc:Fallback>
+            <w:pict>
+              <v:roundrect w14:anchorId="0A714C4E" id="Rectangle 14" o:spid="_x0000_s1037" style="position:absolute;margin-left:123.75pt;margin-top:235.75pt;width:97.65pt;height:22.1pt;z-index:251962368;visibility:visible;mso-wrap-style:square;mso-height-percent:0;mso-wrap-distance-left:9pt;mso-wrap-distance-top:0;mso-wrap-distance-right:9pt;mso-wrap-distance-bottom:0;mso-position-horizontal:absolute;mso-position-horizontal-relative:text;mso-position-vertical:absolute;mso-position-vertical-relative:text;mso-height-percent:0;mso-height-relative:margin;v-text-anchor:middle" arcsize="10923f" o:gfxdata="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" fillcolor="#5a92af" stroked="f" strokeweight="1pt">
+                <v:stroke joinstyle="miter"/>
+                <v:textbox>
+                  <w:txbxContent>
+                    <w:p>
+                      <w:pPr>
+                        <w:jc w:val="center"/>
+                        <w:rPr>
+                          <w:lang w:val="en-GB"/>
+                        </w:rPr>
+                      </w:pPr>
+                      <w:r>
+                        <w:rPr>
+                          <w:lang w:val="en-GB"/>
+                        </w:rPr>
+                        <w:t>ProfileScreen.js</w:t>
+                      </w:r>
+                    </w:p>
+                  </w:txbxContent>
+                </v:textbox>
+              </v:roundrect>
+            </w:pict>
+          </mc:Fallback>
+        </mc:AlternateContent>
+      </w:r>
+      <w:r>
+        <w:rPr>
+          <w:noProof/>
+          <w14:ligatures w14:val="standardContextual"/>
+        </w:rPr>
+        <mc:AlternateContent>
+          <mc:Choice Requires="wps">
+            <w:drawing>
+              <wp:anchor distT="0" distB="0" distL="114300" distR="114300" simplePos="0" relativeHeight="251977728" behindDoc="0" locked="0" layoutInCell="1" allowOverlap="1" wp14:anchorId="4089ADCB" wp14:editId="33C48C03">
+                <wp:simplePos x="0" y="0"/>
+                <wp:positionH relativeFrom="column">
+                  <wp:posOffset>3278379</wp:posOffset>
+                </wp:positionH>
+                <wp:positionV relativeFrom="paragraph">
+                  <wp:posOffset>3610201</wp:posOffset>
+                </wp:positionV>
+                <wp:extent cx="1615421" cy="276131"/>
+                <wp:effectExtent l="0" t="0" r="4445" b="0"/>
+                <wp:wrapNone/>
+                <wp:docPr id="316720323" name="Rectangle 32"/>
+                <wp:cNvGraphicFramePr/>
+                <a:graphic xmlns:a="http://schemas.openxmlformats.org/drawingml/2006/main">
+                  <a:graphicData uri="http://schemas.microsoft.com/office/word/2010/wordprocessingShape">
+                    <wps:wsp>
+                      <wps:cNvSpPr/>
+                      <wps:spPr>
+                        <a:xfrm>
+                          <a:off x="0" y="0"/>
+                          <a:ext cx="1615421" cy="276131"/>
+                        </a:xfrm>
+                        <a:prstGeom prst="roundRect">
+                          <a:avLst/>
+                        </a:prstGeom>
+                        <a:solidFill>
+                          <a:srgbClr val="86C1D4"/>
+                        </a:solidFill>
+                        <a:ln>
+                          <a:noFill/>
+                        </a:ln>
+                      </wps:spPr>
+                      <wps:style>
+                        <a:lnRef idx="2">
+                          <a:schemeClr val="accent1">
+                            <a:shade val="15000"/>
+                          </a:schemeClr>
+                        </a:lnRef>
+                        <a:fillRef idx="1">
+                          <a:schemeClr val="accent1"/>
+                        </a:fillRef>
+                        <a:effectRef idx="0">
+                          <a:schemeClr val="accent1"/>
+                        </a:effectRef>
+                        <a:fontRef idx="minor">
+                          <a:schemeClr val="lt1"/>
+                        </a:fontRef>
+                      </wps:style>
+                      <wps:txbx>
+                        <w:txbxContent>
+                          <w:p>
+                            <w:pPr>
+                              <w:jc w:val="center"/>
+                              <w:rPr>
+                                <w:lang w:val="en-GB"/>
+                              </w:rPr>
+                            </w:pPr>
+                            <w:r>
+                              <w:rPr>
+                                <w:lang w:val="en-GB"/>
+                              </w:rPr>
+                              <w:t>DetailedTransactions.js</w:t>
+                            </w:r>
+                          </w:p>
+                        </w:txbxContent>
+                      </wps:txbx>
+                      <wps:bodyPr rot="0" spcFirstLastPara="0" vertOverflow="overflow" horzOverflow="overflow" vert="horz" wrap="square" lIns="91440" tIns="45720" rIns="91440" bIns="45720" numCol="1" spcCol="0" rtlCol="0" fromWordArt="0" anchor="ctr" anchorCtr="0" forceAA="0" compatLnSpc="1">
+                        <a:prstTxWarp prst="textNoShape">
+                          <a:avLst/>
+                        </a:prstTxWarp>
+                        <a:noAutofit/>
+                      </wps:bodyPr>
+                    </wps:wsp>
+                  </a:graphicData>
+                </a:graphic>
+                <wp14:sizeRelH relativeFrom="margin">
+                  <wp14:pctWidth>0</wp14:pctWidth>
+                </wp14:sizeRelH>
+                <wp14:sizeRelV relativeFrom="margin">
+                  <wp14:pctHeight>0</wp14:pctHeight>
+                </wp14:sizeRelV>
+              </wp:anchor>
+            </w:drawing>
+          </mc:Choice>
+          <mc:Fallback>
+            <w:pict>
+              <v:roundrect w14:anchorId="4089ADCB" id="Rectangle 32" o:spid="_x0000_s1038" style="position:absolute;margin-left:258.15pt;margin-top:284.25pt;width:127.2pt;height:21.75pt;z-index:251977728;visibility:visible;mso-wrap-style:square;mso-width-percent:0;mso-height-percent:0;mso-wrap-distance-left:9pt;mso-wrap-distance-top:0;mso-wrap-distance-right:9pt;mso-wrap-distance-bottom:0;mso-position-horizontal:absolute;mso-position-horizontal-relative:text;mso-position-vertical:absolute;mso-position-vertical-relative:text;mso-width-percent:0;mso-height-percent:0;mso-width-relative:margin;mso-height-relative:margin;v-text-anchor:middle" arcsize="10923f" o:gfxdata="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" fillcolor="#86c1d4" stroked="f" strokeweight="1pt">
+                <v:stroke joinstyle="miter"/>
+                <v:textbox>
+                  <w:txbxContent>
+                    <w:p>
+                      <w:pPr>
+                        <w:jc w:val="center"/>
+                        <w:rPr>
+                          <w:lang w:val="en-GB"/>
+                        </w:rPr>
+                      </w:pPr>
+                      <w:r>
+                        <w:rPr>
+                          <w:lang w:val="en-GB"/>
+                        </w:rPr>
+                        <w:t>DetailedTransactions.js</w:t>
+                      </w:r>
+                    </w:p>
+                  </w:txbxContent>
+                </v:textbox>
+              </v:roundrect>
+            </w:pict>
+          </mc:Fallback>
+        </mc:AlternateContent>
+      </w:r>
+      <w:r>
+        <w:rPr>
+          <w:noProof/>
+          <w14:ligatures w14:val="standardContextual"/>
+        </w:rPr>
+        <mc:AlternateContent>
+          <mc:Choice Requires="wps">
+            <w:drawing>
+              <wp:anchor distT="0" distB="0" distL="114300" distR="114300" simplePos="0" relativeHeight="251957248" behindDoc="0" locked="0" layoutInCell="1" allowOverlap="1" wp14:anchorId="40BE3865" wp14:editId="7A99FC84">
+                <wp:simplePos x="0" y="0"/>
+                <wp:positionH relativeFrom="margin">
+                  <wp:align>center</wp:align>
+                </wp:positionH>
+                <wp:positionV relativeFrom="paragraph">
+                  <wp:posOffset>2032387</wp:posOffset>
+                </wp:positionV>
+                <wp:extent cx="1740535" cy="709295"/>
+                <wp:effectExtent l="0" t="0" r="0" b="0"/>
+                <wp:wrapNone/>
+                <wp:docPr id="1940765385" name="Oval 8"/>
+                <wp:cNvGraphicFramePr/>
+                <a:graphic xmlns:a="http://schemas.openxmlformats.org/drawingml/2006/main">
+                  <a:graphicData uri="http://schemas.microsoft.com/office/word/2010/wordprocessingShape">
+                    <wps:wsp>
+                      <wps:cNvSpPr/>
+                      <wps:spPr>
+                        <a:xfrm>
+                          <a:off x="0" y="0"/>
+                          <a:ext cx="1740535" cy="709295"/>
+                        </a:xfrm>
+                        <a:prstGeom prst="ellipse">
+                          <a:avLst/>
+                        </a:prstGeom>
+                        <a:solidFill>
+                          <a:srgbClr val="86C1D4"/>
+                        </a:solidFill>
+                        <a:ln>
+                          <a:noFill/>
+                        </a:ln>
+                      </wps:spPr>
+                      <wps:style>
+                        <a:lnRef idx="2">
+                          <a:schemeClr val="accent1">
+                            <a:shade val="15000"/>
+                          </a:schemeClr>
+                        </a:lnRef>
+                        <a:fillRef idx="1">
+                          <a:schemeClr val="accent1"/>
+                        </a:fillRef>
+                        <a:effectRef idx="0">
+                          <a:schemeClr val="accent1"/>
+                        </a:effectRef>
+                        <a:fontRef idx="minor">
+                          <a:schemeClr val="lt1"/>
+                        </a:fontRef>
+                      </wps:style>
+                      <wps:txbx>
+                        <w:txbxContent>
+                          <w:p>
+                            <w:pPr>
+                              <w:jc w:val="center"/>
+                              <w:rPr>
+                                <w:lang w:val="en-GB"/>
+                              </w:rPr>
+                            </w:pPr>
+                            <w:r>
+                              <w:rPr>
+                                <w:lang w:val="en-GB"/>
+                              </w:rPr>
+                              <w:t>HomeScreen.js</w:t>
+                            </w:r>
+                          </w:p>
+                        </w:txbxContent>
+                      </wps:txbx>
+                      <wps:bodyPr rot="0" spcFirstLastPara="0" vertOverflow="overflow" horzOverflow="overflow" vert="horz" wrap="square" lIns="91440" tIns="45720" rIns="91440" bIns="45720" numCol="1" spcCol="0" rtlCol="0" fromWordArt="0" anchor="ctr" anchorCtr="0" forceAA="0" compatLnSpc="1">
+                        <a:prstTxWarp prst="textNoShape">
+                          <a:avLst/>
+                        </a:prstTxWarp>
+                        <a:noAutofit/>
+                      </wps:bodyPr>
+                    </wps:wsp>
+                  </a:graphicData>
+                </a:graphic>
+              </wp:anchor>
+            </w:drawing>
+          </mc:Choice>
+          <mc:Fallback>
+            <w:pict>
+              <v:oval w14:anchorId="40BE3865" id="Oval 8" o:spid="_x0000_s1039" style="position:absolute;margin-left:0;margin-top:160.05pt;width:137.05pt;height:55.85pt;z-index:251957248;visibility:visible;mso-wrap-style:square;mso-wrap-distance-left:9pt;mso-wrap-distance-top:0;mso-wrap-distance-right:9pt;mso-wrap-distance-bottom:0;mso-position-horizontal:center;mso-position-horizontal-relative:margin;mso-position-vertical:absolute;mso-position-vertical-relative:text;v-text-anchor:middle" o:gfxdata="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" fillcolor="#86c1d4" stroked="f" strokeweight="1pt">
+                <v:stroke joinstyle="miter"/>
+                <v:textbox>
+                  <w:txbxContent>
+                    <w:p>
+                      <w:pPr>
+                        <w:jc w:val="center"/>
+                        <w:rPr>
+                          <w:lang w:val="en-GB"/>
+                        </w:rPr>
+                      </w:pPr>
+                      <w:r>
+                        <w:rPr>
+                          <w:lang w:val="en-GB"/>
+                        </w:rPr>
+                        <w:t>HomeScreen.js</w:t>
+                      </w:r>
+                    </w:p>
+                  </w:txbxContent>
+                </v:textbox>
+                <w10:wrap anchorx="margin"/>
+              </v:oval>
+            </w:pict>
+          </mc:Fallback>
+        </mc:AlternateContent>
+      </w:r>
+      <w:r>
+        <w:rPr>
+          <w:noProof/>
+          <w14:ligatures w14:val="standardContextual"/>
+        </w:rPr>
+        <mc:AlternateContent>
+          <mc:Choice Requires="wps">
+            <w:drawing>
+              <wp:anchor distT="0" distB="0" distL="114300" distR="114300" simplePos="0" relativeHeight="251952128" behindDoc="0" locked="0" layoutInCell="1" allowOverlap="1" wp14:anchorId="49CB3361" wp14:editId="2D657E8A">
+                <wp:simplePos x="0" y="0"/>
+                <wp:positionH relativeFrom="column">
+                  <wp:posOffset>2841625</wp:posOffset>
+                </wp:positionH>
+                <wp:positionV relativeFrom="paragraph">
+                  <wp:posOffset>897255</wp:posOffset>
+                </wp:positionV>
+                <wp:extent cx="1837690" cy="325755"/>
+                <wp:effectExtent l="0" t="0" r="29210" b="74295"/>
+                <wp:wrapNone/>
+                <wp:docPr id="303021723" name="Straight Arrow Connector 5"/>
+                <wp:cNvGraphicFramePr/>
+                <a:graphic xmlns:a="http://schemas.openxmlformats.org/drawingml/2006/main">
+                  <a:graphicData uri="http://schemas.microsoft.com/office/word/2010/wordprocessingShape">
+                    <wps:wsp>
+                      <wps:cNvCnPr/>
+                      <wps:spPr>
+                        <a:xfrm>
+                          <a:off x="0" y="0"/>
+                          <a:ext cx="1837690" cy="325755"/>
+                        </a:xfrm>
+                        <a:prstGeom prst="straightConnector1">
+                          <a:avLst/>
+                        </a:prstGeom>
+                        <a:ln>
+                          <a:solidFill>
+                            <a:schemeClr val="tx1"/>
+                          </a:solidFill>
+                          <a:tailEnd type="triangle"/>
+                        </a:ln>
+                      </wps:spPr>
+                      <wps:style>
+                        <a:lnRef idx="1">
+                          <a:schemeClr val="accent1"/>
+                        </a:lnRef>
+                        <a:fillRef idx="0">
+                          <a:schemeClr val="accent1"/>
+                        </a:fillRef>
+                        <a:effectRef idx="0">
+                          <a:schemeClr val="accent1"/>
+                        </a:effectRef>
+                        <a:fontRef idx="minor">
+                          <a:schemeClr val="tx1"/>
+                        </a:fontRef>
+                      </wps:style>
+                      <wps:bodyPr/>
+                    </wps:wsp>
+                  </a:graphicData>
+                </a:graphic>
+                <wp14:sizeRelH relativeFrom="margin">
+                  <wp14:pctWidth>0</wp14:pctWidth>
+                </wp14:sizeRelH>
+                <wp14:sizeRelV relativeFrom="margin">
+                  <wp14:pctHeight>0</wp14:pctHeight>
+                </wp14:sizeRelV>
+              </wp:anchor>
+            </w:drawing>
+          </mc:Choice>
+          <mc:Fallback>
+            <w:pict>
+              <v:shape w14:anchorId="15E758D1" id="Straight Arrow Connector 5" o:spid="_x0000_s1026" type="#_x0000_t32" style="position:absolute;margin-left:223.75pt;margin-top:70.65pt;width:144.7pt;height:25.65pt;z-index:251952128;visibility:visible;mso-wrap-style:square;mso-width-percent:0;mso-height-percent:0;mso-wrap-distance-left:9pt;mso-wrap-distance-top:0;mso-wrap-distance-right:9pt;mso-wrap-distance-bottom:0;mso-position-horizontal:absolute;mso-position-horizontal-relative:text;mso-position-vertical:absolute;mso-position-vertical-relative:text;mso-width-percent:0;mso-height-percent:0;mso-width-relative:margin;mso-height-relative:margin" o:gfxdata="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" strokecolor="black [3213]" strokeweight=".5pt">
+                <v:stroke endarrow="block" joinstyle="miter"/>
+              </v:shape>
+            </w:pict>
+          </mc:Fallback>
+        </mc:AlternateContent>
+      </w:r>
+      <w:r>
+        <w:rPr>
+          <w:noProof/>
+          <w14:ligatures w14:val="standardContextual"/>
+        </w:rPr>
+        <mc:AlternateContent>
+          <mc:Choice Requires="wps">
+            <w:drawing>
+              <wp:anchor distT="0" distB="0" distL="114300" distR="114300" simplePos="0" relativeHeight="251950080" behindDoc="0" locked="0" layoutInCell="1" allowOverlap="1" wp14:anchorId="798CAAE6" wp14:editId="29B4432F">
+                <wp:simplePos x="0" y="0"/>
+                <wp:positionH relativeFrom="column">
+                  <wp:posOffset>1313815</wp:posOffset>
+                </wp:positionH>
+                <wp:positionV relativeFrom="paragraph">
+                  <wp:posOffset>908685</wp:posOffset>
+                </wp:positionV>
+                <wp:extent cx="1516380" cy="314325"/>
+                <wp:effectExtent l="38100" t="0" r="26670" b="85725"/>
+                <wp:wrapNone/>
+                <wp:docPr id="374013323" name="Straight Arrow Connector 5"/>
+                <wp:cNvGraphicFramePr/>
+                <a:graphic xmlns:a="http://schemas.openxmlformats.org/drawingml/2006/main">
+                  <a:graphicData uri="http://schemas.microsoft.com/office/word/2010/wordprocessingShape">
+                    <wps:wsp>
+                      <wps:cNvCnPr/>
+                      <wps:spPr>
+                        <a:xfrm flipH="1">
+                          <a:off x="0" y="0"/>
+                          <a:ext cx="1516380" cy="314325"/>
+                        </a:xfrm>
+                        <a:prstGeom prst="straightConnector1">
+                          <a:avLst/>
+                        </a:prstGeom>
+                        <a:ln>
+                          <a:solidFill>
+                            <a:schemeClr val="tx1"/>
+                          </a:solidFill>
+                          <a:tailEnd type="triangle"/>
+                        </a:ln>
+                      </wps:spPr>
+                      <wps:style>
+                        <a:lnRef idx="1">
+                          <a:schemeClr val="accent1"/>
+                        </a:lnRef>
+                        <a:fillRef idx="0">
+                          <a:schemeClr val="accent1"/>
+                        </a:fillRef>
+                        <a:effectRef idx="0">
+                          <a:schemeClr val="accent1"/>
+                        </a:effectRef>
+                        <a:fontRef idx="minor">
+                          <a:schemeClr val="tx1"/>
+                        </a:fontRef>
+                      </wps:style>
+                      <wps:bodyPr/>
+                    </wps:wsp>
+                  </a:graphicData>
+                </a:graphic>
+                <wp14:sizeRelH relativeFrom="margin">
+                  <wp14:pctWidth>0</wp14:pctWidth>
+                </wp14:sizeRelH>
+                <wp14:sizeRelV relativeFrom="margin">
+                  <wp14:pctHeight>0</wp14:pctHeight>
+                </wp14:sizeRelV>
+              </wp:anchor>
+            </w:drawing>
+          </mc:Choice>
+          <mc:Fallback>
+            <w:pict>
+              <v:shape w14:anchorId="3556A9C0" id="Straight Arrow Connector 5" o:spid="_x0000_s1026" type="#_x0000_t32" style="position:absolute;margin-left:103.45pt;margin-top:71.55pt;width:119.4pt;height:24.75pt;flip:x;z-index:251950080;visibility:visible;mso-wrap-style:square;mso-width-percent:0;mso-height-percent:0;mso-wrap-distance-left:9pt;mso-wrap-distance-top:0;mso-wrap-distance-right:9pt;mso-wrap-distance-bottom:0;mso-position-horizontal:absolute;mso-position-horizontal-relative:text;mso-position-vertical:absolute;mso-position-vertical-relative:text;mso-width-percent:0;mso-height-percent:0;mso-width-relative:margin;mso-height-relative:margin" o:gfxdata="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" strokecolor="black [3213]" strokeweight=".5pt">
+                <v:stroke endarrow="block" joinstyle="miter"/>
+              </v:shape>
+            </w:pict>
+          </mc:Fallback>
+        </mc:AlternateContent>
+      </w:r>
+      <w:r>
+        <w:rPr>
+          <w:noProof/>
+          <w14:ligatures w14:val="standardContextual"/>
+        </w:rPr>
+        <mc:AlternateContent>
+          <mc:Choice Requires="wps">
+            <w:drawing>
+              <wp:anchor distT="0" distB="0" distL="114300" distR="114300" simplePos="0" relativeHeight="251956224" behindDoc="0" locked="0" layoutInCell="1" allowOverlap="1" wp14:anchorId="2688DAAE" wp14:editId="03822DC1">
+                <wp:simplePos x="0" y="0"/>
+                <wp:positionH relativeFrom="column">
+                  <wp:posOffset>1853565</wp:posOffset>
+                </wp:positionH>
+                <wp:positionV relativeFrom="paragraph">
+                  <wp:posOffset>1459230</wp:posOffset>
+                </wp:positionV>
+                <wp:extent cx="2040890" cy="0"/>
+                <wp:effectExtent l="38100" t="76200" r="0" b="95250"/>
+                <wp:wrapNone/>
+                <wp:docPr id="1116459898" name="Straight Arrow Connector 7"/>
+                <wp:cNvGraphicFramePr/>
+                <a:graphic xmlns:a="http://schemas.openxmlformats.org/drawingml/2006/main">
+                  <a:graphicData uri="http://schemas.microsoft.com/office/word/2010/wordprocessingShape">
+                    <wps:wsp>
+                      <wps:cNvCnPr/>
+                      <wps:spPr>
+                        <a:xfrm flipH="1">
+                          <a:off x="0" y="0"/>
+                          <a:ext cx="2040890" cy="0"/>
+                        </a:xfrm>
+                        <a:prstGeom prst="straightConnector1">
+                          <a:avLst/>
+                        </a:prstGeom>
+                        <a:ln>
+                          <a:solidFill>
+                            <a:schemeClr val="tx1"/>
+                          </a:solidFill>
+                          <a:tailEnd type="triangle"/>
+                        </a:ln>
+                      </wps:spPr>
+                      <wps:style>
+                        <a:lnRef idx="1">
+                          <a:schemeClr val="accent1"/>
+                        </a:lnRef>
+                        <a:fillRef idx="0">
+                          <a:schemeClr val="accent1"/>
+                        </a:fillRef>
+                        <a:effectRef idx="0">
+                          <a:schemeClr val="accent1"/>
+                        </a:effectRef>
+                        <a:fontRef idx="minor">
+                          <a:schemeClr val="tx1"/>
+                        </a:fontRef>
+                      </wps:style>
+                      <wps:bodyPr/>
+                    </wps:wsp>
+                  </a:graphicData>
+                </a:graphic>
+              </wp:anchor>
+            </w:drawing>
+          </mc:Choice>
+          <mc:Fallback>
+            <w:pict>
+              <v:shape w14:anchorId="352A8535" id="Straight Arrow Connector 7" o:spid="_x0000_s1026" type="#_x0000_t32" style="position:absolute;margin-left:145.95pt;margin-top:114.9pt;width:160.7pt;height:0;flip:x;z-index:251956224;visibility:visible;mso-wrap-style:square;mso-wrap-distance-left:9pt;mso-wrap-distance-top:0;mso-wrap-distance-right:9pt;mso-wrap-distance-bottom:0;mso-position-horizontal:absolute;mso-position-horizontal-relative:text;mso-position-vertical:absolute;mso-position-vertical-relative:text" o:gfxdata="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" strokecolor="black [3213]" strokeweight=".5pt">
+                <v:stroke endarrow="block" joinstyle="miter"/>
+              </v:shape>
+            </w:pict>
+          </mc:Fallback>
+        </mc:AlternateContent>
+      </w:r>
+      <w:r>
+        <w:rPr>
+          <w:noProof/>
+          <w14:ligatures w14:val="standardContextual"/>
+        </w:rPr>
+        <mc:AlternateContent>
+          <mc:Choice Requires="wps">
+            <w:drawing>
+              <wp:anchor distT="0" distB="0" distL="114300" distR="114300" simplePos="0" relativeHeight="251955200" behindDoc="0" locked="0" layoutInCell="1" allowOverlap="1" wp14:anchorId="7BD7CF69" wp14:editId="20DB0861">
+                <wp:simplePos x="0" y="0"/>
+                <wp:positionH relativeFrom="margin">
+                  <wp:posOffset>3892550</wp:posOffset>
+                </wp:positionH>
+                <wp:positionV relativeFrom="paragraph">
+                  <wp:posOffset>1231265</wp:posOffset>
+                </wp:positionV>
+                <wp:extent cx="1294765" cy="445770"/>
+                <wp:effectExtent l="0" t="0" r="635" b="0"/>
+                <wp:wrapNone/>
+                <wp:docPr id="42794313" name="Rectangle 6"/>
+                <wp:cNvGraphicFramePr/>
+                <a:graphic xmlns:a="http://schemas.openxmlformats.org/drawingml/2006/main">
+                  <a:graphicData uri="http://schemas.microsoft.com/office/word/2010/wordprocessingShape">
+                    <wps:wsp>
+                      <wps:cNvSpPr/>
+                      <wps:spPr>
+                        <a:xfrm>
+                          <a:off x="0" y="0"/>
+                          <a:ext cx="1294765" cy="445770"/>
+                        </a:xfrm>
+                        <a:prstGeom prst="rect">
+                          <a:avLst/>
+                        </a:prstGeom>
+                        <a:solidFill>
+                          <a:srgbClr val="9CD9DE"/>
+                        </a:solidFill>
+                        <a:ln>
+                          <a:noFill/>
+                        </a:ln>
+                      </wps:spPr>
+                      <wps:style>
+                        <a:lnRef idx="2">
+                          <a:schemeClr val="accent1">
+                            <a:shade val="15000"/>
+                          </a:schemeClr>
+                        </a:lnRef>
+                        <a:fillRef idx="1">
+                          <a:schemeClr val="accent1"/>
+                        </a:fillRef>
+                        <a:effectRef idx="0">
+                          <a:schemeClr val="accent1"/>
+                        </a:effectRef>
+                        <a:fontRef idx="minor">
+                          <a:schemeClr val="lt1"/>
+                        </a:fontRef>
+                      </wps:style>
+                      <wps:txbx>
+                        <w:txbxContent>
+                          <w:p>
+                            <w:pPr>
+                              <w:jc w:val="center"/>
+                              <w:rPr>
+                                <w:lang w:val="en-GB"/>
+                              </w:rPr>
+                            </w:pPr>
+                            <w:r>
+                              <w:rPr>
+                                <w:lang w:val="en-GB"/>
+                              </w:rPr>
+                              <w:t>RegisterScreen.js</w:t>
+                            </w:r>
+                          </w:p>
+                        </w:txbxContent>
+                      </wps:txbx>
+                      <wps:bodyPr rot="0" spcFirstLastPara="0" vertOverflow="overflow" horzOverflow="overflow" vert="horz" wrap="square" lIns="91440" tIns="45720" rIns="91440" bIns="45720" numCol="1" spcCol="0" rtlCol="0" fromWordArt="0" anchor="ctr" anchorCtr="0" forceAA="0" compatLnSpc="1">
+                        <a:prstTxWarp prst="textNoShape">
+                          <a:avLst/>
+                        </a:prstTxWarp>
+                        <a:noAutofit/>
+                      </wps:bodyPr>
+                    </wps:wsp>
+                  </a:graphicData>
+                </a:graphic>
+                <wp14:sizeRelH relativeFrom="margin">
+                  <wp14:pctWidth>0</wp14:pctWidth>
+                </wp14:sizeRelH>
+                <wp14:sizeRelV relativeFrom="margin">
+                  <wp14:pctHeight>0</wp14:pctHeight>
+                </wp14:sizeRelV>
+              </wp:anchor>
+            </w:drawing>
+          </mc:Choice>
+          <mc:Fallback>
+            <w:pict>
+              <v:rect w14:anchorId="7BD7CF69" id="Rectangle 6" o:spid="_x0000_s1040" style="position:absolute;margin-left:306.5pt;margin-top:96.95pt;width:101.95pt;height:35.1pt;z-index:251955200;visibility:visible;mso-wrap-style:square;mso-width-percent:0;mso-height-percent:0;mso-wrap-distance-left:9pt;mso-wrap-distance-top:0;mso-wrap-distance-right:9pt;mso-wrap-distance-bottom:0;mso-position-horizontal:absolute;mso-position-horizontal-relative:margin;mso-position-vertical:absolute;mso-position-vertical-relative:text;mso-width-percent:0;mso-height-percent:0;mso-width-relative:margin;mso-height-relative:margin;v-text-anchor:middle" o:gfxdata="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" fillcolor="#9cd9de" stroked="f" strokeweight="1pt">
+                <v:textbox>
+                  <w:txbxContent>
+                    <w:p>
+                      <w:pPr>
+                        <w:jc w:val="center"/>
+                        <w:rPr>
+                          <w:lang w:val="en-GB"/>
+                        </w:rPr>
+                      </w:pPr>
+                      <w:r>
+                        <w:rPr>
+                          <w:lang w:val="en-GB"/>
+                        </w:rPr>
+                        <w:t>RegisterScreen.js</w:t>
+                      </w:r>
+                    </w:p>
+                  </w:txbxContent>
+                </v:textbox>
+                <w10:wrap anchorx="margin"/>
+              </v:rect>
+            </w:pict>
+          </mc:Fallback>
+        </mc:AlternateContent>
+      </w:r>
+      <w:r>
+        <w:rPr>
+          <w:noProof/>
+          <w14:ligatures w14:val="standardContextual"/>
+        </w:rPr>
+        <mc:AlternateContent>
+          <mc:Choice Requires="wps">
+            <w:drawing>
+              <wp:anchor distT="0" distB="0" distL="114300" distR="114300" simplePos="0" relativeHeight="251953152" behindDoc="0" locked="0" layoutInCell="1" allowOverlap="1" wp14:anchorId="1D66D396" wp14:editId="0DDD45D6">
+                <wp:simplePos x="0" y="0"/>
+                <wp:positionH relativeFrom="margin">
+                  <wp:posOffset>551815</wp:posOffset>
+                </wp:positionH>
+                <wp:positionV relativeFrom="paragraph">
+                  <wp:posOffset>1231900</wp:posOffset>
+                </wp:positionV>
+                <wp:extent cx="1294765" cy="445770"/>
+                <wp:effectExtent l="0" t="0" r="635" b="0"/>
+                <wp:wrapNone/>
+                <wp:docPr id="1853605778" name="Rectangle 6"/>
+                <wp:cNvGraphicFramePr/>
+                <a:graphic xmlns:a="http://schemas.openxmlformats.org/drawingml/2006/main">
+                  <a:graphicData uri="http://schemas.microsoft.com/office/word/2010/wordprocessingShape">
+                    <wps:wsp>
+                      <wps:cNvSpPr/>
+                      <wps:spPr>
+                        <a:xfrm>
+                          <a:off x="0" y="0"/>
+                          <a:ext cx="1294765" cy="445770"/>
+                        </a:xfrm>
+                        <a:prstGeom prst="rect">
+                          <a:avLst/>
+                        </a:prstGeom>
+                        <a:solidFill>
+                          <a:srgbClr val="9CD9DE"/>
+                        </a:solidFill>
+                        <a:ln>
+                          <a:noFill/>
+                        </a:ln>
+                      </wps:spPr>
+                      <wps:style>
+                        <a:lnRef idx="2">
+                          <a:schemeClr val="accent1">
+                            <a:shade val="15000"/>
+                          </a:schemeClr>
+                        </a:lnRef>
+                        <a:fillRef idx="1">
+                          <a:schemeClr val="accent1"/>
+                        </a:fillRef>
+                        <a:effectRef idx="0">
+                          <a:schemeClr val="accent1"/>
+                        </a:effectRef>
+                        <a:fontRef idx="minor">
+                          <a:schemeClr val="lt1"/>
+                        </a:fontRef>
+                      </wps:style>
+                      <wps:txbx>
+                        <w:txbxContent>
+                          <w:p>
+                            <w:pPr>
+                              <w:jc w:val="center"/>
+                              <w:rPr>
+                                <w:lang w:val="en-GB"/>
+                              </w:rPr>
+                            </w:pPr>
+                            <w:r>
+                              <w:rPr>
+                                <w:lang w:val="en-GB"/>
+                              </w:rPr>
+                              <w:t>LogInScreen.js</w:t>
+                            </w:r>
+                          </w:p>
+                        </w:txbxContent>
+                      </wps:txbx>
+                      <wps:bodyPr rot="0" spcFirstLastPara="0" vertOverflow="overflow" horzOverflow="overflow" vert="horz" wrap="square" lIns="91440" tIns="45720" rIns="91440" bIns="45720" numCol="1" spcCol="0" rtlCol="0" fromWordArt="0" anchor="ctr" anchorCtr="0" forceAA="0" compatLnSpc="1">
+                        <a:prstTxWarp prst="textNoShape">
+                          <a:avLst/>
+                        </a:prstTxWarp>
+                        <a:noAutofit/>
+                      </wps:bodyPr>
+                    </wps:wsp>
+                  </a:graphicData>
+                </a:graphic>
+                <wp14:sizeRelH relativeFrom="margin">
+                  <wp14:pctWidth>0</wp14:pctWidth>
+                </wp14:sizeRelH>
+                <wp14:sizeRelV relativeFrom="margin">
+                  <wp14:pctHeight>0</wp14:pctHeight>
+                </wp14:sizeRelV>
+              </wp:anchor>
+            </w:drawing>
+          </mc:Choice>
+          <mc:Fallback>
+            <w:pict>
+              <v:rect w14:anchorId="1D66D396" id="_x0000_s1041" style="position:absolute;margin-left:43.45pt;margin-top:97pt;width:101.95pt;height:35.1pt;z-index:251953152;visibility:visible;mso-wrap-style:square;mso-width-percent:0;mso-height-percent:0;mso-wrap-distance-left:9pt;mso-wrap-distance-top:0;mso-wrap-distance-right:9pt;mso-wrap-distance-bottom:0;mso-position-horizontal:absolute;mso-position-horizontal-relative:margin;mso-position-vertical:absolute;mso-position-vertical-relative:text;mso-width-percent:0;mso-height-percent:0;mso-width-relative:margin;mso-height-relative:margin;v-text-anchor:middle" o:gfxdata="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" fillcolor="#9cd9de" stroked="f" strokeweight="1pt">
+                <v:textbox>
+                  <w:txbxContent>
+                    <w:p>
+                      <w:pPr>
+                        <w:jc w:val="center"/>
+                        <w:rPr>
+                          <w:lang w:val="en-GB"/>
+                        </w:rPr>
+                      </w:pPr>
+                      <w:r>
+                        <w:rPr>
+                          <w:lang w:val="en-GB"/>
+                        </w:rPr>
+                        <w:t>LogInScreen.js</w:t>
+                      </w:r>
+                    </w:p>
+                  </w:txbxContent>
+                </v:textbox>
+                <w10:wrap anchorx="margin"/>
+              </v:rect>
+            </w:pict>
+          </mc:Fallback>
+        </mc:AlternateContent>
+      </w:r>
+      <w:r>
+        <w:tab/>
+      </w:r>
+      <w:r>
+        <w:tab/>
+      </w:r>
     </w:p>
     <w:sectPr>
       <w:footerReference w:type="even" r:id="rId15"/>
@@ -7512,8 +11145,13 @@
               <w:pStyle w:val="Footer"/>
               <w:jc w:val="right"/>
             </w:pPr>
+            <w:proofErr w:type="spellStart"/>
             <w:r>
-              <w:t xml:space="preserve">Page </w:t>
+              <w:t>Page</w:t>
+            </w:r>
+            <w:proofErr w:type="spellEnd"/>
+            <w:r>
+              <w:t xml:space="preserve"> </w:t>
             </w:r>
             <w:r>
               <w:rPr>
@@ -7558,7 +11196,15 @@
               <w:fldChar w:fldCharType="end"/>
             </w:r>
             <w:r>
-              <w:t xml:space="preserve"> of </w:t>
+              <w:t xml:space="preserve"> </w:t>
+            </w:r>
+            <w:proofErr w:type="spellStart"/>
+            <w:r>
+              <w:t>of</w:t>
+            </w:r>
+            <w:proofErr w:type="spellEnd"/>
+            <w:r>
+              <w:t xml:space="preserve"> </w:t>
             </w:r>
             <w:r>
               <w:rPr>
@@ -7640,8 +11286,13 @@
               <w:pStyle w:val="Footer"/>
               <w:jc w:val="right"/>
             </w:pPr>
+            <w:proofErr w:type="spellStart"/>
             <w:r>
-              <w:t xml:space="preserve">Page </w:t>
+              <w:t>Page</w:t>
+            </w:r>
+            <w:proofErr w:type="spellEnd"/>
+            <w:r>
+              <w:t xml:space="preserve"> </w:t>
             </w:r>
             <w:r>
               <w:rPr>
@@ -7686,7 +11337,15 @@
               <w:fldChar w:fldCharType="end"/>
             </w:r>
             <w:r>
-              <w:t xml:space="preserve"> of </w:t>
+              <w:t xml:space="preserve"> </w:t>
+            </w:r>
+            <w:proofErr w:type="spellStart"/>
+            <w:r>
+              <w:t>of</w:t>
+            </w:r>
+            <w:proofErr w:type="spellEnd"/>
+            <w:r>
+              <w:t xml:space="preserve"> </w:t>
             </w:r>
             <w:r>
               <w:rPr>
@@ -7736,8 +11395,13 @@
               <w:pStyle w:val="Footer"/>
               <w:jc w:val="right"/>
             </w:pPr>
+            <w:proofErr w:type="spellStart"/>
             <w:r>
-              <w:t xml:space="preserve">Page </w:t>
+              <w:t>Page</w:t>
+            </w:r>
+            <w:proofErr w:type="spellEnd"/>
+            <w:r>
+              <w:t xml:space="preserve"> </w:t>
             </w:r>
             <w:r>
               <w:rPr>
@@ -7782,7 +11446,15 @@
               <w:fldChar w:fldCharType="end"/>
             </w:r>
             <w:r>
-              <w:t xml:space="preserve"> of </w:t>
+              <w:t xml:space="preserve"> </w:t>
+            </w:r>
+            <w:proofErr w:type="spellStart"/>
+            <w:r>
+              <w:t>of</w:t>
+            </w:r>
+            <w:proofErr w:type="spellEnd"/>
+            <w:r>
+              <w:t xml:space="preserve"> </w:t>
             </w:r>
             <w:r>
               <w:rPr>

</xml_diff>